<commit_message>
Modificación de Casos de Prueba y Plan de Pruebas con el caso de uso Reseña (#215)
</commit_message>
<xml_diff>
--- a/req/Plan de Pruebas (1).docx
+++ b/req/Plan de Pruebas (1).docx
@@ -1,6 +1,6 @@
 
 <file path=word/document.xml><?xml version="1.0" encoding="utf-8"?>
-<w:document xmlns:wpc="http://schemas.microsoft.com/office/word/2010/wordprocessingCanvas" xmlns:cx="http://schemas.microsoft.com/office/drawing/2014/chartex" xmlns:cx1="http://schemas.microsoft.com/office/drawing/2015/9/8/chartex" xmlns:cx2="http://schemas.microsoft.com/office/drawing/2015/10/21/chartex" xmlns:cx3="http://schemas.microsoft.com/office/drawing/2016/5/9/chartex" xmlns:cx4="http://schemas.microsoft.com/office/drawing/2016/5/10/chartex" xmlns:cx5="http://schemas.microsoft.com/office/drawing/2016/5/11/chartex" xmlns:cx6="http://schemas.microsoft.com/office/drawing/2016/5/12/chartex" xmlns:cx7="http://schemas.microsoft.com/office/drawing/2016/5/13/chartex" xmlns:cx8="http://schemas.microsoft.com/office/drawing/2016/5/14/chartex" xmlns:mc="http://schemas.openxmlformats.org/markup-compatibility/2006" xmlns:aink="http://schemas.microsoft.com/office/drawing/2016/ink" xmlns:am3d="http://schemas.microsoft.com/office/drawing/2017/model3d" xmlns:o="urn:schemas-microsoft-com:office:office" xmlns:oel="http://schemas.microsoft.com/office/2019/extlst" xmlns:r="http://schemas.openxmlformats.org/officeDocument/2006/relationships" xmlns:m="http://schemas.openxmlformats.org/officeDocument/2006/math" xmlns:v="urn:schemas-microsoft-com:vml" xmlns:wp14="http://schemas.microsoft.com/office/word/2010/wordprocessingDrawing" xmlns:wp="http://schemas.openxmlformats.org/drawingml/2006/wordprocessingDrawing" xmlns:w10="urn:schemas-microsoft-com:office:word" xmlns:w="http://schemas.openxmlformats.org/wordprocessingml/2006/main" xmlns:w14="http://schemas.microsoft.com/office/word/2010/wordml" xmlns:w15="http://schemas.microsoft.com/office/word/2012/wordml" xmlns:w16cex="http://schemas.microsoft.com/office/word/2018/wordml/cex" xmlns:w16cid="http://schemas.microsoft.com/office/word/2016/wordml/cid" xmlns:w16="http://schemas.microsoft.com/office/word/2018/wordml" xmlns:w16du="http://schemas.microsoft.com/office/word/2023/wordml/word16du" xmlns:w16sdtdh="http://schemas.microsoft.com/office/word/2020/wordml/sdtdatahash" xmlns:w16sdtfl="http://schemas.microsoft.com/office/word/2024/wordml/sdtformatlock" xmlns:w16se="http://schemas.microsoft.com/office/word/2015/wordml/symex" xmlns:wpg="http://schemas.microsoft.com/office/word/2010/wordprocessingGroup" xmlns:wpi="http://schemas.microsoft.com/office/word/2010/wordprocessingInk" xmlns:wne="http://schemas.microsoft.com/office/word/2006/wordml" xmlns:wps="http://schemas.microsoft.com/office/word/2010/wordprocessingShape" mc:Ignorable="w14 w15 w16se w16cid w16 w16cex w16sdtdh w16sdtfl w16du wp14">
+<w:document xmlns:wpc="http://schemas.microsoft.com/office/word/2010/wordprocessingCanvas" xmlns:cx="http://schemas.microsoft.com/office/drawing/2014/chartex" xmlns:cx1="http://schemas.microsoft.com/office/drawing/2015/9/8/chartex" xmlns:cx2="http://schemas.microsoft.com/office/drawing/2015/10/21/chartex" xmlns:cx3="http://schemas.microsoft.com/office/drawing/2016/5/9/chartex" xmlns:cx4="http://schemas.microsoft.com/office/drawing/2016/5/10/chartex" xmlns:cx5="http://schemas.microsoft.com/office/drawing/2016/5/11/chartex" xmlns:cx6="http://schemas.microsoft.com/office/drawing/2016/5/12/chartex" xmlns:cx7="http://schemas.microsoft.com/office/drawing/2016/5/13/chartex" xmlns:cx8="http://schemas.microsoft.com/office/drawing/2016/5/14/chartex" xmlns:mc="http://schemas.openxmlformats.org/markup-compatibility/2006" xmlns:aink="http://schemas.microsoft.com/office/drawing/2016/ink" xmlns:am3d="http://schemas.microsoft.com/office/drawing/2017/model3d" xmlns:o="urn:schemas-microsoft-com:office:office" xmlns:r="http://schemas.openxmlformats.org/officeDocument/2006/relationships" xmlns:m="http://schemas.openxmlformats.org/officeDocument/2006/math" xmlns:v="urn:schemas-microsoft-com:vml" xmlns:wp14="http://schemas.microsoft.com/office/word/2010/wordprocessingDrawing" xmlns:wp="http://schemas.openxmlformats.org/drawingml/2006/wordprocessingDrawing" xmlns:w10="urn:schemas-microsoft-com:office:word" xmlns:w="http://schemas.openxmlformats.org/wordprocessingml/2006/main" xmlns:w14="http://schemas.microsoft.com/office/word/2010/wordml" xmlns:w15="http://schemas.microsoft.com/office/word/2012/wordml" xmlns:w16cex="http://schemas.microsoft.com/office/word/2018/wordml/cex" xmlns:w16cid="http://schemas.microsoft.com/office/word/2016/wordml/cid" xmlns:w16="http://schemas.microsoft.com/office/word/2018/wordml" xmlns:w16sdtdh="http://schemas.microsoft.com/office/word/2020/wordml/sdtdatahash" xmlns:w16se="http://schemas.microsoft.com/office/word/2015/wordml/symex" xmlns:wpg="http://schemas.microsoft.com/office/word/2010/wordprocessingGroup" xmlns:wpi="http://schemas.microsoft.com/office/word/2010/wordprocessingInk" xmlns:wne="http://schemas.microsoft.com/office/word/2006/wordml" xmlns:wps="http://schemas.microsoft.com/office/word/2010/wordprocessingShape" mc:Ignorable="w14 w15 w16se w16cid w16 w16cex w16sdtdh wp14">
   <w:body>
     <w:p>
       <w:pPr>
@@ -507,6 +507,12 @@
                 <w:lang w:val="es-ES"/>
               </w:rPr>
             </w:pPr>
+            <w:r>
+              <w:rPr>
+                <w:lang w:val="es-ES"/>
+              </w:rPr>
+              <w:t>&lt;17/12/2025&gt;</w:t>
+            </w:r>
           </w:p>
         </w:tc>
         <w:tc>
@@ -520,6 +526,12 @@
                 <w:lang w:val="es-ES"/>
               </w:rPr>
             </w:pPr>
+            <w:r>
+              <w:rPr>
+                <w:lang w:val="es-ES"/>
+              </w:rPr>
+              <w:t>&lt;1.2&gt;</w:t>
+            </w:r>
           </w:p>
         </w:tc>
         <w:tc>
@@ -533,6 +545,18 @@
                 <w:lang w:val="es-ES"/>
               </w:rPr>
             </w:pPr>
+            <w:r>
+              <w:rPr>
+                <w:lang w:val="es-ES"/>
+              </w:rPr>
+              <w:t>Creación del plan de pruebas para el CU</w:t>
+            </w:r>
+            <w:r>
+              <w:rPr>
+                <w:lang w:val="es-ES"/>
+              </w:rPr>
+              <w:t>3</w:t>
+            </w:r>
           </w:p>
         </w:tc>
         <w:tc>
@@ -546,6 +570,12 @@
                 <w:lang w:val="es-ES"/>
               </w:rPr>
             </w:pPr>
+            <w:r>
+              <w:rPr>
+                <w:lang w:val="es-ES"/>
+              </w:rPr>
+              <w:t>Samuel Gómez Lechiguero</w:t>
+            </w:r>
           </w:p>
         </w:tc>
       </w:tr>
@@ -2833,14 +2863,28 @@
           <w:lang w:val="es-ES"/>
         </w:rPr>
       </w:pPr>
-      <w:fldSimple w:instr=" TITLE  \* MERGEFORMAT ">
-        <w:r>
-          <w:rPr>
-            <w:lang w:val="es-ES"/>
-          </w:rPr>
-          <w:t>Plan de Pruebas</w:t>
-        </w:r>
-      </w:fldSimple>
+      <w:r>
+        <w:lastRenderedPageBreak/>
+        <w:fldChar w:fldCharType="begin"/>
+      </w:r>
+      <w:r>
+        <w:instrText xml:space="preserve"> TITLE  \* MERGEFORMAT </w:instrText>
+      </w:r>
+      <w:r>
+        <w:fldChar w:fldCharType="separate"/>
+      </w:r>
+      <w:r>
+        <w:rPr>
+          <w:lang w:val="es-ES"/>
+        </w:rPr>
+        <w:t>Plan de Pruebas</w:t>
+      </w:r>
+      <w:r>
+        <w:rPr>
+          <w:lang w:val="es-ES"/>
+        </w:rPr>
+        <w:fldChar w:fldCharType="end"/>
+      </w:r>
     </w:p>
     <w:p>
       <w:pPr>
@@ -3293,6 +3337,194 @@
     </w:p>
     <w:p>
       <w:pPr>
+        <w:rPr>
+          <w:lang w:val="es-ES"/>
+        </w:rPr>
+      </w:pPr>
+      <w:r>
+        <w:rPr>
+          <w:lang w:val="es-ES"/>
+        </w:rPr>
+        <w:t>CU3: Reseñar Dispositivos</w:t>
+      </w:r>
+    </w:p>
+    <w:p>
+      <w:pPr>
+        <w:pStyle w:val="Prrafodelista"/>
+        <w:numPr>
+          <w:ilvl w:val="0"/>
+          <w:numId w:val="11"/>
+        </w:numPr>
+        <w:rPr>
+          <w:lang w:val="es-ES"/>
+        </w:rPr>
+      </w:pPr>
+      <w:r>
+        <w:rPr>
+          <w:lang w:val="es-ES"/>
+        </w:rPr>
+        <w:t>Visualización de lista de dispositivos y capacidad de selección</w:t>
+      </w:r>
+    </w:p>
+    <w:p>
+      <w:pPr>
+        <w:pStyle w:val="Prrafodelista"/>
+        <w:numPr>
+          <w:ilvl w:val="0"/>
+          <w:numId w:val="11"/>
+        </w:numPr>
+        <w:rPr>
+          <w:lang w:val="es-ES"/>
+        </w:rPr>
+      </w:pPr>
+      <w:r>
+        <w:rPr>
+          <w:lang w:val="es-ES"/>
+        </w:rPr>
+        <w:t xml:space="preserve">Filtrado de los diferentes dispositivos por </w:t>
+      </w:r>
+      <w:r>
+        <w:rPr>
+          <w:lang w:val="es-ES"/>
+        </w:rPr>
+        <w:t>m</w:t>
+      </w:r>
+      <w:r>
+        <w:rPr>
+          <w:lang w:val="es-ES"/>
+        </w:rPr>
+        <w:t>arca</w:t>
+      </w:r>
+      <w:r>
+        <w:rPr>
+          <w:lang w:val="es-ES"/>
+        </w:rPr>
+        <w:t xml:space="preserve"> y </w:t>
+      </w:r>
+      <w:r>
+        <w:rPr>
+          <w:lang w:val="es-ES"/>
+        </w:rPr>
+        <w:t>año</w:t>
+      </w:r>
+    </w:p>
+    <w:p>
+      <w:pPr>
+        <w:pStyle w:val="Prrafodelista"/>
+        <w:numPr>
+          <w:ilvl w:val="0"/>
+          <w:numId w:val="11"/>
+        </w:numPr>
+        <w:rPr>
+          <w:lang w:val="es-ES"/>
+        </w:rPr>
+      </w:pPr>
+      <w:r>
+        <w:rPr>
+          <w:lang w:val="es-ES"/>
+        </w:rPr>
+        <w:t xml:space="preserve">Gestión del carrito de </w:t>
+      </w:r>
+      <w:r>
+        <w:rPr>
+          <w:lang w:val="es-ES"/>
+        </w:rPr>
+        <w:t>reseñas</w:t>
+      </w:r>
+    </w:p>
+    <w:p>
+      <w:pPr>
+        <w:pStyle w:val="Prrafodelista"/>
+        <w:numPr>
+          <w:ilvl w:val="0"/>
+          <w:numId w:val="11"/>
+        </w:numPr>
+        <w:rPr>
+          <w:lang w:val="es-ES"/>
+        </w:rPr>
+      </w:pPr>
+      <w:r>
+        <w:rPr>
+          <w:lang w:val="es-ES"/>
+        </w:rPr>
+        <w:t xml:space="preserve">Proceso de </w:t>
+      </w:r>
+      <w:r>
+        <w:rPr>
+          <w:lang w:val="es-ES"/>
+        </w:rPr>
+        <w:t>realización de la reseña</w:t>
+      </w:r>
+    </w:p>
+    <w:p>
+      <w:pPr>
+        <w:pStyle w:val="Prrafodelista"/>
+        <w:numPr>
+          <w:ilvl w:val="0"/>
+          <w:numId w:val="11"/>
+        </w:numPr>
+        <w:rPr>
+          <w:lang w:val="es-ES"/>
+        </w:rPr>
+      </w:pPr>
+      <w:r>
+        <w:rPr>
+          <w:lang w:val="es-ES"/>
+        </w:rPr>
+        <w:t>Diferentes validaciones que sigan la lógica del negocio.</w:t>
+      </w:r>
+    </w:p>
+    <w:p>
+      <w:pPr>
+        <w:pStyle w:val="Prrafodelista"/>
+        <w:numPr>
+          <w:ilvl w:val="0"/>
+          <w:numId w:val="11"/>
+        </w:numPr>
+        <w:rPr>
+          <w:lang w:val="es-ES"/>
+        </w:rPr>
+      </w:pPr>
+      <w:r>
+        <w:rPr>
+          <w:lang w:val="es-ES"/>
+        </w:rPr>
+        <w:t xml:space="preserve">Confirmación </w:t>
+      </w:r>
+      <w:r>
+        <w:rPr>
+          <w:lang w:val="es-ES"/>
+        </w:rPr>
+        <w:t>de la reseña</w:t>
+      </w:r>
+      <w:r>
+        <w:rPr>
+          <w:lang w:val="es-ES"/>
+        </w:rPr>
+        <w:t>, mostrando detalles de est</w:t>
+      </w:r>
+      <w:r>
+        <w:rPr>
+          <w:lang w:val="es-ES"/>
+        </w:rPr>
+        <w:t>a</w:t>
+      </w:r>
+      <w:r>
+        <w:rPr>
+          <w:lang w:val="es-ES"/>
+        </w:rPr>
+        <w:t>.</w:t>
+      </w:r>
+    </w:p>
+    <w:p>
+      <w:pPr>
+        <w:rPr>
+          <w:lang w:val="es-ES"/>
+        </w:rPr>
+      </w:pPr>
+    </w:p>
+    <w:p>
+      <w:pPr>
         <w:pStyle w:val="Ttulo2"/>
         <w:rPr>
           <w:lang w:val="es-ES"/>
@@ -3340,35 +3572,7 @@
         <w:rPr>
           <w:lang w:val="es-ES"/>
         </w:rPr>
-        <w:t xml:space="preserve">Especificación </w:t>
-      </w:r>
-      <w:proofErr w:type="spellStart"/>
-      <w:r>
-        <w:rPr>
-          <w:lang w:val="es-ES"/>
-        </w:rPr>
-        <w:t>OpenAPI</w:t>
-      </w:r>
-      <w:proofErr w:type="spellEnd"/>
-      <w:r>
-        <w:rPr>
-          <w:lang w:val="es-ES"/>
-        </w:rPr>
-        <w:t xml:space="preserve"> (</w:t>
-      </w:r>
-      <w:proofErr w:type="spellStart"/>
-      <w:r>
-        <w:rPr>
-          <w:lang w:val="es-ES"/>
-        </w:rPr>
-        <w:t>Swagger</w:t>
-      </w:r>
-      <w:proofErr w:type="spellEnd"/>
-      <w:r>
-        <w:rPr>
-          <w:lang w:val="es-ES"/>
-        </w:rPr>
-        <w:t xml:space="preserve">) de la API </w:t>
+        <w:t xml:space="preserve">Especificación OpenAPI (Swagger) de la API </w:t>
       </w:r>
       <w:r>
         <w:rPr>
@@ -3462,35 +3666,23 @@
         <w:t>Frontend (WebApp)</w:t>
       </w:r>
       <w:r>
-        <w:t xml:space="preserve">: </w:t>
-      </w:r>
-      <w:proofErr w:type="spellStart"/>
-      <w:r>
-        <w:t>Paginas</w:t>
-      </w:r>
-      <w:proofErr w:type="spellEnd"/>
-      <w:r>
-        <w:t xml:space="preserve"> web</w:t>
+        <w:t>: Paginas web</w:t>
       </w:r>
       <w:r>
         <w:t>,</w:t>
       </w:r>
       <w:r>
-        <w:t xml:space="preserve"> </w:t>
-      </w:r>
-      <w:proofErr w:type="spellStart"/>
-      <w:r>
-        <w:t>ComprasStateContainer</w:t>
-      </w:r>
-      <w:proofErr w:type="spellEnd"/>
-      <w:r>
-        <w:t xml:space="preserve"> y </w:t>
-      </w:r>
-      <w:proofErr w:type="spellStart"/>
+        <w:t xml:space="preserve"> ComprasStateContainer</w:t>
+      </w:r>
+      <w:r>
+        <w:t xml:space="preserve">, </w:t>
+      </w:r>
       <w:r>
         <w:t>AlquileresStateContainer</w:t>
       </w:r>
-      <w:proofErr w:type="spellEnd"/>
+      <w:r>
+        <w:t xml:space="preserve"> y ReviewsStateContainer</w:t>
+      </w:r>
     </w:p>
     <w:p>
       <w:pPr>
@@ -3503,36 +3695,12 @@
           <w:lang w:val="es-ES"/>
         </w:rPr>
       </w:pPr>
-      <w:proofErr w:type="spellStart"/>
-      <w:proofErr w:type="gramStart"/>
-      <w:r>
-        <w:rPr>
-          <w:lang w:val="es-ES"/>
-        </w:rPr>
-        <w:t>Backend</w:t>
-      </w:r>
-      <w:proofErr w:type="spellEnd"/>
-      <w:r>
-        <w:rPr>
-          <w:lang w:val="es-ES"/>
-        </w:rPr>
-        <w:t>(</w:t>
-      </w:r>
-      <w:proofErr w:type="gramEnd"/>
-      <w:r>
-        <w:rPr>
-          <w:lang w:val="es-ES"/>
-        </w:rPr>
-        <w:t xml:space="preserve">API): Controladores y </w:t>
-      </w:r>
-      <w:proofErr w:type="spellStart"/>
-      <w:r>
-        <w:rPr>
-          <w:lang w:val="es-ES"/>
-        </w:rPr>
-        <w:t>DTOs</w:t>
-      </w:r>
-      <w:proofErr w:type="spellEnd"/>
+      <w:r>
+        <w:rPr>
+          <w:lang w:val="es-ES"/>
+        </w:rPr>
+        <w:t>Backend(API): Controladores y DTOs</w:t>
+      </w:r>
     </w:p>
     <w:p>
       <w:pPr>
@@ -3565,6 +3733,7 @@
         <w:rPr>
           <w:lang w:val="es-ES"/>
         </w:rPr>
+        <w:lastRenderedPageBreak/>
         <w:br w:type="page"/>
       </w:r>
     </w:p>
@@ -3803,6 +3972,103 @@
           <w:lang w:val="es-ES"/>
         </w:rPr>
       </w:pPr>
+      <w:r>
+        <w:rPr>
+          <w:lang w:val="es-ES"/>
+        </w:rPr>
+        <w:t>CU3:</w:t>
+      </w:r>
+    </w:p>
+    <w:p>
+      <w:pPr>
+        <w:pStyle w:val="Prrafodelista"/>
+        <w:numPr>
+          <w:ilvl w:val="0"/>
+          <w:numId w:val="12"/>
+        </w:numPr>
+        <w:rPr>
+          <w:lang w:val="es-ES"/>
+        </w:rPr>
+      </w:pPr>
+      <w:r>
+        <w:rPr>
+          <w:lang w:val="es-ES"/>
+        </w:rPr>
+        <w:t>Visualización y filtrado de los dispositivos</w:t>
+      </w:r>
+    </w:p>
+    <w:p>
+      <w:pPr>
+        <w:pStyle w:val="Prrafodelista"/>
+        <w:numPr>
+          <w:ilvl w:val="0"/>
+          <w:numId w:val="12"/>
+        </w:numPr>
+        <w:rPr>
+          <w:lang w:val="es-ES"/>
+        </w:rPr>
+      </w:pPr>
+      <w:r>
+        <w:rPr>
+          <w:lang w:val="es-ES"/>
+        </w:rPr>
+        <w:t xml:space="preserve">Cálculo total de los elementos que aparezcan en el carrito de </w:t>
+      </w:r>
+      <w:r>
+        <w:rPr>
+          <w:lang w:val="es-ES"/>
+        </w:rPr>
+        <w:t>reseña</w:t>
+      </w:r>
+    </w:p>
+    <w:p>
+      <w:pPr>
+        <w:pStyle w:val="Prrafodelista"/>
+        <w:numPr>
+          <w:ilvl w:val="0"/>
+          <w:numId w:val="12"/>
+        </w:numPr>
+        <w:rPr>
+          <w:lang w:val="es-ES"/>
+        </w:rPr>
+      </w:pPr>
+      <w:r>
+        <w:rPr>
+          <w:lang w:val="es-ES"/>
+        </w:rPr>
+        <w:t xml:space="preserve">Comprobación de los campos obligatorios a la hora de realizar una </w:t>
+      </w:r>
+      <w:r>
+        <w:rPr>
+          <w:lang w:val="es-ES"/>
+        </w:rPr>
+        <w:t>reseña</w:t>
+      </w:r>
+    </w:p>
+    <w:p>
+      <w:pPr>
+        <w:pStyle w:val="Prrafodelista"/>
+        <w:numPr>
+          <w:ilvl w:val="0"/>
+          <w:numId w:val="12"/>
+        </w:numPr>
+        <w:rPr>
+          <w:lang w:val="es-ES"/>
+        </w:rPr>
+      </w:pPr>
+      <w:r>
+        <w:rPr>
+          <w:lang w:val="es-ES"/>
+        </w:rPr>
+        <w:t>Generación correcta del ID</w:t>
+      </w:r>
+    </w:p>
+    <w:p>
+      <w:pPr>
+        <w:rPr>
+          <w:lang w:val="es-ES"/>
+        </w:rPr>
+      </w:pPr>
     </w:p>
     <w:p>
       <w:pPr>
@@ -3825,21 +4091,7 @@
         <w:rPr>
           <w:lang w:val="es-ES"/>
         </w:rPr>
-        <w:t xml:space="preserve">Pruebas de </w:t>
-      </w:r>
-      <w:proofErr w:type="spellStart"/>
-      <w:r>
-        <w:rPr>
-          <w:lang w:val="es-ES"/>
-        </w:rPr>
-        <w:t>estres</w:t>
-      </w:r>
-      <w:proofErr w:type="spellEnd"/>
-      <w:r>
-        <w:rPr>
-          <w:lang w:val="es-ES"/>
-        </w:rPr>
-        <w:t xml:space="preserve"> masivo</w:t>
+        <w:t>Pruebas de estres masivo</w:t>
       </w:r>
     </w:p>
     <w:p>
@@ -4033,6 +4285,79 @@
           <w:lang w:val="es-ES"/>
         </w:rPr>
       </w:pPr>
+      <w:r>
+        <w:rPr>
+          <w:lang w:val="es-ES"/>
+        </w:rPr>
+        <w:t>CU3:</w:t>
+      </w:r>
+    </w:p>
+    <w:p>
+      <w:pPr>
+        <w:pStyle w:val="Prrafodelista"/>
+        <w:numPr>
+          <w:ilvl w:val="0"/>
+          <w:numId w:val="10"/>
+        </w:numPr>
+        <w:rPr>
+          <w:lang w:val="es-ES"/>
+        </w:rPr>
+      </w:pPr>
+      <w:r>
+        <w:rPr>
+          <w:lang w:val="es-ES"/>
+        </w:rPr>
+        <w:t>Ejecución manual de los casos de pruebas (CU</w:t>
+      </w:r>
+      <w:r>
+        <w:rPr>
+          <w:lang w:val="es-ES"/>
+        </w:rPr>
+        <w:t>2</w:t>
+      </w:r>
+      <w:r>
+        <w:rPr>
+          <w:lang w:val="es-ES"/>
+        </w:rPr>
+        <w:t>_1 a CU</w:t>
+      </w:r>
+      <w:r>
+        <w:rPr>
+          <w:lang w:val="es-ES"/>
+        </w:rPr>
+        <w:t>2</w:t>
+      </w:r>
+      <w:r>
+        <w:rPr>
+          <w:lang w:val="es-ES"/>
+        </w:rPr>
+        <w:t>_1</w:t>
+      </w:r>
+      <w:r>
+        <w:rPr>
+          <w:lang w:val="es-ES"/>
+        </w:rPr>
+        <w:t>4</w:t>
+      </w:r>
+      <w:r>
+        <w:rPr>
+          <w:lang w:val="es-ES"/>
+        </w:rPr>
+        <w:t xml:space="preserve">) definidos en el documento de </w:t>
+      </w:r>
+      <w:r>
+        <w:rPr>
+          <w:lang w:val="es-ES"/>
+        </w:rPr>
+        <w:t>casos de prueba</w:t>
+      </w:r>
+    </w:p>
+    <w:p>
+      <w:pPr>
+        <w:rPr>
+          <w:lang w:val="es-ES"/>
+        </w:rPr>
+      </w:pPr>
     </w:p>
     <w:p>
       <w:pPr>
@@ -4079,21 +4404,7 @@
         <w:rPr>
           <w:lang w:val="es-ES"/>
         </w:rPr>
-        <w:t xml:space="preserve"> no tarde </w:t>
-      </w:r>
-      <w:proofErr w:type="spellStart"/>
-      <w:r>
-        <w:rPr>
-          <w:lang w:val="es-ES"/>
-        </w:rPr>
-        <w:t>mas</w:t>
-      </w:r>
-      <w:proofErr w:type="spellEnd"/>
-      <w:r>
-        <w:rPr>
-          <w:lang w:val="es-ES"/>
-        </w:rPr>
-        <w:t xml:space="preserve"> de 5 segundo en mostrarse</w:t>
+        <w:t xml:space="preserve"> no tarde mas de 5 segundo en mostrarse</w:t>
       </w:r>
     </w:p>
     <w:p>
@@ -4122,21 +4433,7 @@
         <w:rPr>
           <w:lang w:val="es-ES"/>
         </w:rPr>
-        <w:t xml:space="preserve">Respuesta de la </w:t>
-      </w:r>
-      <w:proofErr w:type="spellStart"/>
-      <w:r>
-        <w:rPr>
-          <w:lang w:val="es-ES"/>
-        </w:rPr>
-        <w:t>interfaza</w:t>
-      </w:r>
-      <w:proofErr w:type="spellEnd"/>
-      <w:r>
-        <w:rPr>
-          <w:lang w:val="es-ES"/>
-        </w:rPr>
-        <w:t xml:space="preserve"> las diferentes acciones que puede hacer el usuario</w:t>
+        <w:t>Respuesta de la interfaza las diferentes acciones que puede hacer el usuario</w:t>
       </w:r>
     </w:p>
     <w:p>
@@ -4187,6 +4484,7 @@
         <w:rPr>
           <w:lang w:val="es-ES"/>
         </w:rPr>
+        <w:lastRenderedPageBreak/>
         <w:t>Criterios para decidir si pasa/falla un elemento</w:t>
       </w:r>
       <w:bookmarkEnd w:id="14"/>
@@ -4374,19 +4672,11 @@
           <w:lang w:val="es-ES"/>
         </w:rPr>
       </w:pPr>
-      <w:proofErr w:type="spellStart"/>
-      <w:r>
-        <w:rPr>
-          <w:lang w:val="es-ES"/>
-        </w:rPr>
-        <w:t>Codigo</w:t>
-      </w:r>
-      <w:proofErr w:type="spellEnd"/>
-      <w:r>
-        <w:rPr>
-          <w:lang w:val="es-ES"/>
-        </w:rPr>
-        <w:t xml:space="preserve"> de GitHub</w:t>
+      <w:r>
+        <w:rPr>
+          <w:lang w:val="es-ES"/>
+        </w:rPr>
+        <w:t>Codigo de GitHub</w:t>
       </w:r>
     </w:p>
     <w:p>
@@ -4586,21 +4876,7 @@
         <w:rPr>
           <w:lang w:val="es-ES"/>
         </w:rPr>
-        <w:t xml:space="preserve">Visual </w:t>
-      </w:r>
-      <w:proofErr w:type="spellStart"/>
-      <w:r>
-        <w:rPr>
-          <w:lang w:val="es-ES"/>
-        </w:rPr>
-        <w:t>studio</w:t>
-      </w:r>
-      <w:proofErr w:type="spellEnd"/>
-      <w:r>
-        <w:rPr>
-          <w:lang w:val="es-ES"/>
-        </w:rPr>
-        <w:t xml:space="preserve"> 2022, .NET 8.0 SDK., Google Chrome y base de datos de Azure</w:t>
+        <w:t>Visual studio 2022, .NET 8.0 SDK., Google Chrome y base de datos de Azure</w:t>
       </w:r>
     </w:p>
     <w:p>
@@ -4664,15 +4940,7 @@
     </w:p>
     <w:p>
       <w:r>
-        <w:t xml:space="preserve">Word, </w:t>
-      </w:r>
-      <w:proofErr w:type="spellStart"/>
-      <w:r>
-        <w:t>Github</w:t>
-      </w:r>
-      <w:proofErr w:type="spellEnd"/>
-      <w:r>
-        <w:t xml:space="preserve"> Actions (CI/CD) y swagger UI</w:t>
+        <w:t>Word, Github Actions (CI/CD) y swagger UI</w:t>
       </w:r>
     </w:p>
     <w:p/>
@@ -4702,41 +4970,13 @@
         <w:rPr>
           <w:lang w:val="es-ES"/>
         </w:rPr>
-        <w:t xml:space="preserve">Despliegue </w:t>
-      </w:r>
-      <w:proofErr w:type="spellStart"/>
-      <w:r>
-        <w:rPr>
-          <w:lang w:val="es-ES"/>
-        </w:rPr>
-        <w:t>automatico</w:t>
-      </w:r>
-      <w:proofErr w:type="spellEnd"/>
-      <w:r>
-        <w:rPr>
-          <w:lang w:val="es-ES"/>
-        </w:rPr>
-        <w:t xml:space="preserve"> en Azure</w:t>
-      </w:r>
-      <w:r>
-        <w:rPr>
-          <w:lang w:val="es-ES"/>
-        </w:rPr>
-        <w:t xml:space="preserve"> y Repositorio de </w:t>
-      </w:r>
-      <w:proofErr w:type="spellStart"/>
-      <w:r>
-        <w:rPr>
-          <w:lang w:val="es-ES"/>
-        </w:rPr>
-        <w:t>github</w:t>
-      </w:r>
-      <w:proofErr w:type="spellEnd"/>
-      <w:r>
-        <w:rPr>
-          <w:lang w:val="es-ES"/>
-        </w:rPr>
-        <w:t>.</w:t>
+        <w:t>Despliegue automatico en Azure</w:t>
+      </w:r>
+      <w:r>
+        <w:rPr>
+          <w:lang w:val="es-ES"/>
+        </w:rPr>
+        <w:t xml:space="preserve"> y Repositorio de github.</w:t>
       </w:r>
     </w:p>
     <w:p>
@@ -4823,19 +5063,64 @@
         <w:rPr>
           <w:lang w:val="es-ES"/>
         </w:rPr>
+        <w:t xml:space="preserve">responsable de la implementación del código, pruebas </w:t>
+      </w:r>
+      <w:r>
+        <w:rPr>
+          <w:lang w:val="es-ES"/>
+        </w:rPr>
+        <w:lastRenderedPageBreak/>
+        <w:t xml:space="preserve">unitarias y corrección del caso de uso para </w:t>
+      </w:r>
+      <w:r>
+        <w:rPr>
+          <w:lang w:val="es-ES"/>
+        </w:rPr>
+        <w:t>Alquilar Dispositivos</w:t>
+      </w:r>
+      <w:r>
+        <w:rPr>
+          <w:lang w:val="es-ES"/>
+        </w:rPr>
+        <w:t>.</w:t>
+      </w:r>
+    </w:p>
+    <w:p>
+      <w:pPr>
+        <w:pStyle w:val="Prrafodelista"/>
+        <w:numPr>
+          <w:ilvl w:val="0"/>
+          <w:numId w:val="10"/>
+        </w:numPr>
+        <w:rPr>
+          <w:lang w:val="es-ES"/>
+        </w:rPr>
+      </w:pPr>
+      <w:r>
+        <w:rPr>
+          <w:b/>
+          <w:bCs/>
+          <w:lang w:val="es-ES"/>
+        </w:rPr>
+        <w:t xml:space="preserve">Samuel Gómez Lechiguero </w:t>
+      </w:r>
+      <w:r>
+        <w:rPr>
+          <w:lang w:val="es-ES"/>
+        </w:rPr>
         <w:t xml:space="preserve">responsable de la implementación del código, pruebas unitarias y corrección del caso de uso para </w:t>
       </w:r>
       <w:r>
         <w:rPr>
           <w:lang w:val="es-ES"/>
         </w:rPr>
-        <w:t>Alquilar Dispositivos</w:t>
-      </w:r>
-      <w:r>
-        <w:rPr>
-          <w:lang w:val="es-ES"/>
-        </w:rPr>
-        <w:t>.</w:t>
+        <w:t>Reseñar</w:t>
+      </w:r>
+      <w:r>
+        <w:rPr>
+          <w:lang w:val="es-ES"/>
+        </w:rPr>
+        <w:t xml:space="preserve"> Dispositivos.</w:t>
       </w:r>
     </w:p>
     <w:p>
@@ -4888,7 +5173,7 @@
 </file>
 
 <file path=word/endnotes.xml><?xml version="1.0" encoding="utf-8"?>
-<w:endnotes xmlns:wpc="http://schemas.microsoft.com/office/word/2010/wordprocessingCanvas" xmlns:cx="http://schemas.microsoft.com/office/drawing/2014/chartex" xmlns:cx1="http://schemas.microsoft.com/office/drawing/2015/9/8/chartex" xmlns:cx2="http://schemas.microsoft.com/office/drawing/2015/10/21/chartex" xmlns:cx3="http://schemas.microsoft.com/office/drawing/2016/5/9/chartex" xmlns:cx4="http://schemas.microsoft.com/office/drawing/2016/5/10/chartex" xmlns:cx5="http://schemas.microsoft.com/office/drawing/2016/5/11/chartex" xmlns:cx6="http://schemas.microsoft.com/office/drawing/2016/5/12/chartex" xmlns:cx7="http://schemas.microsoft.com/office/drawing/2016/5/13/chartex" xmlns:cx8="http://schemas.microsoft.com/office/drawing/2016/5/14/chartex" xmlns:mc="http://schemas.openxmlformats.org/markup-compatibility/2006" xmlns:aink="http://schemas.microsoft.com/office/drawing/2016/ink" xmlns:am3d="http://schemas.microsoft.com/office/drawing/2017/model3d" xmlns:o="urn:schemas-microsoft-com:office:office" xmlns:oel="http://schemas.microsoft.com/office/2019/extlst" xmlns:r="http://schemas.openxmlformats.org/officeDocument/2006/relationships" xmlns:m="http://schemas.openxmlformats.org/officeDocument/2006/math" xmlns:v="urn:schemas-microsoft-com:vml" xmlns:wp14="http://schemas.microsoft.com/office/word/2010/wordprocessingDrawing" xmlns:wp="http://schemas.openxmlformats.org/drawingml/2006/wordprocessingDrawing" xmlns:w10="urn:schemas-microsoft-com:office:word" xmlns:w="http://schemas.openxmlformats.org/wordprocessingml/2006/main" xmlns:w14="http://schemas.microsoft.com/office/word/2010/wordml" xmlns:w15="http://schemas.microsoft.com/office/word/2012/wordml" xmlns:w16cex="http://schemas.microsoft.com/office/word/2018/wordml/cex" xmlns:w16cid="http://schemas.microsoft.com/office/word/2016/wordml/cid" xmlns:w16="http://schemas.microsoft.com/office/word/2018/wordml" xmlns:w16du="http://schemas.microsoft.com/office/word/2023/wordml/word16du" xmlns:w16sdtdh="http://schemas.microsoft.com/office/word/2020/wordml/sdtdatahash" xmlns:w16sdtfl="http://schemas.microsoft.com/office/word/2024/wordml/sdtformatlock" xmlns:w16se="http://schemas.microsoft.com/office/word/2015/wordml/symex" xmlns:wpg="http://schemas.microsoft.com/office/word/2010/wordprocessingGroup" xmlns:wpi="http://schemas.microsoft.com/office/word/2010/wordprocessingInk" xmlns:wne="http://schemas.microsoft.com/office/word/2006/wordml" xmlns:wps="http://schemas.microsoft.com/office/word/2010/wordprocessingShape" mc:Ignorable="w14 w15 w16se w16cid w16 w16cex w16sdtdh w16sdtfl w16du wp14">
+<w:endnotes xmlns:wpc="http://schemas.microsoft.com/office/word/2010/wordprocessingCanvas" xmlns:cx="http://schemas.microsoft.com/office/drawing/2014/chartex" xmlns:cx1="http://schemas.microsoft.com/office/drawing/2015/9/8/chartex" xmlns:cx2="http://schemas.microsoft.com/office/drawing/2015/10/21/chartex" xmlns:cx3="http://schemas.microsoft.com/office/drawing/2016/5/9/chartex" xmlns:cx4="http://schemas.microsoft.com/office/drawing/2016/5/10/chartex" xmlns:cx5="http://schemas.microsoft.com/office/drawing/2016/5/11/chartex" xmlns:cx6="http://schemas.microsoft.com/office/drawing/2016/5/12/chartex" xmlns:cx7="http://schemas.microsoft.com/office/drawing/2016/5/13/chartex" xmlns:cx8="http://schemas.microsoft.com/office/drawing/2016/5/14/chartex" xmlns:mc="http://schemas.openxmlformats.org/markup-compatibility/2006" xmlns:aink="http://schemas.microsoft.com/office/drawing/2016/ink" xmlns:am3d="http://schemas.microsoft.com/office/drawing/2017/model3d" xmlns:o="urn:schemas-microsoft-com:office:office" xmlns:r="http://schemas.openxmlformats.org/officeDocument/2006/relationships" xmlns:m="http://schemas.openxmlformats.org/officeDocument/2006/math" xmlns:v="urn:schemas-microsoft-com:vml" xmlns:wp14="http://schemas.microsoft.com/office/word/2010/wordprocessingDrawing" xmlns:wp="http://schemas.openxmlformats.org/drawingml/2006/wordprocessingDrawing" xmlns:w10="urn:schemas-microsoft-com:office:word" xmlns:w="http://schemas.openxmlformats.org/wordprocessingml/2006/main" xmlns:w14="http://schemas.microsoft.com/office/word/2010/wordml" xmlns:w15="http://schemas.microsoft.com/office/word/2012/wordml" xmlns:w16cex="http://schemas.microsoft.com/office/word/2018/wordml/cex" xmlns:w16cid="http://schemas.microsoft.com/office/word/2016/wordml/cid" xmlns:w16="http://schemas.microsoft.com/office/word/2018/wordml" xmlns:w16sdtdh="http://schemas.microsoft.com/office/word/2020/wordml/sdtdatahash" xmlns:w16se="http://schemas.microsoft.com/office/word/2015/wordml/symex" xmlns:wpg="http://schemas.microsoft.com/office/word/2010/wordprocessingGroup" xmlns:wpi="http://schemas.microsoft.com/office/word/2010/wordprocessingInk" xmlns:wne="http://schemas.microsoft.com/office/word/2006/wordml" xmlns:wps="http://schemas.microsoft.com/office/word/2010/wordprocessingShape" mc:Ignorable="w14 w15 w16se w16cid w16 w16cex w16sdtdh wp14">
   <w:endnote w:type="separator" w:id="-1">
     <w:p>
       <w:pPr>
@@ -4913,7 +5198,7 @@
 </file>
 
 <file path=word/footer1.xml><?xml version="1.0" encoding="utf-8"?>
-<w:ftr xmlns:wpc="http://schemas.microsoft.com/office/word/2010/wordprocessingCanvas" xmlns:cx="http://schemas.microsoft.com/office/drawing/2014/chartex" xmlns:cx1="http://schemas.microsoft.com/office/drawing/2015/9/8/chartex" xmlns:cx2="http://schemas.microsoft.com/office/drawing/2015/10/21/chartex" xmlns:cx3="http://schemas.microsoft.com/office/drawing/2016/5/9/chartex" xmlns:cx4="http://schemas.microsoft.com/office/drawing/2016/5/10/chartex" xmlns:cx5="http://schemas.microsoft.com/office/drawing/2016/5/11/chartex" xmlns:cx6="http://schemas.microsoft.com/office/drawing/2016/5/12/chartex" xmlns:cx7="http://schemas.microsoft.com/office/drawing/2016/5/13/chartex" xmlns:cx8="http://schemas.microsoft.com/office/drawing/2016/5/14/chartex" xmlns:mc="http://schemas.openxmlformats.org/markup-compatibility/2006" xmlns:aink="http://schemas.microsoft.com/office/drawing/2016/ink" xmlns:am3d="http://schemas.microsoft.com/office/drawing/2017/model3d" xmlns:o="urn:schemas-microsoft-com:office:office" xmlns:oel="http://schemas.microsoft.com/office/2019/extlst" xmlns:r="http://schemas.openxmlformats.org/officeDocument/2006/relationships" xmlns:m="http://schemas.openxmlformats.org/officeDocument/2006/math" xmlns:v="urn:schemas-microsoft-com:vml" xmlns:wp14="http://schemas.microsoft.com/office/word/2010/wordprocessingDrawing" xmlns:wp="http://schemas.openxmlformats.org/drawingml/2006/wordprocessingDrawing" xmlns:w10="urn:schemas-microsoft-com:office:word" xmlns:w="http://schemas.openxmlformats.org/wordprocessingml/2006/main" xmlns:w14="http://schemas.microsoft.com/office/word/2010/wordml" xmlns:w15="http://schemas.microsoft.com/office/word/2012/wordml" xmlns:w16cex="http://schemas.microsoft.com/office/word/2018/wordml/cex" xmlns:w16cid="http://schemas.microsoft.com/office/word/2016/wordml/cid" xmlns:w16="http://schemas.microsoft.com/office/word/2018/wordml" xmlns:w16du="http://schemas.microsoft.com/office/word/2023/wordml/word16du" xmlns:w16sdtdh="http://schemas.microsoft.com/office/word/2020/wordml/sdtdatahash" xmlns:w16sdtfl="http://schemas.microsoft.com/office/word/2024/wordml/sdtformatlock" xmlns:w16se="http://schemas.microsoft.com/office/word/2015/wordml/symex" xmlns:wpg="http://schemas.microsoft.com/office/word/2010/wordprocessingGroup" xmlns:wpi="http://schemas.microsoft.com/office/word/2010/wordprocessingInk" xmlns:wne="http://schemas.microsoft.com/office/word/2006/wordml" xmlns:wps="http://schemas.microsoft.com/office/word/2010/wordprocessingShape" mc:Ignorable="w14 w15 w16se w16cid w16 w16cex w16sdtdh w16sdtfl w16du wp14">
+<w:ftr xmlns:wpc="http://schemas.microsoft.com/office/word/2010/wordprocessingCanvas" xmlns:cx="http://schemas.microsoft.com/office/drawing/2014/chartex" xmlns:cx1="http://schemas.microsoft.com/office/drawing/2015/9/8/chartex" xmlns:cx2="http://schemas.microsoft.com/office/drawing/2015/10/21/chartex" xmlns:cx3="http://schemas.microsoft.com/office/drawing/2016/5/9/chartex" xmlns:cx4="http://schemas.microsoft.com/office/drawing/2016/5/10/chartex" xmlns:cx5="http://schemas.microsoft.com/office/drawing/2016/5/11/chartex" xmlns:cx6="http://schemas.microsoft.com/office/drawing/2016/5/12/chartex" xmlns:cx7="http://schemas.microsoft.com/office/drawing/2016/5/13/chartex" xmlns:cx8="http://schemas.microsoft.com/office/drawing/2016/5/14/chartex" xmlns:mc="http://schemas.openxmlformats.org/markup-compatibility/2006" xmlns:aink="http://schemas.microsoft.com/office/drawing/2016/ink" xmlns:am3d="http://schemas.microsoft.com/office/drawing/2017/model3d" xmlns:o="urn:schemas-microsoft-com:office:office" xmlns:r="http://schemas.openxmlformats.org/officeDocument/2006/relationships" xmlns:m="http://schemas.openxmlformats.org/officeDocument/2006/math" xmlns:v="urn:schemas-microsoft-com:vml" xmlns:wp14="http://schemas.microsoft.com/office/word/2010/wordprocessingDrawing" xmlns:wp="http://schemas.openxmlformats.org/drawingml/2006/wordprocessingDrawing" xmlns:w10="urn:schemas-microsoft-com:office:word" xmlns:w="http://schemas.openxmlformats.org/wordprocessingml/2006/main" xmlns:w14="http://schemas.microsoft.com/office/word/2010/wordml" xmlns:w15="http://schemas.microsoft.com/office/word/2012/wordml" xmlns:w16cex="http://schemas.microsoft.com/office/word/2018/wordml/cex" xmlns:w16cid="http://schemas.microsoft.com/office/word/2016/wordml/cid" xmlns:w16="http://schemas.microsoft.com/office/word/2018/wordml" xmlns:w16sdtdh="http://schemas.microsoft.com/office/word/2020/wordml/sdtdatahash" xmlns:w16se="http://schemas.microsoft.com/office/word/2015/wordml/symex" xmlns:wpg="http://schemas.microsoft.com/office/word/2010/wordprocessingGroup" xmlns:wpi="http://schemas.microsoft.com/office/word/2010/wordprocessingInk" xmlns:wne="http://schemas.microsoft.com/office/word/2006/wordml" xmlns:wps="http://schemas.microsoft.com/office/word/2010/wordprocessingShape" mc:Ignorable="w14 w15 w16se w16cid w16 w16cex w16sdtdh wp14">
   <w:tbl>
     <w:tblPr>
       <w:tblW w:w="0" w:type="auto"/>
@@ -4974,7 +5259,7 @@
 </file>
 
 <file path=word/footer2.xml><?xml version="1.0" encoding="utf-8"?>
-<w:ftr xmlns:wpc="http://schemas.microsoft.com/office/word/2010/wordprocessingCanvas" xmlns:cx="http://schemas.microsoft.com/office/drawing/2014/chartex" xmlns:cx1="http://schemas.microsoft.com/office/drawing/2015/9/8/chartex" xmlns:cx2="http://schemas.microsoft.com/office/drawing/2015/10/21/chartex" xmlns:cx3="http://schemas.microsoft.com/office/drawing/2016/5/9/chartex" xmlns:cx4="http://schemas.microsoft.com/office/drawing/2016/5/10/chartex" xmlns:cx5="http://schemas.microsoft.com/office/drawing/2016/5/11/chartex" xmlns:cx6="http://schemas.microsoft.com/office/drawing/2016/5/12/chartex" xmlns:cx7="http://schemas.microsoft.com/office/drawing/2016/5/13/chartex" xmlns:cx8="http://schemas.microsoft.com/office/drawing/2016/5/14/chartex" xmlns:mc="http://schemas.openxmlformats.org/markup-compatibility/2006" xmlns:aink="http://schemas.microsoft.com/office/drawing/2016/ink" xmlns:am3d="http://schemas.microsoft.com/office/drawing/2017/model3d" xmlns:o="urn:schemas-microsoft-com:office:office" xmlns:oel="http://schemas.microsoft.com/office/2019/extlst" xmlns:r="http://schemas.openxmlformats.org/officeDocument/2006/relationships" xmlns:m="http://schemas.openxmlformats.org/officeDocument/2006/math" xmlns:v="urn:schemas-microsoft-com:vml" xmlns:wp14="http://schemas.microsoft.com/office/word/2010/wordprocessingDrawing" xmlns:wp="http://schemas.openxmlformats.org/drawingml/2006/wordprocessingDrawing" xmlns:w10="urn:schemas-microsoft-com:office:word" xmlns:w="http://schemas.openxmlformats.org/wordprocessingml/2006/main" xmlns:w14="http://schemas.microsoft.com/office/word/2010/wordml" xmlns:w15="http://schemas.microsoft.com/office/word/2012/wordml" xmlns:w16cex="http://schemas.microsoft.com/office/word/2018/wordml/cex" xmlns:w16cid="http://schemas.microsoft.com/office/word/2016/wordml/cid" xmlns:w16="http://schemas.microsoft.com/office/word/2018/wordml" xmlns:w16du="http://schemas.microsoft.com/office/word/2023/wordml/word16du" xmlns:w16sdtdh="http://schemas.microsoft.com/office/word/2020/wordml/sdtdatahash" xmlns:w16sdtfl="http://schemas.microsoft.com/office/word/2024/wordml/sdtformatlock" xmlns:w16se="http://schemas.microsoft.com/office/word/2015/wordml/symex" xmlns:wpg="http://schemas.microsoft.com/office/word/2010/wordprocessingGroup" xmlns:wpi="http://schemas.microsoft.com/office/word/2010/wordprocessingInk" xmlns:wne="http://schemas.microsoft.com/office/word/2006/wordml" xmlns:wps="http://schemas.microsoft.com/office/word/2010/wordprocessingShape" mc:Ignorable="w14 w15 w16se w16cid w16 w16cex w16sdtdh w16sdtfl w16du wp14">
+<w:ftr xmlns:wpc="http://schemas.microsoft.com/office/word/2010/wordprocessingCanvas" xmlns:cx="http://schemas.microsoft.com/office/drawing/2014/chartex" xmlns:cx1="http://schemas.microsoft.com/office/drawing/2015/9/8/chartex" xmlns:cx2="http://schemas.microsoft.com/office/drawing/2015/10/21/chartex" xmlns:cx3="http://schemas.microsoft.com/office/drawing/2016/5/9/chartex" xmlns:cx4="http://schemas.microsoft.com/office/drawing/2016/5/10/chartex" xmlns:cx5="http://schemas.microsoft.com/office/drawing/2016/5/11/chartex" xmlns:cx6="http://schemas.microsoft.com/office/drawing/2016/5/12/chartex" xmlns:cx7="http://schemas.microsoft.com/office/drawing/2016/5/13/chartex" xmlns:cx8="http://schemas.microsoft.com/office/drawing/2016/5/14/chartex" xmlns:mc="http://schemas.openxmlformats.org/markup-compatibility/2006" xmlns:aink="http://schemas.microsoft.com/office/drawing/2016/ink" xmlns:am3d="http://schemas.microsoft.com/office/drawing/2017/model3d" xmlns:o="urn:schemas-microsoft-com:office:office" xmlns:r="http://schemas.openxmlformats.org/officeDocument/2006/relationships" xmlns:m="http://schemas.openxmlformats.org/officeDocument/2006/math" xmlns:v="urn:schemas-microsoft-com:vml" xmlns:wp14="http://schemas.microsoft.com/office/word/2010/wordprocessingDrawing" xmlns:wp="http://schemas.openxmlformats.org/drawingml/2006/wordprocessingDrawing" xmlns:w10="urn:schemas-microsoft-com:office:word" xmlns:w="http://schemas.openxmlformats.org/wordprocessingml/2006/main" xmlns:w14="http://schemas.microsoft.com/office/word/2010/wordml" xmlns:w15="http://schemas.microsoft.com/office/word/2012/wordml" xmlns:w16cex="http://schemas.microsoft.com/office/word/2018/wordml/cex" xmlns:w16cid="http://schemas.microsoft.com/office/word/2016/wordml/cid" xmlns:w16="http://schemas.microsoft.com/office/word/2018/wordml" xmlns:w16sdtdh="http://schemas.microsoft.com/office/word/2020/wordml/sdtdatahash" xmlns:w16se="http://schemas.microsoft.com/office/word/2015/wordml/symex" xmlns:wpg="http://schemas.microsoft.com/office/word/2010/wordprocessingGroup" xmlns:wpi="http://schemas.microsoft.com/office/word/2010/wordprocessingInk" xmlns:wne="http://schemas.microsoft.com/office/word/2006/wordml" xmlns:wps="http://schemas.microsoft.com/office/word/2010/wordprocessingShape" mc:Ignorable="w14 w15 w16se w16cid w16 w16cex w16sdtdh wp14">
   <w:tbl>
     <w:tblPr>
       <w:tblW w:w="0" w:type="auto"/>
@@ -5097,7 +5382,7 @@
 </file>
 
 <file path=word/footer3.xml><?xml version="1.0" encoding="utf-8"?>
-<w:ftr xmlns:wpc="http://schemas.microsoft.com/office/word/2010/wordprocessingCanvas" xmlns:cx="http://schemas.microsoft.com/office/drawing/2014/chartex" xmlns:cx1="http://schemas.microsoft.com/office/drawing/2015/9/8/chartex" xmlns:cx2="http://schemas.microsoft.com/office/drawing/2015/10/21/chartex" xmlns:cx3="http://schemas.microsoft.com/office/drawing/2016/5/9/chartex" xmlns:cx4="http://schemas.microsoft.com/office/drawing/2016/5/10/chartex" xmlns:cx5="http://schemas.microsoft.com/office/drawing/2016/5/11/chartex" xmlns:cx6="http://schemas.microsoft.com/office/drawing/2016/5/12/chartex" xmlns:cx7="http://schemas.microsoft.com/office/drawing/2016/5/13/chartex" xmlns:cx8="http://schemas.microsoft.com/office/drawing/2016/5/14/chartex" xmlns:mc="http://schemas.openxmlformats.org/markup-compatibility/2006" xmlns:aink="http://schemas.microsoft.com/office/drawing/2016/ink" xmlns:am3d="http://schemas.microsoft.com/office/drawing/2017/model3d" xmlns:o="urn:schemas-microsoft-com:office:office" xmlns:oel="http://schemas.microsoft.com/office/2019/extlst" xmlns:r="http://schemas.openxmlformats.org/officeDocument/2006/relationships" xmlns:m="http://schemas.openxmlformats.org/officeDocument/2006/math" xmlns:v="urn:schemas-microsoft-com:vml" xmlns:wp14="http://schemas.microsoft.com/office/word/2010/wordprocessingDrawing" xmlns:wp="http://schemas.openxmlformats.org/drawingml/2006/wordprocessingDrawing" xmlns:w10="urn:schemas-microsoft-com:office:word" xmlns:w="http://schemas.openxmlformats.org/wordprocessingml/2006/main" xmlns:w14="http://schemas.microsoft.com/office/word/2010/wordml" xmlns:w15="http://schemas.microsoft.com/office/word/2012/wordml" xmlns:w16cex="http://schemas.microsoft.com/office/word/2018/wordml/cex" xmlns:w16cid="http://schemas.microsoft.com/office/word/2016/wordml/cid" xmlns:w16="http://schemas.microsoft.com/office/word/2018/wordml" xmlns:w16du="http://schemas.microsoft.com/office/word/2023/wordml/word16du" xmlns:w16sdtdh="http://schemas.microsoft.com/office/word/2020/wordml/sdtdatahash" xmlns:w16sdtfl="http://schemas.microsoft.com/office/word/2024/wordml/sdtformatlock" xmlns:w16se="http://schemas.microsoft.com/office/word/2015/wordml/symex" xmlns:wpg="http://schemas.microsoft.com/office/word/2010/wordprocessingGroup" xmlns:wpi="http://schemas.microsoft.com/office/word/2010/wordprocessingInk" xmlns:wne="http://schemas.microsoft.com/office/word/2006/wordml" xmlns:wps="http://schemas.microsoft.com/office/word/2010/wordprocessingShape" mc:Ignorable="w14 w15 w16se w16cid w16 w16cex w16sdtdh w16sdtfl w16du wp14">
+<w:ftr xmlns:wpc="http://schemas.microsoft.com/office/word/2010/wordprocessingCanvas" xmlns:cx="http://schemas.microsoft.com/office/drawing/2014/chartex" xmlns:cx1="http://schemas.microsoft.com/office/drawing/2015/9/8/chartex" xmlns:cx2="http://schemas.microsoft.com/office/drawing/2015/10/21/chartex" xmlns:cx3="http://schemas.microsoft.com/office/drawing/2016/5/9/chartex" xmlns:cx4="http://schemas.microsoft.com/office/drawing/2016/5/10/chartex" xmlns:cx5="http://schemas.microsoft.com/office/drawing/2016/5/11/chartex" xmlns:cx6="http://schemas.microsoft.com/office/drawing/2016/5/12/chartex" xmlns:cx7="http://schemas.microsoft.com/office/drawing/2016/5/13/chartex" xmlns:cx8="http://schemas.microsoft.com/office/drawing/2016/5/14/chartex" xmlns:mc="http://schemas.openxmlformats.org/markup-compatibility/2006" xmlns:aink="http://schemas.microsoft.com/office/drawing/2016/ink" xmlns:am3d="http://schemas.microsoft.com/office/drawing/2017/model3d" xmlns:o="urn:schemas-microsoft-com:office:office" xmlns:r="http://schemas.openxmlformats.org/officeDocument/2006/relationships" xmlns:m="http://schemas.openxmlformats.org/officeDocument/2006/math" xmlns:v="urn:schemas-microsoft-com:vml" xmlns:wp14="http://schemas.microsoft.com/office/word/2010/wordprocessingDrawing" xmlns:wp="http://schemas.openxmlformats.org/drawingml/2006/wordprocessingDrawing" xmlns:w10="urn:schemas-microsoft-com:office:word" xmlns:w="http://schemas.openxmlformats.org/wordprocessingml/2006/main" xmlns:w14="http://schemas.microsoft.com/office/word/2010/wordml" xmlns:w15="http://schemas.microsoft.com/office/word/2012/wordml" xmlns:w16cex="http://schemas.microsoft.com/office/word/2018/wordml/cex" xmlns:w16cid="http://schemas.microsoft.com/office/word/2016/wordml/cid" xmlns:w16="http://schemas.microsoft.com/office/word/2018/wordml" xmlns:w16sdtdh="http://schemas.microsoft.com/office/word/2020/wordml/sdtdatahash" xmlns:w16se="http://schemas.microsoft.com/office/word/2015/wordml/symex" xmlns:wpg="http://schemas.microsoft.com/office/word/2010/wordprocessingGroup" xmlns:wpi="http://schemas.microsoft.com/office/word/2010/wordprocessingInk" xmlns:wne="http://schemas.microsoft.com/office/word/2006/wordml" xmlns:wps="http://schemas.microsoft.com/office/word/2010/wordprocessingShape" mc:Ignorable="w14 w15 w16se w16cid w16 w16cex w16sdtdh wp14">
   <w:tbl>
     <w:tblPr>
       <w:tblW w:w="0" w:type="auto"/>
@@ -5157,11 +5442,21 @@
             </w:rPr>
             <w:t>Ó</w:t>
           </w:r>
-          <w:fldSimple w:instr=" DOCPROPERTY &quot;Company&quot;  \* MERGEFORMAT ">
-            <w:r>
-              <w:t>&lt;Company Name&gt;</w:t>
-            </w:r>
-          </w:fldSimple>
+          <w:r>
+            <w:fldChar w:fldCharType="begin"/>
+          </w:r>
+          <w:r>
+            <w:instrText xml:space="preserve"> DOCPROPERTY "Company"  \* MERGEFORMAT </w:instrText>
+          </w:r>
+          <w:r>
+            <w:fldChar w:fldCharType="separate"/>
+          </w:r>
+          <w:r>
+            <w:t>&lt;Company Name&gt;</w:t>
+          </w:r>
+          <w:r>
+            <w:fldChar w:fldCharType="end"/>
+          </w:r>
           <w:r>
             <w:t>, 2000</w:t>
           </w:r>
@@ -5225,7 +5520,7 @@
 </file>
 
 <file path=word/footnotes.xml><?xml version="1.0" encoding="utf-8"?>
-<w:footnotes xmlns:wpc="http://schemas.microsoft.com/office/word/2010/wordprocessingCanvas" xmlns:cx="http://schemas.microsoft.com/office/drawing/2014/chartex" xmlns:cx1="http://schemas.microsoft.com/office/drawing/2015/9/8/chartex" xmlns:cx2="http://schemas.microsoft.com/office/drawing/2015/10/21/chartex" xmlns:cx3="http://schemas.microsoft.com/office/drawing/2016/5/9/chartex" xmlns:cx4="http://schemas.microsoft.com/office/drawing/2016/5/10/chartex" xmlns:cx5="http://schemas.microsoft.com/office/drawing/2016/5/11/chartex" xmlns:cx6="http://schemas.microsoft.com/office/drawing/2016/5/12/chartex" xmlns:cx7="http://schemas.microsoft.com/office/drawing/2016/5/13/chartex" xmlns:cx8="http://schemas.microsoft.com/office/drawing/2016/5/14/chartex" xmlns:mc="http://schemas.openxmlformats.org/markup-compatibility/2006" xmlns:aink="http://schemas.microsoft.com/office/drawing/2016/ink" xmlns:am3d="http://schemas.microsoft.com/office/drawing/2017/model3d" xmlns:o="urn:schemas-microsoft-com:office:office" xmlns:oel="http://schemas.microsoft.com/office/2019/extlst" xmlns:r="http://schemas.openxmlformats.org/officeDocument/2006/relationships" xmlns:m="http://schemas.openxmlformats.org/officeDocument/2006/math" xmlns:v="urn:schemas-microsoft-com:vml" xmlns:wp14="http://schemas.microsoft.com/office/word/2010/wordprocessingDrawing" xmlns:wp="http://schemas.openxmlformats.org/drawingml/2006/wordprocessingDrawing" xmlns:w10="urn:schemas-microsoft-com:office:word" xmlns:w="http://schemas.openxmlformats.org/wordprocessingml/2006/main" xmlns:w14="http://schemas.microsoft.com/office/word/2010/wordml" xmlns:w15="http://schemas.microsoft.com/office/word/2012/wordml" xmlns:w16cex="http://schemas.microsoft.com/office/word/2018/wordml/cex" xmlns:w16cid="http://schemas.microsoft.com/office/word/2016/wordml/cid" xmlns:w16="http://schemas.microsoft.com/office/word/2018/wordml" xmlns:w16du="http://schemas.microsoft.com/office/word/2023/wordml/word16du" xmlns:w16sdtdh="http://schemas.microsoft.com/office/word/2020/wordml/sdtdatahash" xmlns:w16sdtfl="http://schemas.microsoft.com/office/word/2024/wordml/sdtformatlock" xmlns:w16se="http://schemas.microsoft.com/office/word/2015/wordml/symex" xmlns:wpg="http://schemas.microsoft.com/office/word/2010/wordprocessingGroup" xmlns:wpi="http://schemas.microsoft.com/office/word/2010/wordprocessingInk" xmlns:wne="http://schemas.microsoft.com/office/word/2006/wordml" xmlns:wps="http://schemas.microsoft.com/office/word/2010/wordprocessingShape" mc:Ignorable="w14 w15 w16se w16cid w16 w16cex w16sdtdh w16sdtfl w16du wp14">
+<w:footnotes xmlns:wpc="http://schemas.microsoft.com/office/word/2010/wordprocessingCanvas" xmlns:cx="http://schemas.microsoft.com/office/drawing/2014/chartex" xmlns:cx1="http://schemas.microsoft.com/office/drawing/2015/9/8/chartex" xmlns:cx2="http://schemas.microsoft.com/office/drawing/2015/10/21/chartex" xmlns:cx3="http://schemas.microsoft.com/office/drawing/2016/5/9/chartex" xmlns:cx4="http://schemas.microsoft.com/office/drawing/2016/5/10/chartex" xmlns:cx5="http://schemas.microsoft.com/office/drawing/2016/5/11/chartex" xmlns:cx6="http://schemas.microsoft.com/office/drawing/2016/5/12/chartex" xmlns:cx7="http://schemas.microsoft.com/office/drawing/2016/5/13/chartex" xmlns:cx8="http://schemas.microsoft.com/office/drawing/2016/5/14/chartex" xmlns:mc="http://schemas.openxmlformats.org/markup-compatibility/2006" xmlns:aink="http://schemas.microsoft.com/office/drawing/2016/ink" xmlns:am3d="http://schemas.microsoft.com/office/drawing/2017/model3d" xmlns:o="urn:schemas-microsoft-com:office:office" xmlns:r="http://schemas.openxmlformats.org/officeDocument/2006/relationships" xmlns:m="http://schemas.openxmlformats.org/officeDocument/2006/math" xmlns:v="urn:schemas-microsoft-com:vml" xmlns:wp14="http://schemas.microsoft.com/office/word/2010/wordprocessingDrawing" xmlns:wp="http://schemas.openxmlformats.org/drawingml/2006/wordprocessingDrawing" xmlns:w10="urn:schemas-microsoft-com:office:word" xmlns:w="http://schemas.openxmlformats.org/wordprocessingml/2006/main" xmlns:w14="http://schemas.microsoft.com/office/word/2010/wordml" xmlns:w15="http://schemas.microsoft.com/office/word/2012/wordml" xmlns:w16cex="http://schemas.microsoft.com/office/word/2018/wordml/cex" xmlns:w16cid="http://schemas.microsoft.com/office/word/2016/wordml/cid" xmlns:w16="http://schemas.microsoft.com/office/word/2018/wordml" xmlns:w16sdtdh="http://schemas.microsoft.com/office/word/2020/wordml/sdtdatahash" xmlns:w16se="http://schemas.microsoft.com/office/word/2015/wordml/symex" xmlns:wpg="http://schemas.microsoft.com/office/word/2010/wordprocessingGroup" xmlns:wpi="http://schemas.microsoft.com/office/word/2010/wordprocessingInk" xmlns:wne="http://schemas.microsoft.com/office/word/2006/wordml" xmlns:wps="http://schemas.microsoft.com/office/word/2010/wordprocessingShape" mc:Ignorable="w14 w15 w16se w16cid w16 w16cex w16sdtdh wp14">
   <w:footnote w:type="separator" w:id="-1">
     <w:p>
       <w:pPr>
@@ -5250,7 +5545,7 @@
 </file>
 
 <file path=word/header1.xml><?xml version="1.0" encoding="utf-8"?>
-<w:hdr xmlns:wpc="http://schemas.microsoft.com/office/word/2010/wordprocessingCanvas" xmlns:cx="http://schemas.microsoft.com/office/drawing/2014/chartex" xmlns:cx1="http://schemas.microsoft.com/office/drawing/2015/9/8/chartex" xmlns:cx2="http://schemas.microsoft.com/office/drawing/2015/10/21/chartex" xmlns:cx3="http://schemas.microsoft.com/office/drawing/2016/5/9/chartex" xmlns:cx4="http://schemas.microsoft.com/office/drawing/2016/5/10/chartex" xmlns:cx5="http://schemas.microsoft.com/office/drawing/2016/5/11/chartex" xmlns:cx6="http://schemas.microsoft.com/office/drawing/2016/5/12/chartex" xmlns:cx7="http://schemas.microsoft.com/office/drawing/2016/5/13/chartex" xmlns:cx8="http://schemas.microsoft.com/office/drawing/2016/5/14/chartex" xmlns:mc="http://schemas.openxmlformats.org/markup-compatibility/2006" xmlns:aink="http://schemas.microsoft.com/office/drawing/2016/ink" xmlns:am3d="http://schemas.microsoft.com/office/drawing/2017/model3d" xmlns:o="urn:schemas-microsoft-com:office:office" xmlns:oel="http://schemas.microsoft.com/office/2019/extlst" xmlns:r="http://schemas.openxmlformats.org/officeDocument/2006/relationships" xmlns:m="http://schemas.openxmlformats.org/officeDocument/2006/math" xmlns:v="urn:schemas-microsoft-com:vml" xmlns:wp14="http://schemas.microsoft.com/office/word/2010/wordprocessingDrawing" xmlns:wp="http://schemas.openxmlformats.org/drawingml/2006/wordprocessingDrawing" xmlns:w10="urn:schemas-microsoft-com:office:word" xmlns:w="http://schemas.openxmlformats.org/wordprocessingml/2006/main" xmlns:w14="http://schemas.microsoft.com/office/word/2010/wordml" xmlns:w15="http://schemas.microsoft.com/office/word/2012/wordml" xmlns:w16cex="http://schemas.microsoft.com/office/word/2018/wordml/cex" xmlns:w16cid="http://schemas.microsoft.com/office/word/2016/wordml/cid" xmlns:w16="http://schemas.microsoft.com/office/word/2018/wordml" xmlns:w16du="http://schemas.microsoft.com/office/word/2023/wordml/word16du" xmlns:w16sdtdh="http://schemas.microsoft.com/office/word/2020/wordml/sdtdatahash" xmlns:w16sdtfl="http://schemas.microsoft.com/office/word/2024/wordml/sdtformatlock" xmlns:w16se="http://schemas.microsoft.com/office/word/2015/wordml/symex" xmlns:wpg="http://schemas.microsoft.com/office/word/2010/wordprocessingGroup" xmlns:wpi="http://schemas.microsoft.com/office/word/2010/wordprocessingInk" xmlns:wne="http://schemas.microsoft.com/office/word/2006/wordml" xmlns:wps="http://schemas.microsoft.com/office/word/2010/wordprocessingShape" mc:Ignorable="w14 w15 w16se w16cid w16 w16cex w16sdtdh w16sdtfl w16du wp14">
+<w:hdr xmlns:wpc="http://schemas.microsoft.com/office/word/2010/wordprocessingCanvas" xmlns:cx="http://schemas.microsoft.com/office/drawing/2014/chartex" xmlns:cx1="http://schemas.microsoft.com/office/drawing/2015/9/8/chartex" xmlns:cx2="http://schemas.microsoft.com/office/drawing/2015/10/21/chartex" xmlns:cx3="http://schemas.microsoft.com/office/drawing/2016/5/9/chartex" xmlns:cx4="http://schemas.microsoft.com/office/drawing/2016/5/10/chartex" xmlns:cx5="http://schemas.microsoft.com/office/drawing/2016/5/11/chartex" xmlns:cx6="http://schemas.microsoft.com/office/drawing/2016/5/12/chartex" xmlns:cx7="http://schemas.microsoft.com/office/drawing/2016/5/13/chartex" xmlns:cx8="http://schemas.microsoft.com/office/drawing/2016/5/14/chartex" xmlns:mc="http://schemas.openxmlformats.org/markup-compatibility/2006" xmlns:aink="http://schemas.microsoft.com/office/drawing/2016/ink" xmlns:am3d="http://schemas.microsoft.com/office/drawing/2017/model3d" xmlns:o="urn:schemas-microsoft-com:office:office" xmlns:r="http://schemas.openxmlformats.org/officeDocument/2006/relationships" xmlns:m="http://schemas.openxmlformats.org/officeDocument/2006/math" xmlns:v="urn:schemas-microsoft-com:vml" xmlns:wp14="http://schemas.microsoft.com/office/word/2010/wordprocessingDrawing" xmlns:wp="http://schemas.openxmlformats.org/drawingml/2006/wordprocessingDrawing" xmlns:w10="urn:schemas-microsoft-com:office:word" xmlns:w="http://schemas.openxmlformats.org/wordprocessingml/2006/main" xmlns:w14="http://schemas.microsoft.com/office/word/2010/wordml" xmlns:w15="http://schemas.microsoft.com/office/word/2012/wordml" xmlns:w16cex="http://schemas.microsoft.com/office/word/2018/wordml/cex" xmlns:w16cid="http://schemas.microsoft.com/office/word/2016/wordml/cid" xmlns:w16="http://schemas.microsoft.com/office/word/2018/wordml" xmlns:w16sdtdh="http://schemas.microsoft.com/office/word/2020/wordml/sdtdatahash" xmlns:w16se="http://schemas.microsoft.com/office/word/2015/wordml/symex" xmlns:wpg="http://schemas.microsoft.com/office/word/2010/wordprocessingGroup" xmlns:wpi="http://schemas.microsoft.com/office/word/2010/wordprocessingInk" xmlns:wne="http://schemas.microsoft.com/office/word/2006/wordml" xmlns:wps="http://schemas.microsoft.com/office/word/2010/wordprocessingShape" mc:Ignorable="w14 w15 w16se w16cid w16 w16cex w16sdtdh wp14">
   <w:p>
     <w:pPr>
       <w:rPr>
@@ -5300,7 +5595,7 @@
 </file>
 
 <file path=word/header2.xml><?xml version="1.0" encoding="utf-8"?>
-<w:hdr xmlns:wpc="http://schemas.microsoft.com/office/word/2010/wordprocessingCanvas" xmlns:cx="http://schemas.microsoft.com/office/drawing/2014/chartex" xmlns:cx1="http://schemas.microsoft.com/office/drawing/2015/9/8/chartex" xmlns:cx2="http://schemas.microsoft.com/office/drawing/2015/10/21/chartex" xmlns:cx3="http://schemas.microsoft.com/office/drawing/2016/5/9/chartex" xmlns:cx4="http://schemas.microsoft.com/office/drawing/2016/5/10/chartex" xmlns:cx5="http://schemas.microsoft.com/office/drawing/2016/5/11/chartex" xmlns:cx6="http://schemas.microsoft.com/office/drawing/2016/5/12/chartex" xmlns:cx7="http://schemas.microsoft.com/office/drawing/2016/5/13/chartex" xmlns:cx8="http://schemas.microsoft.com/office/drawing/2016/5/14/chartex" xmlns:mc="http://schemas.openxmlformats.org/markup-compatibility/2006" xmlns:aink="http://schemas.microsoft.com/office/drawing/2016/ink" xmlns:am3d="http://schemas.microsoft.com/office/drawing/2017/model3d" xmlns:o="urn:schemas-microsoft-com:office:office" xmlns:oel="http://schemas.microsoft.com/office/2019/extlst" xmlns:r="http://schemas.openxmlformats.org/officeDocument/2006/relationships" xmlns:m="http://schemas.openxmlformats.org/officeDocument/2006/math" xmlns:v="urn:schemas-microsoft-com:vml" xmlns:wp14="http://schemas.microsoft.com/office/word/2010/wordprocessingDrawing" xmlns:wp="http://schemas.openxmlformats.org/drawingml/2006/wordprocessingDrawing" xmlns:w10="urn:schemas-microsoft-com:office:word" xmlns:w="http://schemas.openxmlformats.org/wordprocessingml/2006/main" xmlns:w14="http://schemas.microsoft.com/office/word/2010/wordml" xmlns:w15="http://schemas.microsoft.com/office/word/2012/wordml" xmlns:w16cex="http://schemas.microsoft.com/office/word/2018/wordml/cex" xmlns:w16cid="http://schemas.microsoft.com/office/word/2016/wordml/cid" xmlns:w16="http://schemas.microsoft.com/office/word/2018/wordml" xmlns:w16du="http://schemas.microsoft.com/office/word/2023/wordml/word16du" xmlns:w16sdtdh="http://schemas.microsoft.com/office/word/2020/wordml/sdtdatahash" xmlns:w16sdtfl="http://schemas.microsoft.com/office/word/2024/wordml/sdtformatlock" xmlns:w16se="http://schemas.microsoft.com/office/word/2015/wordml/symex" xmlns:wpg="http://schemas.microsoft.com/office/word/2010/wordprocessingGroup" xmlns:wpi="http://schemas.microsoft.com/office/word/2010/wordprocessingInk" xmlns:wne="http://schemas.microsoft.com/office/word/2006/wordml" xmlns:wps="http://schemas.microsoft.com/office/word/2010/wordprocessingShape" mc:Ignorable="w14 w15 w16se w16cid w16 w16cex w16sdtdh w16sdtfl w16du wp14">
+<w:hdr xmlns:wpc="http://schemas.microsoft.com/office/word/2010/wordprocessingCanvas" xmlns:cx="http://schemas.microsoft.com/office/drawing/2014/chartex" xmlns:cx1="http://schemas.microsoft.com/office/drawing/2015/9/8/chartex" xmlns:cx2="http://schemas.microsoft.com/office/drawing/2015/10/21/chartex" xmlns:cx3="http://schemas.microsoft.com/office/drawing/2016/5/9/chartex" xmlns:cx4="http://schemas.microsoft.com/office/drawing/2016/5/10/chartex" xmlns:cx5="http://schemas.microsoft.com/office/drawing/2016/5/11/chartex" xmlns:cx6="http://schemas.microsoft.com/office/drawing/2016/5/12/chartex" xmlns:cx7="http://schemas.microsoft.com/office/drawing/2016/5/13/chartex" xmlns:cx8="http://schemas.microsoft.com/office/drawing/2016/5/14/chartex" xmlns:mc="http://schemas.openxmlformats.org/markup-compatibility/2006" xmlns:aink="http://schemas.microsoft.com/office/drawing/2016/ink" xmlns:am3d="http://schemas.microsoft.com/office/drawing/2017/model3d" xmlns:o="urn:schemas-microsoft-com:office:office" xmlns:r="http://schemas.openxmlformats.org/officeDocument/2006/relationships" xmlns:m="http://schemas.openxmlformats.org/officeDocument/2006/math" xmlns:v="urn:schemas-microsoft-com:vml" xmlns:wp14="http://schemas.microsoft.com/office/word/2010/wordprocessingDrawing" xmlns:wp="http://schemas.openxmlformats.org/drawingml/2006/wordprocessingDrawing" xmlns:w10="urn:schemas-microsoft-com:office:word" xmlns:w="http://schemas.openxmlformats.org/wordprocessingml/2006/main" xmlns:w14="http://schemas.microsoft.com/office/word/2010/wordml" xmlns:w15="http://schemas.microsoft.com/office/word/2012/wordml" xmlns:w16cex="http://schemas.microsoft.com/office/word/2018/wordml/cex" xmlns:w16cid="http://schemas.microsoft.com/office/word/2016/wordml/cid" xmlns:w16="http://schemas.microsoft.com/office/word/2018/wordml" xmlns:w16sdtdh="http://schemas.microsoft.com/office/word/2020/wordml/sdtdatahash" xmlns:w16se="http://schemas.microsoft.com/office/word/2015/wordml/symex" xmlns:wpg="http://schemas.microsoft.com/office/word/2010/wordprocessingGroup" xmlns:wpi="http://schemas.microsoft.com/office/word/2010/wordprocessingInk" xmlns:wne="http://schemas.microsoft.com/office/word/2006/wordml" xmlns:wps="http://schemas.microsoft.com/office/word/2010/wordprocessingShape" mc:Ignorable="w14 w15 w16se w16cid w16 w16cex w16sdtdh wp14">
   <w:tbl>
     <w:tblPr>
       <w:tblW w:w="0" w:type="auto"/>
@@ -5349,21 +5644,13 @@
             <w:ind w:right="68"/>
           </w:pPr>
           <w:r>
-            <w:t xml:space="preserve">  </w:t>
-          </w:r>
-          <w:proofErr w:type="spellStart"/>
-          <w:r>
-            <w:t>Versi</w:t>
+            <w:t xml:space="preserve">  Versi</w:t>
           </w:r>
           <w:r>
             <w:t>ó</w:t>
           </w:r>
           <w:r>
-            <w:t>n</w:t>
-          </w:r>
-          <w:proofErr w:type="spellEnd"/>
-          <w:r>
-            <w:t>:           &lt;1.</w:t>
+            <w:t>n:           &lt;1.</w:t>
           </w:r>
           <w:r>
             <w:t>1</w:t>
@@ -5390,13 +5677,8 @@
             <w:fldChar w:fldCharType="separate"/>
           </w:r>
           <w:r>
-            <w:t xml:space="preserve">Plan de </w:t>
+            <w:t>Plan de Pruebas</w:t>
           </w:r>
-          <w:proofErr w:type="spellStart"/>
-          <w:r>
-            <w:t>Pruebas</w:t>
-          </w:r>
-          <w:proofErr w:type="spellEnd"/>
           <w:r>
             <w:fldChar w:fldCharType="end"/>
           </w:r>
@@ -5408,15 +5690,7 @@
         </w:tcPr>
         <w:p>
           <w:r>
-            <w:t xml:space="preserve">  </w:t>
-          </w:r>
-          <w:proofErr w:type="spellStart"/>
-          <w:r>
-            <w:t>Fecha</w:t>
-          </w:r>
-          <w:proofErr w:type="spellEnd"/>
-          <w:r>
-            <w:t>:  16/12/2025</w:t>
+            <w:t xml:space="preserve">  Fecha:  16/12/2025</w:t>
           </w:r>
         </w:p>
       </w:tc>
@@ -5444,7 +5718,7 @@
 </file>
 
 <file path=word/numbering.xml><?xml version="1.0" encoding="utf-8"?>
-<w:numbering xmlns:wpc="http://schemas.microsoft.com/office/word/2010/wordprocessingCanvas" xmlns:cx="http://schemas.microsoft.com/office/drawing/2014/chartex" xmlns:cx1="http://schemas.microsoft.com/office/drawing/2015/9/8/chartex" xmlns:cx2="http://schemas.microsoft.com/office/drawing/2015/10/21/chartex" xmlns:cx3="http://schemas.microsoft.com/office/drawing/2016/5/9/chartex" xmlns:cx4="http://schemas.microsoft.com/office/drawing/2016/5/10/chartex" xmlns:cx5="http://schemas.microsoft.com/office/drawing/2016/5/11/chartex" xmlns:cx6="http://schemas.microsoft.com/office/drawing/2016/5/12/chartex" xmlns:cx7="http://schemas.microsoft.com/office/drawing/2016/5/13/chartex" xmlns:cx8="http://schemas.microsoft.com/office/drawing/2016/5/14/chartex" xmlns:mc="http://schemas.openxmlformats.org/markup-compatibility/2006" xmlns:aink="http://schemas.microsoft.com/office/drawing/2016/ink" xmlns:am3d="http://schemas.microsoft.com/office/drawing/2017/model3d" xmlns:o="urn:schemas-microsoft-com:office:office" xmlns:oel="http://schemas.microsoft.com/office/2019/extlst" xmlns:r="http://schemas.openxmlformats.org/officeDocument/2006/relationships" xmlns:m="http://schemas.openxmlformats.org/officeDocument/2006/math" xmlns:v="urn:schemas-microsoft-com:vml" xmlns:wp14="http://schemas.microsoft.com/office/word/2010/wordprocessingDrawing" xmlns:wp="http://schemas.openxmlformats.org/drawingml/2006/wordprocessingDrawing" xmlns:w10="urn:schemas-microsoft-com:office:word" xmlns:w="http://schemas.openxmlformats.org/wordprocessingml/2006/main" xmlns:w14="http://schemas.microsoft.com/office/word/2010/wordml" xmlns:w15="http://schemas.microsoft.com/office/word/2012/wordml" xmlns:w16cex="http://schemas.microsoft.com/office/word/2018/wordml/cex" xmlns:w16cid="http://schemas.microsoft.com/office/word/2016/wordml/cid" xmlns:w16="http://schemas.microsoft.com/office/word/2018/wordml" xmlns:w16du="http://schemas.microsoft.com/office/word/2023/wordml/word16du" xmlns:w16sdtdh="http://schemas.microsoft.com/office/word/2020/wordml/sdtdatahash" xmlns:w16sdtfl="http://schemas.microsoft.com/office/word/2024/wordml/sdtformatlock" xmlns:w16se="http://schemas.microsoft.com/office/word/2015/wordml/symex" xmlns:wpg="http://schemas.microsoft.com/office/word/2010/wordprocessingGroup" xmlns:wpi="http://schemas.microsoft.com/office/word/2010/wordprocessingInk" xmlns:wne="http://schemas.microsoft.com/office/word/2006/wordml" xmlns:wps="http://schemas.microsoft.com/office/word/2010/wordprocessingShape" mc:Ignorable="w14 w15 w16se w16cid w16 w16cex w16sdtdh w16sdtfl w16du wp14">
+<w:numbering xmlns:wpc="http://schemas.microsoft.com/office/word/2010/wordprocessingCanvas" xmlns:cx="http://schemas.microsoft.com/office/drawing/2014/chartex" xmlns:cx1="http://schemas.microsoft.com/office/drawing/2015/9/8/chartex" xmlns:cx2="http://schemas.microsoft.com/office/drawing/2015/10/21/chartex" xmlns:cx3="http://schemas.microsoft.com/office/drawing/2016/5/9/chartex" xmlns:cx4="http://schemas.microsoft.com/office/drawing/2016/5/10/chartex" xmlns:cx5="http://schemas.microsoft.com/office/drawing/2016/5/11/chartex" xmlns:cx6="http://schemas.microsoft.com/office/drawing/2016/5/12/chartex" xmlns:cx7="http://schemas.microsoft.com/office/drawing/2016/5/13/chartex" xmlns:cx8="http://schemas.microsoft.com/office/drawing/2016/5/14/chartex" xmlns:mc="http://schemas.openxmlformats.org/markup-compatibility/2006" xmlns:aink="http://schemas.microsoft.com/office/drawing/2016/ink" xmlns:am3d="http://schemas.microsoft.com/office/drawing/2017/model3d" xmlns:o="urn:schemas-microsoft-com:office:office" xmlns:r="http://schemas.openxmlformats.org/officeDocument/2006/relationships" xmlns:m="http://schemas.openxmlformats.org/officeDocument/2006/math" xmlns:v="urn:schemas-microsoft-com:vml" xmlns:wp14="http://schemas.microsoft.com/office/word/2010/wordprocessingDrawing" xmlns:wp="http://schemas.openxmlformats.org/drawingml/2006/wordprocessingDrawing" xmlns:w10="urn:schemas-microsoft-com:office:word" xmlns:w="http://schemas.openxmlformats.org/wordprocessingml/2006/main" xmlns:w14="http://schemas.microsoft.com/office/word/2010/wordml" xmlns:w15="http://schemas.microsoft.com/office/word/2012/wordml" xmlns:w16cex="http://schemas.microsoft.com/office/word/2018/wordml/cex" xmlns:w16cid="http://schemas.microsoft.com/office/word/2016/wordml/cid" xmlns:w16="http://schemas.microsoft.com/office/word/2018/wordml" xmlns:w16sdtdh="http://schemas.microsoft.com/office/word/2020/wordml/sdtdatahash" xmlns:w16se="http://schemas.microsoft.com/office/word/2015/wordml/symex" xmlns:wpg="http://schemas.microsoft.com/office/word/2010/wordprocessingGroup" xmlns:wpi="http://schemas.microsoft.com/office/word/2010/wordprocessingInk" xmlns:wne="http://schemas.microsoft.com/office/word/2006/wordml" xmlns:wps="http://schemas.microsoft.com/office/word/2010/wordprocessingShape" mc:Ignorable="w14 w15 w16se w16cid w16 w16cex w16sdtdh wp14">
   <w:abstractNum w:abstractNumId="0" w15:restartNumberingAfterBreak="0">
     <w:nsid w:val="FFFFFFFB"/>
     <w:multiLevelType w:val="multilevel"/>
@@ -5646,6 +5920,119 @@
     </w:lvl>
   </w:abstractNum>
   <w:abstractNum w:abstractNumId="3" w15:restartNumberingAfterBreak="0">
+    <w:nsid w:val="2349701D"/>
+    <w:multiLevelType w:val="hybridMultilevel"/>
+    <w:tmpl w:val="9BA6D542"/>
+    <w:lvl w:ilvl="0" w:tplc="0C0A0001">
+      <w:start w:val="1"/>
+      <w:numFmt w:val="bullet"/>
+      <w:lvlText w:val=""/>
+      <w:lvlJc w:val="left"/>
+      <w:pPr>
+        <w:ind w:left="720" w:hanging="360"/>
+      </w:pPr>
+      <w:rPr>
+        <w:rFonts w:ascii="Symbol" w:hAnsi="Symbol" w:hint="default"/>
+      </w:rPr>
+    </w:lvl>
+    <w:lvl w:ilvl="1" w:tplc="0C0A0003" w:tentative="1">
+      <w:start w:val="1"/>
+      <w:numFmt w:val="bullet"/>
+      <w:lvlText w:val="o"/>
+      <w:lvlJc w:val="left"/>
+      <w:pPr>
+        <w:ind w:left="1440" w:hanging="360"/>
+      </w:pPr>
+      <w:rPr>
+        <w:rFonts w:ascii="Courier New" w:hAnsi="Courier New" w:cs="Courier New" w:hint="default"/>
+      </w:rPr>
+    </w:lvl>
+    <w:lvl w:ilvl="2" w:tplc="0C0A0005" w:tentative="1">
+      <w:start w:val="1"/>
+      <w:numFmt w:val="bullet"/>
+      <w:lvlText w:val=""/>
+      <w:lvlJc w:val="left"/>
+      <w:pPr>
+        <w:ind w:left="2160" w:hanging="360"/>
+      </w:pPr>
+      <w:rPr>
+        <w:rFonts w:ascii="Wingdings" w:hAnsi="Wingdings" w:hint="default"/>
+      </w:rPr>
+    </w:lvl>
+    <w:lvl w:ilvl="3" w:tplc="0C0A0001" w:tentative="1">
+      <w:start w:val="1"/>
+      <w:numFmt w:val="bullet"/>
+      <w:lvlText w:val=""/>
+      <w:lvlJc w:val="left"/>
+      <w:pPr>
+        <w:ind w:left="2880" w:hanging="360"/>
+      </w:pPr>
+      <w:rPr>
+        <w:rFonts w:ascii="Symbol" w:hAnsi="Symbol" w:hint="default"/>
+      </w:rPr>
+    </w:lvl>
+    <w:lvl w:ilvl="4" w:tplc="0C0A0003" w:tentative="1">
+      <w:start w:val="1"/>
+      <w:numFmt w:val="bullet"/>
+      <w:lvlText w:val="o"/>
+      <w:lvlJc w:val="left"/>
+      <w:pPr>
+        <w:ind w:left="3600" w:hanging="360"/>
+      </w:pPr>
+      <w:rPr>
+        <w:rFonts w:ascii="Courier New" w:hAnsi="Courier New" w:cs="Courier New" w:hint="default"/>
+      </w:rPr>
+    </w:lvl>
+    <w:lvl w:ilvl="5" w:tplc="0C0A0005" w:tentative="1">
+      <w:start w:val="1"/>
+      <w:numFmt w:val="bullet"/>
+      <w:lvlText w:val=""/>
+      <w:lvlJc w:val="left"/>
+      <w:pPr>
+        <w:ind w:left="4320" w:hanging="360"/>
+      </w:pPr>
+      <w:rPr>
+        <w:rFonts w:ascii="Wingdings" w:hAnsi="Wingdings" w:hint="default"/>
+      </w:rPr>
+    </w:lvl>
+    <w:lvl w:ilvl="6" w:tplc="0C0A0001" w:tentative="1">
+      <w:start w:val="1"/>
+      <w:numFmt w:val="bullet"/>
+      <w:lvlText w:val=""/>
+      <w:lvlJc w:val="left"/>
+      <w:pPr>
+        <w:ind w:left="5040" w:hanging="360"/>
+      </w:pPr>
+      <w:rPr>
+        <w:rFonts w:ascii="Symbol" w:hAnsi="Symbol" w:hint="default"/>
+      </w:rPr>
+    </w:lvl>
+    <w:lvl w:ilvl="7" w:tplc="0C0A0003" w:tentative="1">
+      <w:start w:val="1"/>
+      <w:numFmt w:val="bullet"/>
+      <w:lvlText w:val="o"/>
+      <w:lvlJc w:val="left"/>
+      <w:pPr>
+        <w:ind w:left="5760" w:hanging="360"/>
+      </w:pPr>
+      <w:rPr>
+        <w:rFonts w:ascii="Courier New" w:hAnsi="Courier New" w:cs="Courier New" w:hint="default"/>
+      </w:rPr>
+    </w:lvl>
+    <w:lvl w:ilvl="8" w:tplc="0C0A0005" w:tentative="1">
+      <w:start w:val="1"/>
+      <w:numFmt w:val="bullet"/>
+      <w:lvlText w:val=""/>
+      <w:lvlJc w:val="left"/>
+      <w:pPr>
+        <w:ind w:left="6480" w:hanging="360"/>
+      </w:pPr>
+      <w:rPr>
+        <w:rFonts w:ascii="Wingdings" w:hAnsi="Wingdings" w:hint="default"/>
+      </w:rPr>
+    </w:lvl>
+  </w:abstractNum>
+  <w:abstractNum w:abstractNumId="4" w15:restartNumberingAfterBreak="0">
     <w:nsid w:val="2F615D18"/>
     <w:multiLevelType w:val="hybridMultilevel"/>
     <w:tmpl w:val="29CC0528"/>
@@ -5758,10 +6145,10 @@
       </w:rPr>
     </w:lvl>
   </w:abstractNum>
-  <w:abstractNum w:abstractNumId="4" w15:restartNumberingAfterBreak="0">
+  <w:abstractNum w:abstractNumId="5" w15:restartNumberingAfterBreak="0">
     <w:nsid w:val="5B9B1EBD"/>
     <w:multiLevelType w:val="hybridMultilevel"/>
-    <w:tmpl w:val="90BCE344"/>
+    <w:tmpl w:val="15E44B3A"/>
     <w:lvl w:ilvl="0" w:tplc="0C0A0001">
       <w:start w:val="1"/>
       <w:numFmt w:val="bullet"/>
@@ -5871,7 +6258,7 @@
       </w:rPr>
     </w:lvl>
   </w:abstractNum>
-  <w:abstractNum w:abstractNumId="5" w15:restartNumberingAfterBreak="0">
+  <w:abstractNum w:abstractNumId="6" w15:restartNumberingAfterBreak="0">
     <w:nsid w:val="6A3DBB61"/>
     <w:multiLevelType w:val="hybridMultilevel"/>
     <w:tmpl w:val="6A92DA18"/>
@@ -5984,7 +6371,7 @@
       </w:rPr>
     </w:lvl>
   </w:abstractNum>
-  <w:abstractNum w:abstractNumId="6" w15:restartNumberingAfterBreak="0">
+  <w:abstractNum w:abstractNumId="7" w15:restartNumberingAfterBreak="0">
     <w:nsid w:val="6ACCDED1"/>
     <w:multiLevelType w:val="hybridMultilevel"/>
     <w:tmpl w:val="47EC8492"/>
@@ -6097,7 +6484,7 @@
       </w:rPr>
     </w:lvl>
   </w:abstractNum>
-  <w:abstractNum w:abstractNumId="7" w15:restartNumberingAfterBreak="0">
+  <w:abstractNum w:abstractNumId="8" w15:restartNumberingAfterBreak="0">
     <w:nsid w:val="6B27A863"/>
     <w:multiLevelType w:val="hybridMultilevel"/>
     <w:tmpl w:val="5B3469BE"/>
@@ -6210,7 +6597,120 @@
       </w:rPr>
     </w:lvl>
   </w:abstractNum>
-  <w:abstractNum w:abstractNumId="8" w15:restartNumberingAfterBreak="0">
+  <w:abstractNum w:abstractNumId="9" w15:restartNumberingAfterBreak="0">
+    <w:nsid w:val="6D0B1CE9"/>
+    <w:multiLevelType w:val="hybridMultilevel"/>
+    <w:tmpl w:val="972E4924"/>
+    <w:lvl w:ilvl="0" w:tplc="0C0A0001">
+      <w:start w:val="1"/>
+      <w:numFmt w:val="bullet"/>
+      <w:lvlText w:val=""/>
+      <w:lvlJc w:val="left"/>
+      <w:pPr>
+        <w:ind w:left="720" w:hanging="360"/>
+      </w:pPr>
+      <w:rPr>
+        <w:rFonts w:ascii="Symbol" w:hAnsi="Symbol" w:hint="default"/>
+      </w:rPr>
+    </w:lvl>
+    <w:lvl w:ilvl="1" w:tplc="0C0A0003" w:tentative="1">
+      <w:start w:val="1"/>
+      <w:numFmt w:val="bullet"/>
+      <w:lvlText w:val="o"/>
+      <w:lvlJc w:val="left"/>
+      <w:pPr>
+        <w:ind w:left="1440" w:hanging="360"/>
+      </w:pPr>
+      <w:rPr>
+        <w:rFonts w:ascii="Courier New" w:hAnsi="Courier New" w:cs="Courier New" w:hint="default"/>
+      </w:rPr>
+    </w:lvl>
+    <w:lvl w:ilvl="2" w:tplc="0C0A0005" w:tentative="1">
+      <w:start w:val="1"/>
+      <w:numFmt w:val="bullet"/>
+      <w:lvlText w:val=""/>
+      <w:lvlJc w:val="left"/>
+      <w:pPr>
+        <w:ind w:left="2160" w:hanging="360"/>
+      </w:pPr>
+      <w:rPr>
+        <w:rFonts w:ascii="Wingdings" w:hAnsi="Wingdings" w:hint="default"/>
+      </w:rPr>
+    </w:lvl>
+    <w:lvl w:ilvl="3" w:tplc="0C0A0001" w:tentative="1">
+      <w:start w:val="1"/>
+      <w:numFmt w:val="bullet"/>
+      <w:lvlText w:val=""/>
+      <w:lvlJc w:val="left"/>
+      <w:pPr>
+        <w:ind w:left="2880" w:hanging="360"/>
+      </w:pPr>
+      <w:rPr>
+        <w:rFonts w:ascii="Symbol" w:hAnsi="Symbol" w:hint="default"/>
+      </w:rPr>
+    </w:lvl>
+    <w:lvl w:ilvl="4" w:tplc="0C0A0003" w:tentative="1">
+      <w:start w:val="1"/>
+      <w:numFmt w:val="bullet"/>
+      <w:lvlText w:val="o"/>
+      <w:lvlJc w:val="left"/>
+      <w:pPr>
+        <w:ind w:left="3600" w:hanging="360"/>
+      </w:pPr>
+      <w:rPr>
+        <w:rFonts w:ascii="Courier New" w:hAnsi="Courier New" w:cs="Courier New" w:hint="default"/>
+      </w:rPr>
+    </w:lvl>
+    <w:lvl w:ilvl="5" w:tplc="0C0A0005" w:tentative="1">
+      <w:start w:val="1"/>
+      <w:numFmt w:val="bullet"/>
+      <w:lvlText w:val=""/>
+      <w:lvlJc w:val="left"/>
+      <w:pPr>
+        <w:ind w:left="4320" w:hanging="360"/>
+      </w:pPr>
+      <w:rPr>
+        <w:rFonts w:ascii="Wingdings" w:hAnsi="Wingdings" w:hint="default"/>
+      </w:rPr>
+    </w:lvl>
+    <w:lvl w:ilvl="6" w:tplc="0C0A0001" w:tentative="1">
+      <w:start w:val="1"/>
+      <w:numFmt w:val="bullet"/>
+      <w:lvlText w:val=""/>
+      <w:lvlJc w:val="left"/>
+      <w:pPr>
+        <w:ind w:left="5040" w:hanging="360"/>
+      </w:pPr>
+      <w:rPr>
+        <w:rFonts w:ascii="Symbol" w:hAnsi="Symbol" w:hint="default"/>
+      </w:rPr>
+    </w:lvl>
+    <w:lvl w:ilvl="7" w:tplc="0C0A0003" w:tentative="1">
+      <w:start w:val="1"/>
+      <w:numFmt w:val="bullet"/>
+      <w:lvlText w:val="o"/>
+      <w:lvlJc w:val="left"/>
+      <w:pPr>
+        <w:ind w:left="5760" w:hanging="360"/>
+      </w:pPr>
+      <w:rPr>
+        <w:rFonts w:ascii="Courier New" w:hAnsi="Courier New" w:cs="Courier New" w:hint="default"/>
+      </w:rPr>
+    </w:lvl>
+    <w:lvl w:ilvl="8" w:tplc="0C0A0005" w:tentative="1">
+      <w:start w:val="1"/>
+      <w:numFmt w:val="bullet"/>
+      <w:lvlText w:val=""/>
+      <w:lvlJc w:val="left"/>
+      <w:pPr>
+        <w:ind w:left="6480" w:hanging="360"/>
+      </w:pPr>
+      <w:rPr>
+        <w:rFonts w:ascii="Wingdings" w:hAnsi="Wingdings" w:hint="default"/>
+      </w:rPr>
+    </w:lvl>
+  </w:abstractNum>
+  <w:abstractNum w:abstractNumId="10" w15:restartNumberingAfterBreak="0">
     <w:nsid w:val="6D34B284"/>
     <w:multiLevelType w:val="hybridMultilevel"/>
     <w:tmpl w:val="AF3291FE"/>
@@ -6323,7 +6823,7 @@
       </w:rPr>
     </w:lvl>
   </w:abstractNum>
-  <w:abstractNum w:abstractNumId="9" w15:restartNumberingAfterBreak="0">
+  <w:abstractNum w:abstractNumId="11" w15:restartNumberingAfterBreak="0">
     <w:nsid w:val="76736058"/>
     <w:multiLevelType w:val="hybridMultilevel"/>
     <w:tmpl w:val="DA4C30DE"/>
@@ -6436,31 +6936,31 @@
       </w:rPr>
     </w:lvl>
   </w:abstractNum>
-  <w:num w:numId="1" w16cid:durableId="1954433435">
+  <w:num w:numId="1">
+    <w:abstractNumId w:val="8"/>
+  </w:num>
+  <w:num w:numId="2">
+    <w:abstractNumId w:val="10"/>
+  </w:num>
+  <w:num w:numId="3">
     <w:abstractNumId w:val="7"/>
   </w:num>
-  <w:num w:numId="2" w16cid:durableId="1633826288">
-    <w:abstractNumId w:val="8"/>
+  <w:num w:numId="4">
+    <w:abstractNumId w:val="11"/>
   </w:num>
-  <w:num w:numId="3" w16cid:durableId="123814339">
+  <w:num w:numId="5">
+    <w:abstractNumId w:val="4"/>
+  </w:num>
+  <w:num w:numId="6">
     <w:abstractNumId w:val="6"/>
   </w:num>
-  <w:num w:numId="4" w16cid:durableId="686910375">
-    <w:abstractNumId w:val="9"/>
-  </w:num>
-  <w:num w:numId="5" w16cid:durableId="1691031797">
-    <w:abstractNumId w:val="3"/>
-  </w:num>
-  <w:num w:numId="6" w16cid:durableId="1120415992">
-    <w:abstractNumId w:val="5"/>
-  </w:num>
-  <w:num w:numId="7" w16cid:durableId="1795055095">
+  <w:num w:numId="7">
     <w:abstractNumId w:val="2"/>
   </w:num>
-  <w:num w:numId="8" w16cid:durableId="1869485601">
+  <w:num w:numId="8">
     <w:abstractNumId w:val="0"/>
   </w:num>
-  <w:num w:numId="9" w16cid:durableId="697046509">
+  <w:num w:numId="9">
     <w:abstractNumId w:val="1"/>
     <w:lvlOverride w:ilvl="0">
       <w:lvl w:ilvl="0">
@@ -6478,14 +6978,20 @@
       </w:lvl>
     </w:lvlOverride>
   </w:num>
-  <w:num w:numId="10" w16cid:durableId="358893324">
-    <w:abstractNumId w:val="4"/>
+  <w:num w:numId="10">
+    <w:abstractNumId w:val="5"/>
+  </w:num>
+  <w:num w:numId="11">
+    <w:abstractNumId w:val="9"/>
+  </w:num>
+  <w:num w:numId="12">
+    <w:abstractNumId w:val="3"/>
   </w:num>
 </w:numbering>
 </file>
 
 <file path=word/styles.xml><?xml version="1.0" encoding="utf-8"?>
-<w:styles xmlns:mc="http://schemas.openxmlformats.org/markup-compatibility/2006" xmlns:r="http://schemas.openxmlformats.org/officeDocument/2006/relationships" xmlns:w="http://schemas.openxmlformats.org/wordprocessingml/2006/main" xmlns:w14="http://schemas.microsoft.com/office/word/2010/wordml" xmlns:w15="http://schemas.microsoft.com/office/word/2012/wordml" xmlns:w16cex="http://schemas.microsoft.com/office/word/2018/wordml/cex" xmlns:w16cid="http://schemas.microsoft.com/office/word/2016/wordml/cid" xmlns:w16="http://schemas.microsoft.com/office/word/2018/wordml" xmlns:w16du="http://schemas.microsoft.com/office/word/2023/wordml/word16du" xmlns:w16sdtdh="http://schemas.microsoft.com/office/word/2020/wordml/sdtdatahash" xmlns:w16sdtfl="http://schemas.microsoft.com/office/word/2024/wordml/sdtformatlock" xmlns:w16se="http://schemas.microsoft.com/office/word/2015/wordml/symex" mc:Ignorable="w14 w15 w16se w16cid w16 w16cex w16sdtdh w16sdtfl w16du">
+<w:styles xmlns:mc="http://schemas.openxmlformats.org/markup-compatibility/2006" xmlns:r="http://schemas.openxmlformats.org/officeDocument/2006/relationships" xmlns:w="http://schemas.openxmlformats.org/wordprocessingml/2006/main" xmlns:w14="http://schemas.microsoft.com/office/word/2010/wordml" xmlns:w15="http://schemas.microsoft.com/office/word/2012/wordml" xmlns:w16cex="http://schemas.microsoft.com/office/word/2018/wordml/cex" xmlns:w16cid="http://schemas.microsoft.com/office/word/2016/wordml/cid" xmlns:w16="http://schemas.microsoft.com/office/word/2018/wordml" xmlns:w16sdtdh="http://schemas.microsoft.com/office/word/2020/wordml/sdtdatahash" xmlns:w16se="http://schemas.microsoft.com/office/word/2015/wordml/symex" mc:Ignorable="w14 w15 w16se w16cid w16 w16cex w16sdtdh">
   <w:docDefaults>
     <w:rPrDefault>
       <w:rPr>
@@ -7716,6 +8222,15 @@
 </file>
 
 <file path=customXml/item1.xml><?xml version="1.0" encoding="utf-8"?>
+<?mso-contentType ?>
+<FormTemplates xmlns="http://schemas.microsoft.com/sharepoint/v3/contenttype/forms">
+  <Display>DocumentLibraryForm</Display>
+  <Edit>DocumentLibraryForm</Edit>
+  <New>DocumentLibraryForm</New>
+</FormTemplates>
+</file>
+
+<file path=customXml/item2.xml><?xml version="1.0" encoding="utf-8"?>
 <ct:contentTypeSchema xmlns:ct="http://schemas.microsoft.com/office/2006/metadata/contentType" xmlns:ma="http://schemas.microsoft.com/office/2006/metadata/properties/metaAttributes" ct:_="" ma:_="" ma:contentTypeName="Documento" ma:contentTypeID="0x010100A84EB69FEAAC124494464A843FB65F1B" ma:contentTypeVersion="15" ma:contentTypeDescription="Crear nuevo documento." ma:contentTypeScope="" ma:versionID="1640012617edff0de1b425616c9fe0b9">
   <xsd:schema xmlns:xsd="http://www.w3.org/2001/XMLSchema" xmlns:xs="http://www.w3.org/2001/XMLSchema" xmlns:p="http://schemas.microsoft.com/office/2006/metadata/properties" xmlns:ns2="e70db583-0384-45f2-bee4-d71087a4ae97" xmlns:ns3="d6169a53-58c7-4834-a922-92accc0d3c74" targetNamespace="http://schemas.microsoft.com/office/2006/metadata/properties" ma:root="true" ma:fieldsID="07db4f0170a8a23d5fd96252d775c9ce" ns2:_="" ns3:_="">
     <xsd:import namespace="e70db583-0384-45f2-bee4-d71087a4ae97"/>
@@ -7952,16 +8467,15 @@
 </ct:contentTypeSchema>
 </file>
 
-<file path=customXml/item2.xml><?xml version="1.0" encoding="utf-8"?>
-<?mso-contentType ?>
-<FormTemplates xmlns="http://schemas.microsoft.com/sharepoint/v3/contenttype/forms">
-  <Display>DocumentLibraryForm</Display>
-  <Edit>DocumentLibraryForm</Edit>
-  <New>DocumentLibraryForm</New>
-</FormTemplates>
+<file path=customXml/itemProps1.xml><?xml version="1.0" encoding="utf-8"?>
+<ds:datastoreItem xmlns:ds="http://schemas.openxmlformats.org/officeDocument/2006/customXml" ds:itemID="{28618440-9741-4A85-8383-ED2D768AAC91}">
+  <ds:schemaRefs>
+    <ds:schemaRef ds:uri="http://schemas.microsoft.com/sharepoint/v3/contenttype/forms"/>
+  </ds:schemaRefs>
+</ds:datastoreItem>
 </file>
 
-<file path=customXml/itemProps1.xml><?xml version="1.0" encoding="utf-8"?>
+<file path=customXml/itemProps2.xml><?xml version="1.0" encoding="utf-8"?>
 <ds:datastoreItem xmlns:ds="http://schemas.openxmlformats.org/officeDocument/2006/customXml" ds:itemID="{9948394E-78DD-4969-B9D1-4268901C028F}">
   <ds:schemaRefs>
     <ds:schemaRef ds:uri="http://schemas.microsoft.com/office/2006/metadata/contentType"/>
@@ -7978,12 +8492,4 @@
     <ds:schemaRef ds:uri="http://schemas.microsoft.com/internal/obd"/>
   </ds:schemaRefs>
 </ds:datastoreItem>
-</file>
-
-<file path=customXml/itemProps2.xml><?xml version="1.0" encoding="utf-8"?>
-<ds:datastoreItem xmlns:ds="http://schemas.openxmlformats.org/officeDocument/2006/customXml" ds:itemID="{28618440-9741-4A85-8383-ED2D768AAC91}">
-  <ds:schemaRefs>
-    <ds:schemaRef ds:uri="http://schemas.microsoft.com/sharepoint/v3/contenttype/forms"/>
-  </ds:schemaRefs>
-</ds:datastoreItem>
 </file>
</xml_diff>

<commit_message>
Modificación de Casos de Prueba y Plan de Pruebas con el caso de uso Reseña
</commit_message>
<xml_diff>
--- a/req/Plan de Pruebas (1).docx
+++ b/req/Plan de Pruebas (1).docx
@@ -1,6 +1,6 @@
 
 <file path=word/document.xml><?xml version="1.0" encoding="utf-8"?>
-<w:document xmlns:wpc="http://schemas.microsoft.com/office/word/2010/wordprocessingCanvas" xmlns:cx="http://schemas.microsoft.com/office/drawing/2014/chartex" xmlns:cx1="http://schemas.microsoft.com/office/drawing/2015/9/8/chartex" xmlns:cx2="http://schemas.microsoft.com/office/drawing/2015/10/21/chartex" xmlns:cx3="http://schemas.microsoft.com/office/drawing/2016/5/9/chartex" xmlns:cx4="http://schemas.microsoft.com/office/drawing/2016/5/10/chartex" xmlns:cx5="http://schemas.microsoft.com/office/drawing/2016/5/11/chartex" xmlns:cx6="http://schemas.microsoft.com/office/drawing/2016/5/12/chartex" xmlns:cx7="http://schemas.microsoft.com/office/drawing/2016/5/13/chartex" xmlns:cx8="http://schemas.microsoft.com/office/drawing/2016/5/14/chartex" xmlns:mc="http://schemas.openxmlformats.org/markup-compatibility/2006" xmlns:aink="http://schemas.microsoft.com/office/drawing/2016/ink" xmlns:am3d="http://schemas.microsoft.com/office/drawing/2017/model3d" xmlns:o="urn:schemas-microsoft-com:office:office" xmlns:oel="http://schemas.microsoft.com/office/2019/extlst" xmlns:r="http://schemas.openxmlformats.org/officeDocument/2006/relationships" xmlns:m="http://schemas.openxmlformats.org/officeDocument/2006/math" xmlns:v="urn:schemas-microsoft-com:vml" xmlns:wp14="http://schemas.microsoft.com/office/word/2010/wordprocessingDrawing" xmlns:wp="http://schemas.openxmlformats.org/drawingml/2006/wordprocessingDrawing" xmlns:w10="urn:schemas-microsoft-com:office:word" xmlns:w="http://schemas.openxmlformats.org/wordprocessingml/2006/main" xmlns:w14="http://schemas.microsoft.com/office/word/2010/wordml" xmlns:w15="http://schemas.microsoft.com/office/word/2012/wordml" xmlns:w16cex="http://schemas.microsoft.com/office/word/2018/wordml/cex" xmlns:w16cid="http://schemas.microsoft.com/office/word/2016/wordml/cid" xmlns:w16="http://schemas.microsoft.com/office/word/2018/wordml" xmlns:w16du="http://schemas.microsoft.com/office/word/2023/wordml/word16du" xmlns:w16sdtdh="http://schemas.microsoft.com/office/word/2020/wordml/sdtdatahash" xmlns:w16sdtfl="http://schemas.microsoft.com/office/word/2024/wordml/sdtformatlock" xmlns:w16se="http://schemas.microsoft.com/office/word/2015/wordml/symex" xmlns:wpg="http://schemas.microsoft.com/office/word/2010/wordprocessingGroup" xmlns:wpi="http://schemas.microsoft.com/office/word/2010/wordprocessingInk" xmlns:wne="http://schemas.microsoft.com/office/word/2006/wordml" xmlns:wps="http://schemas.microsoft.com/office/word/2010/wordprocessingShape" mc:Ignorable="w14 w15 w16se w16cid w16 w16cex w16sdtdh w16sdtfl w16du wp14">
+<w:document xmlns:wpc="http://schemas.microsoft.com/office/word/2010/wordprocessingCanvas" xmlns:cx="http://schemas.microsoft.com/office/drawing/2014/chartex" xmlns:cx1="http://schemas.microsoft.com/office/drawing/2015/9/8/chartex" xmlns:cx2="http://schemas.microsoft.com/office/drawing/2015/10/21/chartex" xmlns:cx3="http://schemas.microsoft.com/office/drawing/2016/5/9/chartex" xmlns:cx4="http://schemas.microsoft.com/office/drawing/2016/5/10/chartex" xmlns:cx5="http://schemas.microsoft.com/office/drawing/2016/5/11/chartex" xmlns:cx6="http://schemas.microsoft.com/office/drawing/2016/5/12/chartex" xmlns:cx7="http://schemas.microsoft.com/office/drawing/2016/5/13/chartex" xmlns:cx8="http://schemas.microsoft.com/office/drawing/2016/5/14/chartex" xmlns:mc="http://schemas.openxmlformats.org/markup-compatibility/2006" xmlns:aink="http://schemas.microsoft.com/office/drawing/2016/ink" xmlns:am3d="http://schemas.microsoft.com/office/drawing/2017/model3d" xmlns:o="urn:schemas-microsoft-com:office:office" xmlns:r="http://schemas.openxmlformats.org/officeDocument/2006/relationships" xmlns:m="http://schemas.openxmlformats.org/officeDocument/2006/math" xmlns:v="urn:schemas-microsoft-com:vml" xmlns:wp14="http://schemas.microsoft.com/office/word/2010/wordprocessingDrawing" xmlns:wp="http://schemas.openxmlformats.org/drawingml/2006/wordprocessingDrawing" xmlns:w10="urn:schemas-microsoft-com:office:word" xmlns:w="http://schemas.openxmlformats.org/wordprocessingml/2006/main" xmlns:w14="http://schemas.microsoft.com/office/word/2010/wordml" xmlns:w15="http://schemas.microsoft.com/office/word/2012/wordml" xmlns:w16cex="http://schemas.microsoft.com/office/word/2018/wordml/cex" xmlns:w16cid="http://schemas.microsoft.com/office/word/2016/wordml/cid" xmlns:w16="http://schemas.microsoft.com/office/word/2018/wordml" xmlns:w16sdtdh="http://schemas.microsoft.com/office/word/2020/wordml/sdtdatahash" xmlns:w16se="http://schemas.microsoft.com/office/word/2015/wordml/symex" xmlns:wpg="http://schemas.microsoft.com/office/word/2010/wordprocessingGroup" xmlns:wpi="http://schemas.microsoft.com/office/word/2010/wordprocessingInk" xmlns:wne="http://schemas.microsoft.com/office/word/2006/wordml" xmlns:wps="http://schemas.microsoft.com/office/word/2010/wordprocessingShape" mc:Ignorable="w14 w15 w16se w16cid w16 w16cex w16sdtdh wp14">
   <w:body>
     <w:p>
       <w:pPr>
@@ -507,6 +507,12 @@
                 <w:lang w:val="es-ES"/>
               </w:rPr>
             </w:pPr>
+            <w:r>
+              <w:rPr>
+                <w:lang w:val="es-ES"/>
+              </w:rPr>
+              <w:t>&lt;17/12/2025&gt;</w:t>
+            </w:r>
           </w:p>
         </w:tc>
         <w:tc>
@@ -520,6 +526,12 @@
                 <w:lang w:val="es-ES"/>
               </w:rPr>
             </w:pPr>
+            <w:r>
+              <w:rPr>
+                <w:lang w:val="es-ES"/>
+              </w:rPr>
+              <w:t>&lt;1.2&gt;</w:t>
+            </w:r>
           </w:p>
         </w:tc>
         <w:tc>
@@ -533,6 +545,18 @@
                 <w:lang w:val="es-ES"/>
               </w:rPr>
             </w:pPr>
+            <w:r>
+              <w:rPr>
+                <w:lang w:val="es-ES"/>
+              </w:rPr>
+              <w:t>Creación del plan de pruebas para el CU</w:t>
+            </w:r>
+            <w:r>
+              <w:rPr>
+                <w:lang w:val="es-ES"/>
+              </w:rPr>
+              <w:t>3</w:t>
+            </w:r>
           </w:p>
         </w:tc>
         <w:tc>
@@ -546,6 +570,12 @@
                 <w:lang w:val="es-ES"/>
               </w:rPr>
             </w:pPr>
+            <w:r>
+              <w:rPr>
+                <w:lang w:val="es-ES"/>
+              </w:rPr>
+              <w:t>Samuel Gómez Lechiguero</w:t>
+            </w:r>
           </w:p>
         </w:tc>
       </w:tr>
@@ -2833,14 +2863,28 @@
           <w:lang w:val="es-ES"/>
         </w:rPr>
       </w:pPr>
-      <w:fldSimple w:instr=" TITLE  \* MERGEFORMAT ">
-        <w:r>
-          <w:rPr>
-            <w:lang w:val="es-ES"/>
-          </w:rPr>
-          <w:t>Plan de Pruebas</w:t>
-        </w:r>
-      </w:fldSimple>
+      <w:r>
+        <w:lastRenderedPageBreak/>
+        <w:fldChar w:fldCharType="begin"/>
+      </w:r>
+      <w:r>
+        <w:instrText xml:space="preserve"> TITLE  \* MERGEFORMAT </w:instrText>
+      </w:r>
+      <w:r>
+        <w:fldChar w:fldCharType="separate"/>
+      </w:r>
+      <w:r>
+        <w:rPr>
+          <w:lang w:val="es-ES"/>
+        </w:rPr>
+        <w:t>Plan de Pruebas</w:t>
+      </w:r>
+      <w:r>
+        <w:rPr>
+          <w:lang w:val="es-ES"/>
+        </w:rPr>
+        <w:fldChar w:fldCharType="end"/>
+      </w:r>
     </w:p>
     <w:p>
       <w:pPr>
@@ -3293,6 +3337,194 @@
     </w:p>
     <w:p>
       <w:pPr>
+        <w:rPr>
+          <w:lang w:val="es-ES"/>
+        </w:rPr>
+      </w:pPr>
+      <w:r>
+        <w:rPr>
+          <w:lang w:val="es-ES"/>
+        </w:rPr>
+        <w:t>CU3: Reseñar Dispositivos</w:t>
+      </w:r>
+    </w:p>
+    <w:p>
+      <w:pPr>
+        <w:pStyle w:val="Prrafodelista"/>
+        <w:numPr>
+          <w:ilvl w:val="0"/>
+          <w:numId w:val="11"/>
+        </w:numPr>
+        <w:rPr>
+          <w:lang w:val="es-ES"/>
+        </w:rPr>
+      </w:pPr>
+      <w:r>
+        <w:rPr>
+          <w:lang w:val="es-ES"/>
+        </w:rPr>
+        <w:t>Visualización de lista de dispositivos y capacidad de selección</w:t>
+      </w:r>
+    </w:p>
+    <w:p>
+      <w:pPr>
+        <w:pStyle w:val="Prrafodelista"/>
+        <w:numPr>
+          <w:ilvl w:val="0"/>
+          <w:numId w:val="11"/>
+        </w:numPr>
+        <w:rPr>
+          <w:lang w:val="es-ES"/>
+        </w:rPr>
+      </w:pPr>
+      <w:r>
+        <w:rPr>
+          <w:lang w:val="es-ES"/>
+        </w:rPr>
+        <w:t xml:space="preserve">Filtrado de los diferentes dispositivos por </w:t>
+      </w:r>
+      <w:r>
+        <w:rPr>
+          <w:lang w:val="es-ES"/>
+        </w:rPr>
+        <w:t>m</w:t>
+      </w:r>
+      <w:r>
+        <w:rPr>
+          <w:lang w:val="es-ES"/>
+        </w:rPr>
+        <w:t>arca</w:t>
+      </w:r>
+      <w:r>
+        <w:rPr>
+          <w:lang w:val="es-ES"/>
+        </w:rPr>
+        <w:t xml:space="preserve"> y </w:t>
+      </w:r>
+      <w:r>
+        <w:rPr>
+          <w:lang w:val="es-ES"/>
+        </w:rPr>
+        <w:t>año</w:t>
+      </w:r>
+    </w:p>
+    <w:p>
+      <w:pPr>
+        <w:pStyle w:val="Prrafodelista"/>
+        <w:numPr>
+          <w:ilvl w:val="0"/>
+          <w:numId w:val="11"/>
+        </w:numPr>
+        <w:rPr>
+          <w:lang w:val="es-ES"/>
+        </w:rPr>
+      </w:pPr>
+      <w:r>
+        <w:rPr>
+          <w:lang w:val="es-ES"/>
+        </w:rPr>
+        <w:t xml:space="preserve">Gestión del carrito de </w:t>
+      </w:r>
+      <w:r>
+        <w:rPr>
+          <w:lang w:val="es-ES"/>
+        </w:rPr>
+        <w:t>reseñas</w:t>
+      </w:r>
+    </w:p>
+    <w:p>
+      <w:pPr>
+        <w:pStyle w:val="Prrafodelista"/>
+        <w:numPr>
+          <w:ilvl w:val="0"/>
+          <w:numId w:val="11"/>
+        </w:numPr>
+        <w:rPr>
+          <w:lang w:val="es-ES"/>
+        </w:rPr>
+      </w:pPr>
+      <w:r>
+        <w:rPr>
+          <w:lang w:val="es-ES"/>
+        </w:rPr>
+        <w:t xml:space="preserve">Proceso de </w:t>
+      </w:r>
+      <w:r>
+        <w:rPr>
+          <w:lang w:val="es-ES"/>
+        </w:rPr>
+        <w:t>realización de la reseña</w:t>
+      </w:r>
+    </w:p>
+    <w:p>
+      <w:pPr>
+        <w:pStyle w:val="Prrafodelista"/>
+        <w:numPr>
+          <w:ilvl w:val="0"/>
+          <w:numId w:val="11"/>
+        </w:numPr>
+        <w:rPr>
+          <w:lang w:val="es-ES"/>
+        </w:rPr>
+      </w:pPr>
+      <w:r>
+        <w:rPr>
+          <w:lang w:val="es-ES"/>
+        </w:rPr>
+        <w:t>Diferentes validaciones que sigan la lógica del negocio.</w:t>
+      </w:r>
+    </w:p>
+    <w:p>
+      <w:pPr>
+        <w:pStyle w:val="Prrafodelista"/>
+        <w:numPr>
+          <w:ilvl w:val="0"/>
+          <w:numId w:val="11"/>
+        </w:numPr>
+        <w:rPr>
+          <w:lang w:val="es-ES"/>
+        </w:rPr>
+      </w:pPr>
+      <w:r>
+        <w:rPr>
+          <w:lang w:val="es-ES"/>
+        </w:rPr>
+        <w:t xml:space="preserve">Confirmación </w:t>
+      </w:r>
+      <w:r>
+        <w:rPr>
+          <w:lang w:val="es-ES"/>
+        </w:rPr>
+        <w:t>de la reseña</w:t>
+      </w:r>
+      <w:r>
+        <w:rPr>
+          <w:lang w:val="es-ES"/>
+        </w:rPr>
+        <w:t>, mostrando detalles de est</w:t>
+      </w:r>
+      <w:r>
+        <w:rPr>
+          <w:lang w:val="es-ES"/>
+        </w:rPr>
+        <w:t>a</w:t>
+      </w:r>
+      <w:r>
+        <w:rPr>
+          <w:lang w:val="es-ES"/>
+        </w:rPr>
+        <w:t>.</w:t>
+      </w:r>
+    </w:p>
+    <w:p>
+      <w:pPr>
+        <w:rPr>
+          <w:lang w:val="es-ES"/>
+        </w:rPr>
+      </w:pPr>
+    </w:p>
+    <w:p>
+      <w:pPr>
         <w:pStyle w:val="Ttulo2"/>
         <w:rPr>
           <w:lang w:val="es-ES"/>
@@ -3340,35 +3572,7 @@
         <w:rPr>
           <w:lang w:val="es-ES"/>
         </w:rPr>
-        <w:t xml:space="preserve">Especificación </w:t>
-      </w:r>
-      <w:proofErr w:type="spellStart"/>
-      <w:r>
-        <w:rPr>
-          <w:lang w:val="es-ES"/>
-        </w:rPr>
-        <w:t>OpenAPI</w:t>
-      </w:r>
-      <w:proofErr w:type="spellEnd"/>
-      <w:r>
-        <w:rPr>
-          <w:lang w:val="es-ES"/>
-        </w:rPr>
-        <w:t xml:space="preserve"> (</w:t>
-      </w:r>
-      <w:proofErr w:type="spellStart"/>
-      <w:r>
-        <w:rPr>
-          <w:lang w:val="es-ES"/>
-        </w:rPr>
-        <w:t>Swagger</w:t>
-      </w:r>
-      <w:proofErr w:type="spellEnd"/>
-      <w:r>
-        <w:rPr>
-          <w:lang w:val="es-ES"/>
-        </w:rPr>
-        <w:t xml:space="preserve">) de la API </w:t>
+        <w:t xml:space="preserve">Especificación OpenAPI (Swagger) de la API </w:t>
       </w:r>
       <w:r>
         <w:rPr>
@@ -3462,35 +3666,23 @@
         <w:t>Frontend (WebApp)</w:t>
       </w:r>
       <w:r>
-        <w:t xml:space="preserve">: </w:t>
-      </w:r>
-      <w:proofErr w:type="spellStart"/>
-      <w:r>
-        <w:t>Paginas</w:t>
-      </w:r>
-      <w:proofErr w:type="spellEnd"/>
-      <w:r>
-        <w:t xml:space="preserve"> web</w:t>
+        <w:t>: Paginas web</w:t>
       </w:r>
       <w:r>
         <w:t>,</w:t>
       </w:r>
       <w:r>
-        <w:t xml:space="preserve"> </w:t>
-      </w:r>
-      <w:proofErr w:type="spellStart"/>
-      <w:r>
-        <w:t>ComprasStateContainer</w:t>
-      </w:r>
-      <w:proofErr w:type="spellEnd"/>
-      <w:r>
-        <w:t xml:space="preserve"> y </w:t>
-      </w:r>
-      <w:proofErr w:type="spellStart"/>
+        <w:t xml:space="preserve"> ComprasStateContainer</w:t>
+      </w:r>
+      <w:r>
+        <w:t xml:space="preserve">, </w:t>
+      </w:r>
       <w:r>
         <w:t>AlquileresStateContainer</w:t>
       </w:r>
-      <w:proofErr w:type="spellEnd"/>
+      <w:r>
+        <w:t xml:space="preserve"> y ReviewsStateContainer</w:t>
+      </w:r>
     </w:p>
     <w:p>
       <w:pPr>
@@ -3503,36 +3695,12 @@
           <w:lang w:val="es-ES"/>
         </w:rPr>
       </w:pPr>
-      <w:proofErr w:type="spellStart"/>
-      <w:proofErr w:type="gramStart"/>
-      <w:r>
-        <w:rPr>
-          <w:lang w:val="es-ES"/>
-        </w:rPr>
-        <w:t>Backend</w:t>
-      </w:r>
-      <w:proofErr w:type="spellEnd"/>
-      <w:r>
-        <w:rPr>
-          <w:lang w:val="es-ES"/>
-        </w:rPr>
-        <w:t>(</w:t>
-      </w:r>
-      <w:proofErr w:type="gramEnd"/>
-      <w:r>
-        <w:rPr>
-          <w:lang w:val="es-ES"/>
-        </w:rPr>
-        <w:t xml:space="preserve">API): Controladores y </w:t>
-      </w:r>
-      <w:proofErr w:type="spellStart"/>
-      <w:r>
-        <w:rPr>
-          <w:lang w:val="es-ES"/>
-        </w:rPr>
-        <w:t>DTOs</w:t>
-      </w:r>
-      <w:proofErr w:type="spellEnd"/>
+      <w:r>
+        <w:rPr>
+          <w:lang w:val="es-ES"/>
+        </w:rPr>
+        <w:t>Backend(API): Controladores y DTOs</w:t>
+      </w:r>
     </w:p>
     <w:p>
       <w:pPr>
@@ -3565,6 +3733,7 @@
         <w:rPr>
           <w:lang w:val="es-ES"/>
         </w:rPr>
+        <w:lastRenderedPageBreak/>
         <w:br w:type="page"/>
       </w:r>
     </w:p>
@@ -3803,6 +3972,103 @@
           <w:lang w:val="es-ES"/>
         </w:rPr>
       </w:pPr>
+      <w:r>
+        <w:rPr>
+          <w:lang w:val="es-ES"/>
+        </w:rPr>
+        <w:t>CU3:</w:t>
+      </w:r>
+    </w:p>
+    <w:p>
+      <w:pPr>
+        <w:pStyle w:val="Prrafodelista"/>
+        <w:numPr>
+          <w:ilvl w:val="0"/>
+          <w:numId w:val="12"/>
+        </w:numPr>
+        <w:rPr>
+          <w:lang w:val="es-ES"/>
+        </w:rPr>
+      </w:pPr>
+      <w:r>
+        <w:rPr>
+          <w:lang w:val="es-ES"/>
+        </w:rPr>
+        <w:t>Visualización y filtrado de los dispositivos</w:t>
+      </w:r>
+    </w:p>
+    <w:p>
+      <w:pPr>
+        <w:pStyle w:val="Prrafodelista"/>
+        <w:numPr>
+          <w:ilvl w:val="0"/>
+          <w:numId w:val="12"/>
+        </w:numPr>
+        <w:rPr>
+          <w:lang w:val="es-ES"/>
+        </w:rPr>
+      </w:pPr>
+      <w:r>
+        <w:rPr>
+          <w:lang w:val="es-ES"/>
+        </w:rPr>
+        <w:t xml:space="preserve">Cálculo total de los elementos que aparezcan en el carrito de </w:t>
+      </w:r>
+      <w:r>
+        <w:rPr>
+          <w:lang w:val="es-ES"/>
+        </w:rPr>
+        <w:t>reseña</w:t>
+      </w:r>
+    </w:p>
+    <w:p>
+      <w:pPr>
+        <w:pStyle w:val="Prrafodelista"/>
+        <w:numPr>
+          <w:ilvl w:val="0"/>
+          <w:numId w:val="12"/>
+        </w:numPr>
+        <w:rPr>
+          <w:lang w:val="es-ES"/>
+        </w:rPr>
+      </w:pPr>
+      <w:r>
+        <w:rPr>
+          <w:lang w:val="es-ES"/>
+        </w:rPr>
+        <w:t xml:space="preserve">Comprobación de los campos obligatorios a la hora de realizar una </w:t>
+      </w:r>
+      <w:r>
+        <w:rPr>
+          <w:lang w:val="es-ES"/>
+        </w:rPr>
+        <w:t>reseña</w:t>
+      </w:r>
+    </w:p>
+    <w:p>
+      <w:pPr>
+        <w:pStyle w:val="Prrafodelista"/>
+        <w:numPr>
+          <w:ilvl w:val="0"/>
+          <w:numId w:val="12"/>
+        </w:numPr>
+        <w:rPr>
+          <w:lang w:val="es-ES"/>
+        </w:rPr>
+      </w:pPr>
+      <w:r>
+        <w:rPr>
+          <w:lang w:val="es-ES"/>
+        </w:rPr>
+        <w:t>Generación correcta del ID</w:t>
+      </w:r>
+    </w:p>
+    <w:p>
+      <w:pPr>
+        <w:rPr>
+          <w:lang w:val="es-ES"/>
+        </w:rPr>
+      </w:pPr>
     </w:p>
     <w:p>
       <w:pPr>
@@ -3825,21 +4091,7 @@
         <w:rPr>
           <w:lang w:val="es-ES"/>
         </w:rPr>
-        <w:t xml:space="preserve">Pruebas de </w:t>
-      </w:r>
-      <w:proofErr w:type="spellStart"/>
-      <w:r>
-        <w:rPr>
-          <w:lang w:val="es-ES"/>
-        </w:rPr>
-        <w:t>estres</w:t>
-      </w:r>
-      <w:proofErr w:type="spellEnd"/>
-      <w:r>
-        <w:rPr>
-          <w:lang w:val="es-ES"/>
-        </w:rPr>
-        <w:t xml:space="preserve"> masivo</w:t>
+        <w:t>Pruebas de estres masivo</w:t>
       </w:r>
     </w:p>
     <w:p>
@@ -4033,6 +4285,79 @@
           <w:lang w:val="es-ES"/>
         </w:rPr>
       </w:pPr>
+      <w:r>
+        <w:rPr>
+          <w:lang w:val="es-ES"/>
+        </w:rPr>
+        <w:t>CU3:</w:t>
+      </w:r>
+    </w:p>
+    <w:p>
+      <w:pPr>
+        <w:pStyle w:val="Prrafodelista"/>
+        <w:numPr>
+          <w:ilvl w:val="0"/>
+          <w:numId w:val="10"/>
+        </w:numPr>
+        <w:rPr>
+          <w:lang w:val="es-ES"/>
+        </w:rPr>
+      </w:pPr>
+      <w:r>
+        <w:rPr>
+          <w:lang w:val="es-ES"/>
+        </w:rPr>
+        <w:t>Ejecución manual de los casos de pruebas (CU</w:t>
+      </w:r>
+      <w:r>
+        <w:rPr>
+          <w:lang w:val="es-ES"/>
+        </w:rPr>
+        <w:t>2</w:t>
+      </w:r>
+      <w:r>
+        <w:rPr>
+          <w:lang w:val="es-ES"/>
+        </w:rPr>
+        <w:t>_1 a CU</w:t>
+      </w:r>
+      <w:r>
+        <w:rPr>
+          <w:lang w:val="es-ES"/>
+        </w:rPr>
+        <w:t>2</w:t>
+      </w:r>
+      <w:r>
+        <w:rPr>
+          <w:lang w:val="es-ES"/>
+        </w:rPr>
+        <w:t>_1</w:t>
+      </w:r>
+      <w:r>
+        <w:rPr>
+          <w:lang w:val="es-ES"/>
+        </w:rPr>
+        <w:t>4</w:t>
+      </w:r>
+      <w:r>
+        <w:rPr>
+          <w:lang w:val="es-ES"/>
+        </w:rPr>
+        <w:t xml:space="preserve">) definidos en el documento de </w:t>
+      </w:r>
+      <w:r>
+        <w:rPr>
+          <w:lang w:val="es-ES"/>
+        </w:rPr>
+        <w:t>casos de prueba</w:t>
+      </w:r>
+    </w:p>
+    <w:p>
+      <w:pPr>
+        <w:rPr>
+          <w:lang w:val="es-ES"/>
+        </w:rPr>
+      </w:pPr>
     </w:p>
     <w:p>
       <w:pPr>
@@ -4079,21 +4404,7 @@
         <w:rPr>
           <w:lang w:val="es-ES"/>
         </w:rPr>
-        <w:t xml:space="preserve"> no tarde </w:t>
-      </w:r>
-      <w:proofErr w:type="spellStart"/>
-      <w:r>
-        <w:rPr>
-          <w:lang w:val="es-ES"/>
-        </w:rPr>
-        <w:t>mas</w:t>
-      </w:r>
-      <w:proofErr w:type="spellEnd"/>
-      <w:r>
-        <w:rPr>
-          <w:lang w:val="es-ES"/>
-        </w:rPr>
-        <w:t xml:space="preserve"> de 5 segundo en mostrarse</w:t>
+        <w:t xml:space="preserve"> no tarde mas de 5 segundo en mostrarse</w:t>
       </w:r>
     </w:p>
     <w:p>
@@ -4122,21 +4433,7 @@
         <w:rPr>
           <w:lang w:val="es-ES"/>
         </w:rPr>
-        <w:t xml:space="preserve">Respuesta de la </w:t>
-      </w:r>
-      <w:proofErr w:type="spellStart"/>
-      <w:r>
-        <w:rPr>
-          <w:lang w:val="es-ES"/>
-        </w:rPr>
-        <w:t>interfaza</w:t>
-      </w:r>
-      <w:proofErr w:type="spellEnd"/>
-      <w:r>
-        <w:rPr>
-          <w:lang w:val="es-ES"/>
-        </w:rPr>
-        <w:t xml:space="preserve"> las diferentes acciones que puede hacer el usuario</w:t>
+        <w:t>Respuesta de la interfaza las diferentes acciones que puede hacer el usuario</w:t>
       </w:r>
     </w:p>
     <w:p>
@@ -4187,6 +4484,7 @@
         <w:rPr>
           <w:lang w:val="es-ES"/>
         </w:rPr>
+        <w:lastRenderedPageBreak/>
         <w:t>Criterios para decidir si pasa/falla un elemento</w:t>
       </w:r>
       <w:bookmarkEnd w:id="14"/>
@@ -4374,19 +4672,11 @@
           <w:lang w:val="es-ES"/>
         </w:rPr>
       </w:pPr>
-      <w:proofErr w:type="spellStart"/>
-      <w:r>
-        <w:rPr>
-          <w:lang w:val="es-ES"/>
-        </w:rPr>
-        <w:t>Codigo</w:t>
-      </w:r>
-      <w:proofErr w:type="spellEnd"/>
-      <w:r>
-        <w:rPr>
-          <w:lang w:val="es-ES"/>
-        </w:rPr>
-        <w:t xml:space="preserve"> de GitHub</w:t>
+      <w:r>
+        <w:rPr>
+          <w:lang w:val="es-ES"/>
+        </w:rPr>
+        <w:t>Codigo de GitHub</w:t>
       </w:r>
     </w:p>
     <w:p>
@@ -4586,21 +4876,7 @@
         <w:rPr>
           <w:lang w:val="es-ES"/>
         </w:rPr>
-        <w:t xml:space="preserve">Visual </w:t>
-      </w:r>
-      <w:proofErr w:type="spellStart"/>
-      <w:r>
-        <w:rPr>
-          <w:lang w:val="es-ES"/>
-        </w:rPr>
-        <w:t>studio</w:t>
-      </w:r>
-      <w:proofErr w:type="spellEnd"/>
-      <w:r>
-        <w:rPr>
-          <w:lang w:val="es-ES"/>
-        </w:rPr>
-        <w:t xml:space="preserve"> 2022, .NET 8.0 SDK., Google Chrome y base de datos de Azure</w:t>
+        <w:t>Visual studio 2022, .NET 8.0 SDK., Google Chrome y base de datos de Azure</w:t>
       </w:r>
     </w:p>
     <w:p>
@@ -4664,15 +4940,7 @@
     </w:p>
     <w:p>
       <w:r>
-        <w:t xml:space="preserve">Word, </w:t>
-      </w:r>
-      <w:proofErr w:type="spellStart"/>
-      <w:r>
-        <w:t>Github</w:t>
-      </w:r>
-      <w:proofErr w:type="spellEnd"/>
-      <w:r>
-        <w:t xml:space="preserve"> Actions (CI/CD) y swagger UI</w:t>
+        <w:t>Word, Github Actions (CI/CD) y swagger UI</w:t>
       </w:r>
     </w:p>
     <w:p/>
@@ -4702,41 +4970,13 @@
         <w:rPr>
           <w:lang w:val="es-ES"/>
         </w:rPr>
-        <w:t xml:space="preserve">Despliegue </w:t>
-      </w:r>
-      <w:proofErr w:type="spellStart"/>
-      <w:r>
-        <w:rPr>
-          <w:lang w:val="es-ES"/>
-        </w:rPr>
-        <w:t>automatico</w:t>
-      </w:r>
-      <w:proofErr w:type="spellEnd"/>
-      <w:r>
-        <w:rPr>
-          <w:lang w:val="es-ES"/>
-        </w:rPr>
-        <w:t xml:space="preserve"> en Azure</w:t>
-      </w:r>
-      <w:r>
-        <w:rPr>
-          <w:lang w:val="es-ES"/>
-        </w:rPr>
-        <w:t xml:space="preserve"> y Repositorio de </w:t>
-      </w:r>
-      <w:proofErr w:type="spellStart"/>
-      <w:r>
-        <w:rPr>
-          <w:lang w:val="es-ES"/>
-        </w:rPr>
-        <w:t>github</w:t>
-      </w:r>
-      <w:proofErr w:type="spellEnd"/>
-      <w:r>
-        <w:rPr>
-          <w:lang w:val="es-ES"/>
-        </w:rPr>
-        <w:t>.</w:t>
+        <w:t>Despliegue automatico en Azure</w:t>
+      </w:r>
+      <w:r>
+        <w:rPr>
+          <w:lang w:val="es-ES"/>
+        </w:rPr>
+        <w:t xml:space="preserve"> y Repositorio de github.</w:t>
       </w:r>
     </w:p>
     <w:p>
@@ -4823,19 +5063,64 @@
         <w:rPr>
           <w:lang w:val="es-ES"/>
         </w:rPr>
+        <w:t xml:space="preserve">responsable de la implementación del código, pruebas </w:t>
+      </w:r>
+      <w:r>
+        <w:rPr>
+          <w:lang w:val="es-ES"/>
+        </w:rPr>
+        <w:lastRenderedPageBreak/>
+        <w:t xml:space="preserve">unitarias y corrección del caso de uso para </w:t>
+      </w:r>
+      <w:r>
+        <w:rPr>
+          <w:lang w:val="es-ES"/>
+        </w:rPr>
+        <w:t>Alquilar Dispositivos</w:t>
+      </w:r>
+      <w:r>
+        <w:rPr>
+          <w:lang w:val="es-ES"/>
+        </w:rPr>
+        <w:t>.</w:t>
+      </w:r>
+    </w:p>
+    <w:p>
+      <w:pPr>
+        <w:pStyle w:val="Prrafodelista"/>
+        <w:numPr>
+          <w:ilvl w:val="0"/>
+          <w:numId w:val="10"/>
+        </w:numPr>
+        <w:rPr>
+          <w:lang w:val="es-ES"/>
+        </w:rPr>
+      </w:pPr>
+      <w:r>
+        <w:rPr>
+          <w:b/>
+          <w:bCs/>
+          <w:lang w:val="es-ES"/>
+        </w:rPr>
+        <w:t xml:space="preserve">Samuel Gómez Lechiguero </w:t>
+      </w:r>
+      <w:r>
+        <w:rPr>
+          <w:lang w:val="es-ES"/>
+        </w:rPr>
         <w:t xml:space="preserve">responsable de la implementación del código, pruebas unitarias y corrección del caso de uso para </w:t>
       </w:r>
       <w:r>
         <w:rPr>
           <w:lang w:val="es-ES"/>
         </w:rPr>
-        <w:t>Alquilar Dispositivos</w:t>
-      </w:r>
-      <w:r>
-        <w:rPr>
-          <w:lang w:val="es-ES"/>
-        </w:rPr>
-        <w:t>.</w:t>
+        <w:t>Reseñar</w:t>
+      </w:r>
+      <w:r>
+        <w:rPr>
+          <w:lang w:val="es-ES"/>
+        </w:rPr>
+        <w:t xml:space="preserve"> Dispositivos.</w:t>
       </w:r>
     </w:p>
     <w:p>
@@ -4888,7 +5173,7 @@
 </file>
 
 <file path=word/endnotes.xml><?xml version="1.0" encoding="utf-8"?>
-<w:endnotes xmlns:wpc="http://schemas.microsoft.com/office/word/2010/wordprocessingCanvas" xmlns:cx="http://schemas.microsoft.com/office/drawing/2014/chartex" xmlns:cx1="http://schemas.microsoft.com/office/drawing/2015/9/8/chartex" xmlns:cx2="http://schemas.microsoft.com/office/drawing/2015/10/21/chartex" xmlns:cx3="http://schemas.microsoft.com/office/drawing/2016/5/9/chartex" xmlns:cx4="http://schemas.microsoft.com/office/drawing/2016/5/10/chartex" xmlns:cx5="http://schemas.microsoft.com/office/drawing/2016/5/11/chartex" xmlns:cx6="http://schemas.microsoft.com/office/drawing/2016/5/12/chartex" xmlns:cx7="http://schemas.microsoft.com/office/drawing/2016/5/13/chartex" xmlns:cx8="http://schemas.microsoft.com/office/drawing/2016/5/14/chartex" xmlns:mc="http://schemas.openxmlformats.org/markup-compatibility/2006" xmlns:aink="http://schemas.microsoft.com/office/drawing/2016/ink" xmlns:am3d="http://schemas.microsoft.com/office/drawing/2017/model3d" xmlns:o="urn:schemas-microsoft-com:office:office" xmlns:oel="http://schemas.microsoft.com/office/2019/extlst" xmlns:r="http://schemas.openxmlformats.org/officeDocument/2006/relationships" xmlns:m="http://schemas.openxmlformats.org/officeDocument/2006/math" xmlns:v="urn:schemas-microsoft-com:vml" xmlns:wp14="http://schemas.microsoft.com/office/word/2010/wordprocessingDrawing" xmlns:wp="http://schemas.openxmlformats.org/drawingml/2006/wordprocessingDrawing" xmlns:w10="urn:schemas-microsoft-com:office:word" xmlns:w="http://schemas.openxmlformats.org/wordprocessingml/2006/main" xmlns:w14="http://schemas.microsoft.com/office/word/2010/wordml" xmlns:w15="http://schemas.microsoft.com/office/word/2012/wordml" xmlns:w16cex="http://schemas.microsoft.com/office/word/2018/wordml/cex" xmlns:w16cid="http://schemas.microsoft.com/office/word/2016/wordml/cid" xmlns:w16="http://schemas.microsoft.com/office/word/2018/wordml" xmlns:w16du="http://schemas.microsoft.com/office/word/2023/wordml/word16du" xmlns:w16sdtdh="http://schemas.microsoft.com/office/word/2020/wordml/sdtdatahash" xmlns:w16sdtfl="http://schemas.microsoft.com/office/word/2024/wordml/sdtformatlock" xmlns:w16se="http://schemas.microsoft.com/office/word/2015/wordml/symex" xmlns:wpg="http://schemas.microsoft.com/office/word/2010/wordprocessingGroup" xmlns:wpi="http://schemas.microsoft.com/office/word/2010/wordprocessingInk" xmlns:wne="http://schemas.microsoft.com/office/word/2006/wordml" xmlns:wps="http://schemas.microsoft.com/office/word/2010/wordprocessingShape" mc:Ignorable="w14 w15 w16se w16cid w16 w16cex w16sdtdh w16sdtfl w16du wp14">
+<w:endnotes xmlns:wpc="http://schemas.microsoft.com/office/word/2010/wordprocessingCanvas" xmlns:cx="http://schemas.microsoft.com/office/drawing/2014/chartex" xmlns:cx1="http://schemas.microsoft.com/office/drawing/2015/9/8/chartex" xmlns:cx2="http://schemas.microsoft.com/office/drawing/2015/10/21/chartex" xmlns:cx3="http://schemas.microsoft.com/office/drawing/2016/5/9/chartex" xmlns:cx4="http://schemas.microsoft.com/office/drawing/2016/5/10/chartex" xmlns:cx5="http://schemas.microsoft.com/office/drawing/2016/5/11/chartex" xmlns:cx6="http://schemas.microsoft.com/office/drawing/2016/5/12/chartex" xmlns:cx7="http://schemas.microsoft.com/office/drawing/2016/5/13/chartex" xmlns:cx8="http://schemas.microsoft.com/office/drawing/2016/5/14/chartex" xmlns:mc="http://schemas.openxmlformats.org/markup-compatibility/2006" xmlns:aink="http://schemas.microsoft.com/office/drawing/2016/ink" xmlns:am3d="http://schemas.microsoft.com/office/drawing/2017/model3d" xmlns:o="urn:schemas-microsoft-com:office:office" xmlns:r="http://schemas.openxmlformats.org/officeDocument/2006/relationships" xmlns:m="http://schemas.openxmlformats.org/officeDocument/2006/math" xmlns:v="urn:schemas-microsoft-com:vml" xmlns:wp14="http://schemas.microsoft.com/office/word/2010/wordprocessingDrawing" xmlns:wp="http://schemas.openxmlformats.org/drawingml/2006/wordprocessingDrawing" xmlns:w10="urn:schemas-microsoft-com:office:word" xmlns:w="http://schemas.openxmlformats.org/wordprocessingml/2006/main" xmlns:w14="http://schemas.microsoft.com/office/word/2010/wordml" xmlns:w15="http://schemas.microsoft.com/office/word/2012/wordml" xmlns:w16cex="http://schemas.microsoft.com/office/word/2018/wordml/cex" xmlns:w16cid="http://schemas.microsoft.com/office/word/2016/wordml/cid" xmlns:w16="http://schemas.microsoft.com/office/word/2018/wordml" xmlns:w16sdtdh="http://schemas.microsoft.com/office/word/2020/wordml/sdtdatahash" xmlns:w16se="http://schemas.microsoft.com/office/word/2015/wordml/symex" xmlns:wpg="http://schemas.microsoft.com/office/word/2010/wordprocessingGroup" xmlns:wpi="http://schemas.microsoft.com/office/word/2010/wordprocessingInk" xmlns:wne="http://schemas.microsoft.com/office/word/2006/wordml" xmlns:wps="http://schemas.microsoft.com/office/word/2010/wordprocessingShape" mc:Ignorable="w14 w15 w16se w16cid w16 w16cex w16sdtdh wp14">
   <w:endnote w:type="separator" w:id="-1">
     <w:p>
       <w:pPr>
@@ -4913,7 +5198,7 @@
 </file>
 
 <file path=word/footer1.xml><?xml version="1.0" encoding="utf-8"?>
-<w:ftr xmlns:wpc="http://schemas.microsoft.com/office/word/2010/wordprocessingCanvas" xmlns:cx="http://schemas.microsoft.com/office/drawing/2014/chartex" xmlns:cx1="http://schemas.microsoft.com/office/drawing/2015/9/8/chartex" xmlns:cx2="http://schemas.microsoft.com/office/drawing/2015/10/21/chartex" xmlns:cx3="http://schemas.microsoft.com/office/drawing/2016/5/9/chartex" xmlns:cx4="http://schemas.microsoft.com/office/drawing/2016/5/10/chartex" xmlns:cx5="http://schemas.microsoft.com/office/drawing/2016/5/11/chartex" xmlns:cx6="http://schemas.microsoft.com/office/drawing/2016/5/12/chartex" xmlns:cx7="http://schemas.microsoft.com/office/drawing/2016/5/13/chartex" xmlns:cx8="http://schemas.microsoft.com/office/drawing/2016/5/14/chartex" xmlns:mc="http://schemas.openxmlformats.org/markup-compatibility/2006" xmlns:aink="http://schemas.microsoft.com/office/drawing/2016/ink" xmlns:am3d="http://schemas.microsoft.com/office/drawing/2017/model3d" xmlns:o="urn:schemas-microsoft-com:office:office" xmlns:oel="http://schemas.microsoft.com/office/2019/extlst" xmlns:r="http://schemas.openxmlformats.org/officeDocument/2006/relationships" xmlns:m="http://schemas.openxmlformats.org/officeDocument/2006/math" xmlns:v="urn:schemas-microsoft-com:vml" xmlns:wp14="http://schemas.microsoft.com/office/word/2010/wordprocessingDrawing" xmlns:wp="http://schemas.openxmlformats.org/drawingml/2006/wordprocessingDrawing" xmlns:w10="urn:schemas-microsoft-com:office:word" xmlns:w="http://schemas.openxmlformats.org/wordprocessingml/2006/main" xmlns:w14="http://schemas.microsoft.com/office/word/2010/wordml" xmlns:w15="http://schemas.microsoft.com/office/word/2012/wordml" xmlns:w16cex="http://schemas.microsoft.com/office/word/2018/wordml/cex" xmlns:w16cid="http://schemas.microsoft.com/office/word/2016/wordml/cid" xmlns:w16="http://schemas.microsoft.com/office/word/2018/wordml" xmlns:w16du="http://schemas.microsoft.com/office/word/2023/wordml/word16du" xmlns:w16sdtdh="http://schemas.microsoft.com/office/word/2020/wordml/sdtdatahash" xmlns:w16sdtfl="http://schemas.microsoft.com/office/word/2024/wordml/sdtformatlock" xmlns:w16se="http://schemas.microsoft.com/office/word/2015/wordml/symex" xmlns:wpg="http://schemas.microsoft.com/office/word/2010/wordprocessingGroup" xmlns:wpi="http://schemas.microsoft.com/office/word/2010/wordprocessingInk" xmlns:wne="http://schemas.microsoft.com/office/word/2006/wordml" xmlns:wps="http://schemas.microsoft.com/office/word/2010/wordprocessingShape" mc:Ignorable="w14 w15 w16se w16cid w16 w16cex w16sdtdh w16sdtfl w16du wp14">
+<w:ftr xmlns:wpc="http://schemas.microsoft.com/office/word/2010/wordprocessingCanvas" xmlns:cx="http://schemas.microsoft.com/office/drawing/2014/chartex" xmlns:cx1="http://schemas.microsoft.com/office/drawing/2015/9/8/chartex" xmlns:cx2="http://schemas.microsoft.com/office/drawing/2015/10/21/chartex" xmlns:cx3="http://schemas.microsoft.com/office/drawing/2016/5/9/chartex" xmlns:cx4="http://schemas.microsoft.com/office/drawing/2016/5/10/chartex" xmlns:cx5="http://schemas.microsoft.com/office/drawing/2016/5/11/chartex" xmlns:cx6="http://schemas.microsoft.com/office/drawing/2016/5/12/chartex" xmlns:cx7="http://schemas.microsoft.com/office/drawing/2016/5/13/chartex" xmlns:cx8="http://schemas.microsoft.com/office/drawing/2016/5/14/chartex" xmlns:mc="http://schemas.openxmlformats.org/markup-compatibility/2006" xmlns:aink="http://schemas.microsoft.com/office/drawing/2016/ink" xmlns:am3d="http://schemas.microsoft.com/office/drawing/2017/model3d" xmlns:o="urn:schemas-microsoft-com:office:office" xmlns:r="http://schemas.openxmlformats.org/officeDocument/2006/relationships" xmlns:m="http://schemas.openxmlformats.org/officeDocument/2006/math" xmlns:v="urn:schemas-microsoft-com:vml" xmlns:wp14="http://schemas.microsoft.com/office/word/2010/wordprocessingDrawing" xmlns:wp="http://schemas.openxmlformats.org/drawingml/2006/wordprocessingDrawing" xmlns:w10="urn:schemas-microsoft-com:office:word" xmlns:w="http://schemas.openxmlformats.org/wordprocessingml/2006/main" xmlns:w14="http://schemas.microsoft.com/office/word/2010/wordml" xmlns:w15="http://schemas.microsoft.com/office/word/2012/wordml" xmlns:w16cex="http://schemas.microsoft.com/office/word/2018/wordml/cex" xmlns:w16cid="http://schemas.microsoft.com/office/word/2016/wordml/cid" xmlns:w16="http://schemas.microsoft.com/office/word/2018/wordml" xmlns:w16sdtdh="http://schemas.microsoft.com/office/word/2020/wordml/sdtdatahash" xmlns:w16se="http://schemas.microsoft.com/office/word/2015/wordml/symex" xmlns:wpg="http://schemas.microsoft.com/office/word/2010/wordprocessingGroup" xmlns:wpi="http://schemas.microsoft.com/office/word/2010/wordprocessingInk" xmlns:wne="http://schemas.microsoft.com/office/word/2006/wordml" xmlns:wps="http://schemas.microsoft.com/office/word/2010/wordprocessingShape" mc:Ignorable="w14 w15 w16se w16cid w16 w16cex w16sdtdh wp14">
   <w:tbl>
     <w:tblPr>
       <w:tblW w:w="0" w:type="auto"/>
@@ -4974,7 +5259,7 @@
 </file>
 
 <file path=word/footer2.xml><?xml version="1.0" encoding="utf-8"?>
-<w:ftr xmlns:wpc="http://schemas.microsoft.com/office/word/2010/wordprocessingCanvas" xmlns:cx="http://schemas.microsoft.com/office/drawing/2014/chartex" xmlns:cx1="http://schemas.microsoft.com/office/drawing/2015/9/8/chartex" xmlns:cx2="http://schemas.microsoft.com/office/drawing/2015/10/21/chartex" xmlns:cx3="http://schemas.microsoft.com/office/drawing/2016/5/9/chartex" xmlns:cx4="http://schemas.microsoft.com/office/drawing/2016/5/10/chartex" xmlns:cx5="http://schemas.microsoft.com/office/drawing/2016/5/11/chartex" xmlns:cx6="http://schemas.microsoft.com/office/drawing/2016/5/12/chartex" xmlns:cx7="http://schemas.microsoft.com/office/drawing/2016/5/13/chartex" xmlns:cx8="http://schemas.microsoft.com/office/drawing/2016/5/14/chartex" xmlns:mc="http://schemas.openxmlformats.org/markup-compatibility/2006" xmlns:aink="http://schemas.microsoft.com/office/drawing/2016/ink" xmlns:am3d="http://schemas.microsoft.com/office/drawing/2017/model3d" xmlns:o="urn:schemas-microsoft-com:office:office" xmlns:oel="http://schemas.microsoft.com/office/2019/extlst" xmlns:r="http://schemas.openxmlformats.org/officeDocument/2006/relationships" xmlns:m="http://schemas.openxmlformats.org/officeDocument/2006/math" xmlns:v="urn:schemas-microsoft-com:vml" xmlns:wp14="http://schemas.microsoft.com/office/word/2010/wordprocessingDrawing" xmlns:wp="http://schemas.openxmlformats.org/drawingml/2006/wordprocessingDrawing" xmlns:w10="urn:schemas-microsoft-com:office:word" xmlns:w="http://schemas.openxmlformats.org/wordprocessingml/2006/main" xmlns:w14="http://schemas.microsoft.com/office/word/2010/wordml" xmlns:w15="http://schemas.microsoft.com/office/word/2012/wordml" xmlns:w16cex="http://schemas.microsoft.com/office/word/2018/wordml/cex" xmlns:w16cid="http://schemas.microsoft.com/office/word/2016/wordml/cid" xmlns:w16="http://schemas.microsoft.com/office/word/2018/wordml" xmlns:w16du="http://schemas.microsoft.com/office/word/2023/wordml/word16du" xmlns:w16sdtdh="http://schemas.microsoft.com/office/word/2020/wordml/sdtdatahash" xmlns:w16sdtfl="http://schemas.microsoft.com/office/word/2024/wordml/sdtformatlock" xmlns:w16se="http://schemas.microsoft.com/office/word/2015/wordml/symex" xmlns:wpg="http://schemas.microsoft.com/office/word/2010/wordprocessingGroup" xmlns:wpi="http://schemas.microsoft.com/office/word/2010/wordprocessingInk" xmlns:wne="http://schemas.microsoft.com/office/word/2006/wordml" xmlns:wps="http://schemas.microsoft.com/office/word/2010/wordprocessingShape" mc:Ignorable="w14 w15 w16se w16cid w16 w16cex w16sdtdh w16sdtfl w16du wp14">
+<w:ftr xmlns:wpc="http://schemas.microsoft.com/office/word/2010/wordprocessingCanvas" xmlns:cx="http://schemas.microsoft.com/office/drawing/2014/chartex" xmlns:cx1="http://schemas.microsoft.com/office/drawing/2015/9/8/chartex" xmlns:cx2="http://schemas.microsoft.com/office/drawing/2015/10/21/chartex" xmlns:cx3="http://schemas.microsoft.com/office/drawing/2016/5/9/chartex" xmlns:cx4="http://schemas.microsoft.com/office/drawing/2016/5/10/chartex" xmlns:cx5="http://schemas.microsoft.com/office/drawing/2016/5/11/chartex" xmlns:cx6="http://schemas.microsoft.com/office/drawing/2016/5/12/chartex" xmlns:cx7="http://schemas.microsoft.com/office/drawing/2016/5/13/chartex" xmlns:cx8="http://schemas.microsoft.com/office/drawing/2016/5/14/chartex" xmlns:mc="http://schemas.openxmlformats.org/markup-compatibility/2006" xmlns:aink="http://schemas.microsoft.com/office/drawing/2016/ink" xmlns:am3d="http://schemas.microsoft.com/office/drawing/2017/model3d" xmlns:o="urn:schemas-microsoft-com:office:office" xmlns:r="http://schemas.openxmlformats.org/officeDocument/2006/relationships" xmlns:m="http://schemas.openxmlformats.org/officeDocument/2006/math" xmlns:v="urn:schemas-microsoft-com:vml" xmlns:wp14="http://schemas.microsoft.com/office/word/2010/wordprocessingDrawing" xmlns:wp="http://schemas.openxmlformats.org/drawingml/2006/wordprocessingDrawing" xmlns:w10="urn:schemas-microsoft-com:office:word" xmlns:w="http://schemas.openxmlformats.org/wordprocessingml/2006/main" xmlns:w14="http://schemas.microsoft.com/office/word/2010/wordml" xmlns:w15="http://schemas.microsoft.com/office/word/2012/wordml" xmlns:w16cex="http://schemas.microsoft.com/office/word/2018/wordml/cex" xmlns:w16cid="http://schemas.microsoft.com/office/word/2016/wordml/cid" xmlns:w16="http://schemas.microsoft.com/office/word/2018/wordml" xmlns:w16sdtdh="http://schemas.microsoft.com/office/word/2020/wordml/sdtdatahash" xmlns:w16se="http://schemas.microsoft.com/office/word/2015/wordml/symex" xmlns:wpg="http://schemas.microsoft.com/office/word/2010/wordprocessingGroup" xmlns:wpi="http://schemas.microsoft.com/office/word/2010/wordprocessingInk" xmlns:wne="http://schemas.microsoft.com/office/word/2006/wordml" xmlns:wps="http://schemas.microsoft.com/office/word/2010/wordprocessingShape" mc:Ignorable="w14 w15 w16se w16cid w16 w16cex w16sdtdh wp14">
   <w:tbl>
     <w:tblPr>
       <w:tblW w:w="0" w:type="auto"/>
@@ -5097,7 +5382,7 @@
 </file>
 
 <file path=word/footer3.xml><?xml version="1.0" encoding="utf-8"?>
-<w:ftr xmlns:wpc="http://schemas.microsoft.com/office/word/2010/wordprocessingCanvas" xmlns:cx="http://schemas.microsoft.com/office/drawing/2014/chartex" xmlns:cx1="http://schemas.microsoft.com/office/drawing/2015/9/8/chartex" xmlns:cx2="http://schemas.microsoft.com/office/drawing/2015/10/21/chartex" xmlns:cx3="http://schemas.microsoft.com/office/drawing/2016/5/9/chartex" xmlns:cx4="http://schemas.microsoft.com/office/drawing/2016/5/10/chartex" xmlns:cx5="http://schemas.microsoft.com/office/drawing/2016/5/11/chartex" xmlns:cx6="http://schemas.microsoft.com/office/drawing/2016/5/12/chartex" xmlns:cx7="http://schemas.microsoft.com/office/drawing/2016/5/13/chartex" xmlns:cx8="http://schemas.microsoft.com/office/drawing/2016/5/14/chartex" xmlns:mc="http://schemas.openxmlformats.org/markup-compatibility/2006" xmlns:aink="http://schemas.microsoft.com/office/drawing/2016/ink" xmlns:am3d="http://schemas.microsoft.com/office/drawing/2017/model3d" xmlns:o="urn:schemas-microsoft-com:office:office" xmlns:oel="http://schemas.microsoft.com/office/2019/extlst" xmlns:r="http://schemas.openxmlformats.org/officeDocument/2006/relationships" xmlns:m="http://schemas.openxmlformats.org/officeDocument/2006/math" xmlns:v="urn:schemas-microsoft-com:vml" xmlns:wp14="http://schemas.microsoft.com/office/word/2010/wordprocessingDrawing" xmlns:wp="http://schemas.openxmlformats.org/drawingml/2006/wordprocessingDrawing" xmlns:w10="urn:schemas-microsoft-com:office:word" xmlns:w="http://schemas.openxmlformats.org/wordprocessingml/2006/main" xmlns:w14="http://schemas.microsoft.com/office/word/2010/wordml" xmlns:w15="http://schemas.microsoft.com/office/word/2012/wordml" xmlns:w16cex="http://schemas.microsoft.com/office/word/2018/wordml/cex" xmlns:w16cid="http://schemas.microsoft.com/office/word/2016/wordml/cid" xmlns:w16="http://schemas.microsoft.com/office/word/2018/wordml" xmlns:w16du="http://schemas.microsoft.com/office/word/2023/wordml/word16du" xmlns:w16sdtdh="http://schemas.microsoft.com/office/word/2020/wordml/sdtdatahash" xmlns:w16sdtfl="http://schemas.microsoft.com/office/word/2024/wordml/sdtformatlock" xmlns:w16se="http://schemas.microsoft.com/office/word/2015/wordml/symex" xmlns:wpg="http://schemas.microsoft.com/office/word/2010/wordprocessingGroup" xmlns:wpi="http://schemas.microsoft.com/office/word/2010/wordprocessingInk" xmlns:wne="http://schemas.microsoft.com/office/word/2006/wordml" xmlns:wps="http://schemas.microsoft.com/office/word/2010/wordprocessingShape" mc:Ignorable="w14 w15 w16se w16cid w16 w16cex w16sdtdh w16sdtfl w16du wp14">
+<w:ftr xmlns:wpc="http://schemas.microsoft.com/office/word/2010/wordprocessingCanvas" xmlns:cx="http://schemas.microsoft.com/office/drawing/2014/chartex" xmlns:cx1="http://schemas.microsoft.com/office/drawing/2015/9/8/chartex" xmlns:cx2="http://schemas.microsoft.com/office/drawing/2015/10/21/chartex" xmlns:cx3="http://schemas.microsoft.com/office/drawing/2016/5/9/chartex" xmlns:cx4="http://schemas.microsoft.com/office/drawing/2016/5/10/chartex" xmlns:cx5="http://schemas.microsoft.com/office/drawing/2016/5/11/chartex" xmlns:cx6="http://schemas.microsoft.com/office/drawing/2016/5/12/chartex" xmlns:cx7="http://schemas.microsoft.com/office/drawing/2016/5/13/chartex" xmlns:cx8="http://schemas.microsoft.com/office/drawing/2016/5/14/chartex" xmlns:mc="http://schemas.openxmlformats.org/markup-compatibility/2006" xmlns:aink="http://schemas.microsoft.com/office/drawing/2016/ink" xmlns:am3d="http://schemas.microsoft.com/office/drawing/2017/model3d" xmlns:o="urn:schemas-microsoft-com:office:office" xmlns:r="http://schemas.openxmlformats.org/officeDocument/2006/relationships" xmlns:m="http://schemas.openxmlformats.org/officeDocument/2006/math" xmlns:v="urn:schemas-microsoft-com:vml" xmlns:wp14="http://schemas.microsoft.com/office/word/2010/wordprocessingDrawing" xmlns:wp="http://schemas.openxmlformats.org/drawingml/2006/wordprocessingDrawing" xmlns:w10="urn:schemas-microsoft-com:office:word" xmlns:w="http://schemas.openxmlformats.org/wordprocessingml/2006/main" xmlns:w14="http://schemas.microsoft.com/office/word/2010/wordml" xmlns:w15="http://schemas.microsoft.com/office/word/2012/wordml" xmlns:w16cex="http://schemas.microsoft.com/office/word/2018/wordml/cex" xmlns:w16cid="http://schemas.microsoft.com/office/word/2016/wordml/cid" xmlns:w16="http://schemas.microsoft.com/office/word/2018/wordml" xmlns:w16sdtdh="http://schemas.microsoft.com/office/word/2020/wordml/sdtdatahash" xmlns:w16se="http://schemas.microsoft.com/office/word/2015/wordml/symex" xmlns:wpg="http://schemas.microsoft.com/office/word/2010/wordprocessingGroup" xmlns:wpi="http://schemas.microsoft.com/office/word/2010/wordprocessingInk" xmlns:wne="http://schemas.microsoft.com/office/word/2006/wordml" xmlns:wps="http://schemas.microsoft.com/office/word/2010/wordprocessingShape" mc:Ignorable="w14 w15 w16se w16cid w16 w16cex w16sdtdh wp14">
   <w:tbl>
     <w:tblPr>
       <w:tblW w:w="0" w:type="auto"/>
@@ -5157,11 +5442,21 @@
             </w:rPr>
             <w:t>Ó</w:t>
           </w:r>
-          <w:fldSimple w:instr=" DOCPROPERTY &quot;Company&quot;  \* MERGEFORMAT ">
-            <w:r>
-              <w:t>&lt;Company Name&gt;</w:t>
-            </w:r>
-          </w:fldSimple>
+          <w:r>
+            <w:fldChar w:fldCharType="begin"/>
+          </w:r>
+          <w:r>
+            <w:instrText xml:space="preserve"> DOCPROPERTY "Company"  \* MERGEFORMAT </w:instrText>
+          </w:r>
+          <w:r>
+            <w:fldChar w:fldCharType="separate"/>
+          </w:r>
+          <w:r>
+            <w:t>&lt;Company Name&gt;</w:t>
+          </w:r>
+          <w:r>
+            <w:fldChar w:fldCharType="end"/>
+          </w:r>
           <w:r>
             <w:t>, 2000</w:t>
           </w:r>
@@ -5225,7 +5520,7 @@
 </file>
 
 <file path=word/footnotes.xml><?xml version="1.0" encoding="utf-8"?>
-<w:footnotes xmlns:wpc="http://schemas.microsoft.com/office/word/2010/wordprocessingCanvas" xmlns:cx="http://schemas.microsoft.com/office/drawing/2014/chartex" xmlns:cx1="http://schemas.microsoft.com/office/drawing/2015/9/8/chartex" xmlns:cx2="http://schemas.microsoft.com/office/drawing/2015/10/21/chartex" xmlns:cx3="http://schemas.microsoft.com/office/drawing/2016/5/9/chartex" xmlns:cx4="http://schemas.microsoft.com/office/drawing/2016/5/10/chartex" xmlns:cx5="http://schemas.microsoft.com/office/drawing/2016/5/11/chartex" xmlns:cx6="http://schemas.microsoft.com/office/drawing/2016/5/12/chartex" xmlns:cx7="http://schemas.microsoft.com/office/drawing/2016/5/13/chartex" xmlns:cx8="http://schemas.microsoft.com/office/drawing/2016/5/14/chartex" xmlns:mc="http://schemas.openxmlformats.org/markup-compatibility/2006" xmlns:aink="http://schemas.microsoft.com/office/drawing/2016/ink" xmlns:am3d="http://schemas.microsoft.com/office/drawing/2017/model3d" xmlns:o="urn:schemas-microsoft-com:office:office" xmlns:oel="http://schemas.microsoft.com/office/2019/extlst" xmlns:r="http://schemas.openxmlformats.org/officeDocument/2006/relationships" xmlns:m="http://schemas.openxmlformats.org/officeDocument/2006/math" xmlns:v="urn:schemas-microsoft-com:vml" xmlns:wp14="http://schemas.microsoft.com/office/word/2010/wordprocessingDrawing" xmlns:wp="http://schemas.openxmlformats.org/drawingml/2006/wordprocessingDrawing" xmlns:w10="urn:schemas-microsoft-com:office:word" xmlns:w="http://schemas.openxmlformats.org/wordprocessingml/2006/main" xmlns:w14="http://schemas.microsoft.com/office/word/2010/wordml" xmlns:w15="http://schemas.microsoft.com/office/word/2012/wordml" xmlns:w16cex="http://schemas.microsoft.com/office/word/2018/wordml/cex" xmlns:w16cid="http://schemas.microsoft.com/office/word/2016/wordml/cid" xmlns:w16="http://schemas.microsoft.com/office/word/2018/wordml" xmlns:w16du="http://schemas.microsoft.com/office/word/2023/wordml/word16du" xmlns:w16sdtdh="http://schemas.microsoft.com/office/word/2020/wordml/sdtdatahash" xmlns:w16sdtfl="http://schemas.microsoft.com/office/word/2024/wordml/sdtformatlock" xmlns:w16se="http://schemas.microsoft.com/office/word/2015/wordml/symex" xmlns:wpg="http://schemas.microsoft.com/office/word/2010/wordprocessingGroup" xmlns:wpi="http://schemas.microsoft.com/office/word/2010/wordprocessingInk" xmlns:wne="http://schemas.microsoft.com/office/word/2006/wordml" xmlns:wps="http://schemas.microsoft.com/office/word/2010/wordprocessingShape" mc:Ignorable="w14 w15 w16se w16cid w16 w16cex w16sdtdh w16sdtfl w16du wp14">
+<w:footnotes xmlns:wpc="http://schemas.microsoft.com/office/word/2010/wordprocessingCanvas" xmlns:cx="http://schemas.microsoft.com/office/drawing/2014/chartex" xmlns:cx1="http://schemas.microsoft.com/office/drawing/2015/9/8/chartex" xmlns:cx2="http://schemas.microsoft.com/office/drawing/2015/10/21/chartex" xmlns:cx3="http://schemas.microsoft.com/office/drawing/2016/5/9/chartex" xmlns:cx4="http://schemas.microsoft.com/office/drawing/2016/5/10/chartex" xmlns:cx5="http://schemas.microsoft.com/office/drawing/2016/5/11/chartex" xmlns:cx6="http://schemas.microsoft.com/office/drawing/2016/5/12/chartex" xmlns:cx7="http://schemas.microsoft.com/office/drawing/2016/5/13/chartex" xmlns:cx8="http://schemas.microsoft.com/office/drawing/2016/5/14/chartex" xmlns:mc="http://schemas.openxmlformats.org/markup-compatibility/2006" xmlns:aink="http://schemas.microsoft.com/office/drawing/2016/ink" xmlns:am3d="http://schemas.microsoft.com/office/drawing/2017/model3d" xmlns:o="urn:schemas-microsoft-com:office:office" xmlns:r="http://schemas.openxmlformats.org/officeDocument/2006/relationships" xmlns:m="http://schemas.openxmlformats.org/officeDocument/2006/math" xmlns:v="urn:schemas-microsoft-com:vml" xmlns:wp14="http://schemas.microsoft.com/office/word/2010/wordprocessingDrawing" xmlns:wp="http://schemas.openxmlformats.org/drawingml/2006/wordprocessingDrawing" xmlns:w10="urn:schemas-microsoft-com:office:word" xmlns:w="http://schemas.openxmlformats.org/wordprocessingml/2006/main" xmlns:w14="http://schemas.microsoft.com/office/word/2010/wordml" xmlns:w15="http://schemas.microsoft.com/office/word/2012/wordml" xmlns:w16cex="http://schemas.microsoft.com/office/word/2018/wordml/cex" xmlns:w16cid="http://schemas.microsoft.com/office/word/2016/wordml/cid" xmlns:w16="http://schemas.microsoft.com/office/word/2018/wordml" xmlns:w16sdtdh="http://schemas.microsoft.com/office/word/2020/wordml/sdtdatahash" xmlns:w16se="http://schemas.microsoft.com/office/word/2015/wordml/symex" xmlns:wpg="http://schemas.microsoft.com/office/word/2010/wordprocessingGroup" xmlns:wpi="http://schemas.microsoft.com/office/word/2010/wordprocessingInk" xmlns:wne="http://schemas.microsoft.com/office/word/2006/wordml" xmlns:wps="http://schemas.microsoft.com/office/word/2010/wordprocessingShape" mc:Ignorable="w14 w15 w16se w16cid w16 w16cex w16sdtdh wp14">
   <w:footnote w:type="separator" w:id="-1">
     <w:p>
       <w:pPr>
@@ -5250,7 +5545,7 @@
 </file>
 
 <file path=word/header1.xml><?xml version="1.0" encoding="utf-8"?>
-<w:hdr xmlns:wpc="http://schemas.microsoft.com/office/word/2010/wordprocessingCanvas" xmlns:cx="http://schemas.microsoft.com/office/drawing/2014/chartex" xmlns:cx1="http://schemas.microsoft.com/office/drawing/2015/9/8/chartex" xmlns:cx2="http://schemas.microsoft.com/office/drawing/2015/10/21/chartex" xmlns:cx3="http://schemas.microsoft.com/office/drawing/2016/5/9/chartex" xmlns:cx4="http://schemas.microsoft.com/office/drawing/2016/5/10/chartex" xmlns:cx5="http://schemas.microsoft.com/office/drawing/2016/5/11/chartex" xmlns:cx6="http://schemas.microsoft.com/office/drawing/2016/5/12/chartex" xmlns:cx7="http://schemas.microsoft.com/office/drawing/2016/5/13/chartex" xmlns:cx8="http://schemas.microsoft.com/office/drawing/2016/5/14/chartex" xmlns:mc="http://schemas.openxmlformats.org/markup-compatibility/2006" xmlns:aink="http://schemas.microsoft.com/office/drawing/2016/ink" xmlns:am3d="http://schemas.microsoft.com/office/drawing/2017/model3d" xmlns:o="urn:schemas-microsoft-com:office:office" xmlns:oel="http://schemas.microsoft.com/office/2019/extlst" xmlns:r="http://schemas.openxmlformats.org/officeDocument/2006/relationships" xmlns:m="http://schemas.openxmlformats.org/officeDocument/2006/math" xmlns:v="urn:schemas-microsoft-com:vml" xmlns:wp14="http://schemas.microsoft.com/office/word/2010/wordprocessingDrawing" xmlns:wp="http://schemas.openxmlformats.org/drawingml/2006/wordprocessingDrawing" xmlns:w10="urn:schemas-microsoft-com:office:word" xmlns:w="http://schemas.openxmlformats.org/wordprocessingml/2006/main" xmlns:w14="http://schemas.microsoft.com/office/word/2010/wordml" xmlns:w15="http://schemas.microsoft.com/office/word/2012/wordml" xmlns:w16cex="http://schemas.microsoft.com/office/word/2018/wordml/cex" xmlns:w16cid="http://schemas.microsoft.com/office/word/2016/wordml/cid" xmlns:w16="http://schemas.microsoft.com/office/word/2018/wordml" xmlns:w16du="http://schemas.microsoft.com/office/word/2023/wordml/word16du" xmlns:w16sdtdh="http://schemas.microsoft.com/office/word/2020/wordml/sdtdatahash" xmlns:w16sdtfl="http://schemas.microsoft.com/office/word/2024/wordml/sdtformatlock" xmlns:w16se="http://schemas.microsoft.com/office/word/2015/wordml/symex" xmlns:wpg="http://schemas.microsoft.com/office/word/2010/wordprocessingGroup" xmlns:wpi="http://schemas.microsoft.com/office/word/2010/wordprocessingInk" xmlns:wne="http://schemas.microsoft.com/office/word/2006/wordml" xmlns:wps="http://schemas.microsoft.com/office/word/2010/wordprocessingShape" mc:Ignorable="w14 w15 w16se w16cid w16 w16cex w16sdtdh w16sdtfl w16du wp14">
+<w:hdr xmlns:wpc="http://schemas.microsoft.com/office/word/2010/wordprocessingCanvas" xmlns:cx="http://schemas.microsoft.com/office/drawing/2014/chartex" xmlns:cx1="http://schemas.microsoft.com/office/drawing/2015/9/8/chartex" xmlns:cx2="http://schemas.microsoft.com/office/drawing/2015/10/21/chartex" xmlns:cx3="http://schemas.microsoft.com/office/drawing/2016/5/9/chartex" xmlns:cx4="http://schemas.microsoft.com/office/drawing/2016/5/10/chartex" xmlns:cx5="http://schemas.microsoft.com/office/drawing/2016/5/11/chartex" xmlns:cx6="http://schemas.microsoft.com/office/drawing/2016/5/12/chartex" xmlns:cx7="http://schemas.microsoft.com/office/drawing/2016/5/13/chartex" xmlns:cx8="http://schemas.microsoft.com/office/drawing/2016/5/14/chartex" xmlns:mc="http://schemas.openxmlformats.org/markup-compatibility/2006" xmlns:aink="http://schemas.microsoft.com/office/drawing/2016/ink" xmlns:am3d="http://schemas.microsoft.com/office/drawing/2017/model3d" xmlns:o="urn:schemas-microsoft-com:office:office" xmlns:r="http://schemas.openxmlformats.org/officeDocument/2006/relationships" xmlns:m="http://schemas.openxmlformats.org/officeDocument/2006/math" xmlns:v="urn:schemas-microsoft-com:vml" xmlns:wp14="http://schemas.microsoft.com/office/word/2010/wordprocessingDrawing" xmlns:wp="http://schemas.openxmlformats.org/drawingml/2006/wordprocessingDrawing" xmlns:w10="urn:schemas-microsoft-com:office:word" xmlns:w="http://schemas.openxmlformats.org/wordprocessingml/2006/main" xmlns:w14="http://schemas.microsoft.com/office/word/2010/wordml" xmlns:w15="http://schemas.microsoft.com/office/word/2012/wordml" xmlns:w16cex="http://schemas.microsoft.com/office/word/2018/wordml/cex" xmlns:w16cid="http://schemas.microsoft.com/office/word/2016/wordml/cid" xmlns:w16="http://schemas.microsoft.com/office/word/2018/wordml" xmlns:w16sdtdh="http://schemas.microsoft.com/office/word/2020/wordml/sdtdatahash" xmlns:w16se="http://schemas.microsoft.com/office/word/2015/wordml/symex" xmlns:wpg="http://schemas.microsoft.com/office/word/2010/wordprocessingGroup" xmlns:wpi="http://schemas.microsoft.com/office/word/2010/wordprocessingInk" xmlns:wne="http://schemas.microsoft.com/office/word/2006/wordml" xmlns:wps="http://schemas.microsoft.com/office/word/2010/wordprocessingShape" mc:Ignorable="w14 w15 w16se w16cid w16 w16cex w16sdtdh wp14">
   <w:p>
     <w:pPr>
       <w:rPr>
@@ -5300,7 +5595,7 @@
 </file>
 
 <file path=word/header2.xml><?xml version="1.0" encoding="utf-8"?>
-<w:hdr xmlns:wpc="http://schemas.microsoft.com/office/word/2010/wordprocessingCanvas" xmlns:cx="http://schemas.microsoft.com/office/drawing/2014/chartex" xmlns:cx1="http://schemas.microsoft.com/office/drawing/2015/9/8/chartex" xmlns:cx2="http://schemas.microsoft.com/office/drawing/2015/10/21/chartex" xmlns:cx3="http://schemas.microsoft.com/office/drawing/2016/5/9/chartex" xmlns:cx4="http://schemas.microsoft.com/office/drawing/2016/5/10/chartex" xmlns:cx5="http://schemas.microsoft.com/office/drawing/2016/5/11/chartex" xmlns:cx6="http://schemas.microsoft.com/office/drawing/2016/5/12/chartex" xmlns:cx7="http://schemas.microsoft.com/office/drawing/2016/5/13/chartex" xmlns:cx8="http://schemas.microsoft.com/office/drawing/2016/5/14/chartex" xmlns:mc="http://schemas.openxmlformats.org/markup-compatibility/2006" xmlns:aink="http://schemas.microsoft.com/office/drawing/2016/ink" xmlns:am3d="http://schemas.microsoft.com/office/drawing/2017/model3d" xmlns:o="urn:schemas-microsoft-com:office:office" xmlns:oel="http://schemas.microsoft.com/office/2019/extlst" xmlns:r="http://schemas.openxmlformats.org/officeDocument/2006/relationships" xmlns:m="http://schemas.openxmlformats.org/officeDocument/2006/math" xmlns:v="urn:schemas-microsoft-com:vml" xmlns:wp14="http://schemas.microsoft.com/office/word/2010/wordprocessingDrawing" xmlns:wp="http://schemas.openxmlformats.org/drawingml/2006/wordprocessingDrawing" xmlns:w10="urn:schemas-microsoft-com:office:word" xmlns:w="http://schemas.openxmlformats.org/wordprocessingml/2006/main" xmlns:w14="http://schemas.microsoft.com/office/word/2010/wordml" xmlns:w15="http://schemas.microsoft.com/office/word/2012/wordml" xmlns:w16cex="http://schemas.microsoft.com/office/word/2018/wordml/cex" xmlns:w16cid="http://schemas.microsoft.com/office/word/2016/wordml/cid" xmlns:w16="http://schemas.microsoft.com/office/word/2018/wordml" xmlns:w16du="http://schemas.microsoft.com/office/word/2023/wordml/word16du" xmlns:w16sdtdh="http://schemas.microsoft.com/office/word/2020/wordml/sdtdatahash" xmlns:w16sdtfl="http://schemas.microsoft.com/office/word/2024/wordml/sdtformatlock" xmlns:w16se="http://schemas.microsoft.com/office/word/2015/wordml/symex" xmlns:wpg="http://schemas.microsoft.com/office/word/2010/wordprocessingGroup" xmlns:wpi="http://schemas.microsoft.com/office/word/2010/wordprocessingInk" xmlns:wne="http://schemas.microsoft.com/office/word/2006/wordml" xmlns:wps="http://schemas.microsoft.com/office/word/2010/wordprocessingShape" mc:Ignorable="w14 w15 w16se w16cid w16 w16cex w16sdtdh w16sdtfl w16du wp14">
+<w:hdr xmlns:wpc="http://schemas.microsoft.com/office/word/2010/wordprocessingCanvas" xmlns:cx="http://schemas.microsoft.com/office/drawing/2014/chartex" xmlns:cx1="http://schemas.microsoft.com/office/drawing/2015/9/8/chartex" xmlns:cx2="http://schemas.microsoft.com/office/drawing/2015/10/21/chartex" xmlns:cx3="http://schemas.microsoft.com/office/drawing/2016/5/9/chartex" xmlns:cx4="http://schemas.microsoft.com/office/drawing/2016/5/10/chartex" xmlns:cx5="http://schemas.microsoft.com/office/drawing/2016/5/11/chartex" xmlns:cx6="http://schemas.microsoft.com/office/drawing/2016/5/12/chartex" xmlns:cx7="http://schemas.microsoft.com/office/drawing/2016/5/13/chartex" xmlns:cx8="http://schemas.microsoft.com/office/drawing/2016/5/14/chartex" xmlns:mc="http://schemas.openxmlformats.org/markup-compatibility/2006" xmlns:aink="http://schemas.microsoft.com/office/drawing/2016/ink" xmlns:am3d="http://schemas.microsoft.com/office/drawing/2017/model3d" xmlns:o="urn:schemas-microsoft-com:office:office" xmlns:r="http://schemas.openxmlformats.org/officeDocument/2006/relationships" xmlns:m="http://schemas.openxmlformats.org/officeDocument/2006/math" xmlns:v="urn:schemas-microsoft-com:vml" xmlns:wp14="http://schemas.microsoft.com/office/word/2010/wordprocessingDrawing" xmlns:wp="http://schemas.openxmlformats.org/drawingml/2006/wordprocessingDrawing" xmlns:w10="urn:schemas-microsoft-com:office:word" xmlns:w="http://schemas.openxmlformats.org/wordprocessingml/2006/main" xmlns:w14="http://schemas.microsoft.com/office/word/2010/wordml" xmlns:w15="http://schemas.microsoft.com/office/word/2012/wordml" xmlns:w16cex="http://schemas.microsoft.com/office/word/2018/wordml/cex" xmlns:w16cid="http://schemas.microsoft.com/office/word/2016/wordml/cid" xmlns:w16="http://schemas.microsoft.com/office/word/2018/wordml" xmlns:w16sdtdh="http://schemas.microsoft.com/office/word/2020/wordml/sdtdatahash" xmlns:w16se="http://schemas.microsoft.com/office/word/2015/wordml/symex" xmlns:wpg="http://schemas.microsoft.com/office/word/2010/wordprocessingGroup" xmlns:wpi="http://schemas.microsoft.com/office/word/2010/wordprocessingInk" xmlns:wne="http://schemas.microsoft.com/office/word/2006/wordml" xmlns:wps="http://schemas.microsoft.com/office/word/2010/wordprocessingShape" mc:Ignorable="w14 w15 w16se w16cid w16 w16cex w16sdtdh wp14">
   <w:tbl>
     <w:tblPr>
       <w:tblW w:w="0" w:type="auto"/>
@@ -5349,21 +5644,13 @@
             <w:ind w:right="68"/>
           </w:pPr>
           <w:r>
-            <w:t xml:space="preserve">  </w:t>
-          </w:r>
-          <w:proofErr w:type="spellStart"/>
-          <w:r>
-            <w:t>Versi</w:t>
+            <w:t xml:space="preserve">  Versi</w:t>
           </w:r>
           <w:r>
             <w:t>ó</w:t>
           </w:r>
           <w:r>
-            <w:t>n</w:t>
-          </w:r>
-          <w:proofErr w:type="spellEnd"/>
-          <w:r>
-            <w:t>:           &lt;1.</w:t>
+            <w:t>n:           &lt;1.</w:t>
           </w:r>
           <w:r>
             <w:t>1</w:t>
@@ -5390,13 +5677,8 @@
             <w:fldChar w:fldCharType="separate"/>
           </w:r>
           <w:r>
-            <w:t xml:space="preserve">Plan de </w:t>
+            <w:t>Plan de Pruebas</w:t>
           </w:r>
-          <w:proofErr w:type="spellStart"/>
-          <w:r>
-            <w:t>Pruebas</w:t>
-          </w:r>
-          <w:proofErr w:type="spellEnd"/>
           <w:r>
             <w:fldChar w:fldCharType="end"/>
           </w:r>
@@ -5408,15 +5690,7 @@
         </w:tcPr>
         <w:p>
           <w:r>
-            <w:t xml:space="preserve">  </w:t>
-          </w:r>
-          <w:proofErr w:type="spellStart"/>
-          <w:r>
-            <w:t>Fecha</w:t>
-          </w:r>
-          <w:proofErr w:type="spellEnd"/>
-          <w:r>
-            <w:t>:  16/12/2025</w:t>
+            <w:t xml:space="preserve">  Fecha:  16/12/2025</w:t>
           </w:r>
         </w:p>
       </w:tc>
@@ -5444,7 +5718,7 @@
 </file>
 
 <file path=word/numbering.xml><?xml version="1.0" encoding="utf-8"?>
-<w:numbering xmlns:wpc="http://schemas.microsoft.com/office/word/2010/wordprocessingCanvas" xmlns:cx="http://schemas.microsoft.com/office/drawing/2014/chartex" xmlns:cx1="http://schemas.microsoft.com/office/drawing/2015/9/8/chartex" xmlns:cx2="http://schemas.microsoft.com/office/drawing/2015/10/21/chartex" xmlns:cx3="http://schemas.microsoft.com/office/drawing/2016/5/9/chartex" xmlns:cx4="http://schemas.microsoft.com/office/drawing/2016/5/10/chartex" xmlns:cx5="http://schemas.microsoft.com/office/drawing/2016/5/11/chartex" xmlns:cx6="http://schemas.microsoft.com/office/drawing/2016/5/12/chartex" xmlns:cx7="http://schemas.microsoft.com/office/drawing/2016/5/13/chartex" xmlns:cx8="http://schemas.microsoft.com/office/drawing/2016/5/14/chartex" xmlns:mc="http://schemas.openxmlformats.org/markup-compatibility/2006" xmlns:aink="http://schemas.microsoft.com/office/drawing/2016/ink" xmlns:am3d="http://schemas.microsoft.com/office/drawing/2017/model3d" xmlns:o="urn:schemas-microsoft-com:office:office" xmlns:oel="http://schemas.microsoft.com/office/2019/extlst" xmlns:r="http://schemas.openxmlformats.org/officeDocument/2006/relationships" xmlns:m="http://schemas.openxmlformats.org/officeDocument/2006/math" xmlns:v="urn:schemas-microsoft-com:vml" xmlns:wp14="http://schemas.microsoft.com/office/word/2010/wordprocessingDrawing" xmlns:wp="http://schemas.openxmlformats.org/drawingml/2006/wordprocessingDrawing" xmlns:w10="urn:schemas-microsoft-com:office:word" xmlns:w="http://schemas.openxmlformats.org/wordprocessingml/2006/main" xmlns:w14="http://schemas.microsoft.com/office/word/2010/wordml" xmlns:w15="http://schemas.microsoft.com/office/word/2012/wordml" xmlns:w16cex="http://schemas.microsoft.com/office/word/2018/wordml/cex" xmlns:w16cid="http://schemas.microsoft.com/office/word/2016/wordml/cid" xmlns:w16="http://schemas.microsoft.com/office/word/2018/wordml" xmlns:w16du="http://schemas.microsoft.com/office/word/2023/wordml/word16du" xmlns:w16sdtdh="http://schemas.microsoft.com/office/word/2020/wordml/sdtdatahash" xmlns:w16sdtfl="http://schemas.microsoft.com/office/word/2024/wordml/sdtformatlock" xmlns:w16se="http://schemas.microsoft.com/office/word/2015/wordml/symex" xmlns:wpg="http://schemas.microsoft.com/office/word/2010/wordprocessingGroup" xmlns:wpi="http://schemas.microsoft.com/office/word/2010/wordprocessingInk" xmlns:wne="http://schemas.microsoft.com/office/word/2006/wordml" xmlns:wps="http://schemas.microsoft.com/office/word/2010/wordprocessingShape" mc:Ignorable="w14 w15 w16se w16cid w16 w16cex w16sdtdh w16sdtfl w16du wp14">
+<w:numbering xmlns:wpc="http://schemas.microsoft.com/office/word/2010/wordprocessingCanvas" xmlns:cx="http://schemas.microsoft.com/office/drawing/2014/chartex" xmlns:cx1="http://schemas.microsoft.com/office/drawing/2015/9/8/chartex" xmlns:cx2="http://schemas.microsoft.com/office/drawing/2015/10/21/chartex" xmlns:cx3="http://schemas.microsoft.com/office/drawing/2016/5/9/chartex" xmlns:cx4="http://schemas.microsoft.com/office/drawing/2016/5/10/chartex" xmlns:cx5="http://schemas.microsoft.com/office/drawing/2016/5/11/chartex" xmlns:cx6="http://schemas.microsoft.com/office/drawing/2016/5/12/chartex" xmlns:cx7="http://schemas.microsoft.com/office/drawing/2016/5/13/chartex" xmlns:cx8="http://schemas.microsoft.com/office/drawing/2016/5/14/chartex" xmlns:mc="http://schemas.openxmlformats.org/markup-compatibility/2006" xmlns:aink="http://schemas.microsoft.com/office/drawing/2016/ink" xmlns:am3d="http://schemas.microsoft.com/office/drawing/2017/model3d" xmlns:o="urn:schemas-microsoft-com:office:office" xmlns:r="http://schemas.openxmlformats.org/officeDocument/2006/relationships" xmlns:m="http://schemas.openxmlformats.org/officeDocument/2006/math" xmlns:v="urn:schemas-microsoft-com:vml" xmlns:wp14="http://schemas.microsoft.com/office/word/2010/wordprocessingDrawing" xmlns:wp="http://schemas.openxmlformats.org/drawingml/2006/wordprocessingDrawing" xmlns:w10="urn:schemas-microsoft-com:office:word" xmlns:w="http://schemas.openxmlformats.org/wordprocessingml/2006/main" xmlns:w14="http://schemas.microsoft.com/office/word/2010/wordml" xmlns:w15="http://schemas.microsoft.com/office/word/2012/wordml" xmlns:w16cex="http://schemas.microsoft.com/office/word/2018/wordml/cex" xmlns:w16cid="http://schemas.microsoft.com/office/word/2016/wordml/cid" xmlns:w16="http://schemas.microsoft.com/office/word/2018/wordml" xmlns:w16sdtdh="http://schemas.microsoft.com/office/word/2020/wordml/sdtdatahash" xmlns:w16se="http://schemas.microsoft.com/office/word/2015/wordml/symex" xmlns:wpg="http://schemas.microsoft.com/office/word/2010/wordprocessingGroup" xmlns:wpi="http://schemas.microsoft.com/office/word/2010/wordprocessingInk" xmlns:wne="http://schemas.microsoft.com/office/word/2006/wordml" xmlns:wps="http://schemas.microsoft.com/office/word/2010/wordprocessingShape" mc:Ignorable="w14 w15 w16se w16cid w16 w16cex w16sdtdh wp14">
   <w:abstractNum w:abstractNumId="0" w15:restartNumberingAfterBreak="0">
     <w:nsid w:val="FFFFFFFB"/>
     <w:multiLevelType w:val="multilevel"/>
@@ -5646,6 +5920,119 @@
     </w:lvl>
   </w:abstractNum>
   <w:abstractNum w:abstractNumId="3" w15:restartNumberingAfterBreak="0">
+    <w:nsid w:val="2349701D"/>
+    <w:multiLevelType w:val="hybridMultilevel"/>
+    <w:tmpl w:val="9BA6D542"/>
+    <w:lvl w:ilvl="0" w:tplc="0C0A0001">
+      <w:start w:val="1"/>
+      <w:numFmt w:val="bullet"/>
+      <w:lvlText w:val=""/>
+      <w:lvlJc w:val="left"/>
+      <w:pPr>
+        <w:ind w:left="720" w:hanging="360"/>
+      </w:pPr>
+      <w:rPr>
+        <w:rFonts w:ascii="Symbol" w:hAnsi="Symbol" w:hint="default"/>
+      </w:rPr>
+    </w:lvl>
+    <w:lvl w:ilvl="1" w:tplc="0C0A0003" w:tentative="1">
+      <w:start w:val="1"/>
+      <w:numFmt w:val="bullet"/>
+      <w:lvlText w:val="o"/>
+      <w:lvlJc w:val="left"/>
+      <w:pPr>
+        <w:ind w:left="1440" w:hanging="360"/>
+      </w:pPr>
+      <w:rPr>
+        <w:rFonts w:ascii="Courier New" w:hAnsi="Courier New" w:cs="Courier New" w:hint="default"/>
+      </w:rPr>
+    </w:lvl>
+    <w:lvl w:ilvl="2" w:tplc="0C0A0005" w:tentative="1">
+      <w:start w:val="1"/>
+      <w:numFmt w:val="bullet"/>
+      <w:lvlText w:val=""/>
+      <w:lvlJc w:val="left"/>
+      <w:pPr>
+        <w:ind w:left="2160" w:hanging="360"/>
+      </w:pPr>
+      <w:rPr>
+        <w:rFonts w:ascii="Wingdings" w:hAnsi="Wingdings" w:hint="default"/>
+      </w:rPr>
+    </w:lvl>
+    <w:lvl w:ilvl="3" w:tplc="0C0A0001" w:tentative="1">
+      <w:start w:val="1"/>
+      <w:numFmt w:val="bullet"/>
+      <w:lvlText w:val=""/>
+      <w:lvlJc w:val="left"/>
+      <w:pPr>
+        <w:ind w:left="2880" w:hanging="360"/>
+      </w:pPr>
+      <w:rPr>
+        <w:rFonts w:ascii="Symbol" w:hAnsi="Symbol" w:hint="default"/>
+      </w:rPr>
+    </w:lvl>
+    <w:lvl w:ilvl="4" w:tplc="0C0A0003" w:tentative="1">
+      <w:start w:val="1"/>
+      <w:numFmt w:val="bullet"/>
+      <w:lvlText w:val="o"/>
+      <w:lvlJc w:val="left"/>
+      <w:pPr>
+        <w:ind w:left="3600" w:hanging="360"/>
+      </w:pPr>
+      <w:rPr>
+        <w:rFonts w:ascii="Courier New" w:hAnsi="Courier New" w:cs="Courier New" w:hint="default"/>
+      </w:rPr>
+    </w:lvl>
+    <w:lvl w:ilvl="5" w:tplc="0C0A0005" w:tentative="1">
+      <w:start w:val="1"/>
+      <w:numFmt w:val="bullet"/>
+      <w:lvlText w:val=""/>
+      <w:lvlJc w:val="left"/>
+      <w:pPr>
+        <w:ind w:left="4320" w:hanging="360"/>
+      </w:pPr>
+      <w:rPr>
+        <w:rFonts w:ascii="Wingdings" w:hAnsi="Wingdings" w:hint="default"/>
+      </w:rPr>
+    </w:lvl>
+    <w:lvl w:ilvl="6" w:tplc="0C0A0001" w:tentative="1">
+      <w:start w:val="1"/>
+      <w:numFmt w:val="bullet"/>
+      <w:lvlText w:val=""/>
+      <w:lvlJc w:val="left"/>
+      <w:pPr>
+        <w:ind w:left="5040" w:hanging="360"/>
+      </w:pPr>
+      <w:rPr>
+        <w:rFonts w:ascii="Symbol" w:hAnsi="Symbol" w:hint="default"/>
+      </w:rPr>
+    </w:lvl>
+    <w:lvl w:ilvl="7" w:tplc="0C0A0003" w:tentative="1">
+      <w:start w:val="1"/>
+      <w:numFmt w:val="bullet"/>
+      <w:lvlText w:val="o"/>
+      <w:lvlJc w:val="left"/>
+      <w:pPr>
+        <w:ind w:left="5760" w:hanging="360"/>
+      </w:pPr>
+      <w:rPr>
+        <w:rFonts w:ascii="Courier New" w:hAnsi="Courier New" w:cs="Courier New" w:hint="default"/>
+      </w:rPr>
+    </w:lvl>
+    <w:lvl w:ilvl="8" w:tplc="0C0A0005" w:tentative="1">
+      <w:start w:val="1"/>
+      <w:numFmt w:val="bullet"/>
+      <w:lvlText w:val=""/>
+      <w:lvlJc w:val="left"/>
+      <w:pPr>
+        <w:ind w:left="6480" w:hanging="360"/>
+      </w:pPr>
+      <w:rPr>
+        <w:rFonts w:ascii="Wingdings" w:hAnsi="Wingdings" w:hint="default"/>
+      </w:rPr>
+    </w:lvl>
+  </w:abstractNum>
+  <w:abstractNum w:abstractNumId="4" w15:restartNumberingAfterBreak="0">
     <w:nsid w:val="2F615D18"/>
     <w:multiLevelType w:val="hybridMultilevel"/>
     <w:tmpl w:val="29CC0528"/>
@@ -5758,10 +6145,10 @@
       </w:rPr>
     </w:lvl>
   </w:abstractNum>
-  <w:abstractNum w:abstractNumId="4" w15:restartNumberingAfterBreak="0">
+  <w:abstractNum w:abstractNumId="5" w15:restartNumberingAfterBreak="0">
     <w:nsid w:val="5B9B1EBD"/>
     <w:multiLevelType w:val="hybridMultilevel"/>
-    <w:tmpl w:val="90BCE344"/>
+    <w:tmpl w:val="15E44B3A"/>
     <w:lvl w:ilvl="0" w:tplc="0C0A0001">
       <w:start w:val="1"/>
       <w:numFmt w:val="bullet"/>
@@ -5871,7 +6258,7 @@
       </w:rPr>
     </w:lvl>
   </w:abstractNum>
-  <w:abstractNum w:abstractNumId="5" w15:restartNumberingAfterBreak="0">
+  <w:abstractNum w:abstractNumId="6" w15:restartNumberingAfterBreak="0">
     <w:nsid w:val="6A3DBB61"/>
     <w:multiLevelType w:val="hybridMultilevel"/>
     <w:tmpl w:val="6A92DA18"/>
@@ -5984,7 +6371,7 @@
       </w:rPr>
     </w:lvl>
   </w:abstractNum>
-  <w:abstractNum w:abstractNumId="6" w15:restartNumberingAfterBreak="0">
+  <w:abstractNum w:abstractNumId="7" w15:restartNumberingAfterBreak="0">
     <w:nsid w:val="6ACCDED1"/>
     <w:multiLevelType w:val="hybridMultilevel"/>
     <w:tmpl w:val="47EC8492"/>
@@ -6097,7 +6484,7 @@
       </w:rPr>
     </w:lvl>
   </w:abstractNum>
-  <w:abstractNum w:abstractNumId="7" w15:restartNumberingAfterBreak="0">
+  <w:abstractNum w:abstractNumId="8" w15:restartNumberingAfterBreak="0">
     <w:nsid w:val="6B27A863"/>
     <w:multiLevelType w:val="hybridMultilevel"/>
     <w:tmpl w:val="5B3469BE"/>
@@ -6210,7 +6597,120 @@
       </w:rPr>
     </w:lvl>
   </w:abstractNum>
-  <w:abstractNum w:abstractNumId="8" w15:restartNumberingAfterBreak="0">
+  <w:abstractNum w:abstractNumId="9" w15:restartNumberingAfterBreak="0">
+    <w:nsid w:val="6D0B1CE9"/>
+    <w:multiLevelType w:val="hybridMultilevel"/>
+    <w:tmpl w:val="972E4924"/>
+    <w:lvl w:ilvl="0" w:tplc="0C0A0001">
+      <w:start w:val="1"/>
+      <w:numFmt w:val="bullet"/>
+      <w:lvlText w:val=""/>
+      <w:lvlJc w:val="left"/>
+      <w:pPr>
+        <w:ind w:left="720" w:hanging="360"/>
+      </w:pPr>
+      <w:rPr>
+        <w:rFonts w:ascii="Symbol" w:hAnsi="Symbol" w:hint="default"/>
+      </w:rPr>
+    </w:lvl>
+    <w:lvl w:ilvl="1" w:tplc="0C0A0003" w:tentative="1">
+      <w:start w:val="1"/>
+      <w:numFmt w:val="bullet"/>
+      <w:lvlText w:val="o"/>
+      <w:lvlJc w:val="left"/>
+      <w:pPr>
+        <w:ind w:left="1440" w:hanging="360"/>
+      </w:pPr>
+      <w:rPr>
+        <w:rFonts w:ascii="Courier New" w:hAnsi="Courier New" w:cs="Courier New" w:hint="default"/>
+      </w:rPr>
+    </w:lvl>
+    <w:lvl w:ilvl="2" w:tplc="0C0A0005" w:tentative="1">
+      <w:start w:val="1"/>
+      <w:numFmt w:val="bullet"/>
+      <w:lvlText w:val=""/>
+      <w:lvlJc w:val="left"/>
+      <w:pPr>
+        <w:ind w:left="2160" w:hanging="360"/>
+      </w:pPr>
+      <w:rPr>
+        <w:rFonts w:ascii="Wingdings" w:hAnsi="Wingdings" w:hint="default"/>
+      </w:rPr>
+    </w:lvl>
+    <w:lvl w:ilvl="3" w:tplc="0C0A0001" w:tentative="1">
+      <w:start w:val="1"/>
+      <w:numFmt w:val="bullet"/>
+      <w:lvlText w:val=""/>
+      <w:lvlJc w:val="left"/>
+      <w:pPr>
+        <w:ind w:left="2880" w:hanging="360"/>
+      </w:pPr>
+      <w:rPr>
+        <w:rFonts w:ascii="Symbol" w:hAnsi="Symbol" w:hint="default"/>
+      </w:rPr>
+    </w:lvl>
+    <w:lvl w:ilvl="4" w:tplc="0C0A0003" w:tentative="1">
+      <w:start w:val="1"/>
+      <w:numFmt w:val="bullet"/>
+      <w:lvlText w:val="o"/>
+      <w:lvlJc w:val="left"/>
+      <w:pPr>
+        <w:ind w:left="3600" w:hanging="360"/>
+      </w:pPr>
+      <w:rPr>
+        <w:rFonts w:ascii="Courier New" w:hAnsi="Courier New" w:cs="Courier New" w:hint="default"/>
+      </w:rPr>
+    </w:lvl>
+    <w:lvl w:ilvl="5" w:tplc="0C0A0005" w:tentative="1">
+      <w:start w:val="1"/>
+      <w:numFmt w:val="bullet"/>
+      <w:lvlText w:val=""/>
+      <w:lvlJc w:val="left"/>
+      <w:pPr>
+        <w:ind w:left="4320" w:hanging="360"/>
+      </w:pPr>
+      <w:rPr>
+        <w:rFonts w:ascii="Wingdings" w:hAnsi="Wingdings" w:hint="default"/>
+      </w:rPr>
+    </w:lvl>
+    <w:lvl w:ilvl="6" w:tplc="0C0A0001" w:tentative="1">
+      <w:start w:val="1"/>
+      <w:numFmt w:val="bullet"/>
+      <w:lvlText w:val=""/>
+      <w:lvlJc w:val="left"/>
+      <w:pPr>
+        <w:ind w:left="5040" w:hanging="360"/>
+      </w:pPr>
+      <w:rPr>
+        <w:rFonts w:ascii="Symbol" w:hAnsi="Symbol" w:hint="default"/>
+      </w:rPr>
+    </w:lvl>
+    <w:lvl w:ilvl="7" w:tplc="0C0A0003" w:tentative="1">
+      <w:start w:val="1"/>
+      <w:numFmt w:val="bullet"/>
+      <w:lvlText w:val="o"/>
+      <w:lvlJc w:val="left"/>
+      <w:pPr>
+        <w:ind w:left="5760" w:hanging="360"/>
+      </w:pPr>
+      <w:rPr>
+        <w:rFonts w:ascii="Courier New" w:hAnsi="Courier New" w:cs="Courier New" w:hint="default"/>
+      </w:rPr>
+    </w:lvl>
+    <w:lvl w:ilvl="8" w:tplc="0C0A0005" w:tentative="1">
+      <w:start w:val="1"/>
+      <w:numFmt w:val="bullet"/>
+      <w:lvlText w:val=""/>
+      <w:lvlJc w:val="left"/>
+      <w:pPr>
+        <w:ind w:left="6480" w:hanging="360"/>
+      </w:pPr>
+      <w:rPr>
+        <w:rFonts w:ascii="Wingdings" w:hAnsi="Wingdings" w:hint="default"/>
+      </w:rPr>
+    </w:lvl>
+  </w:abstractNum>
+  <w:abstractNum w:abstractNumId="10" w15:restartNumberingAfterBreak="0">
     <w:nsid w:val="6D34B284"/>
     <w:multiLevelType w:val="hybridMultilevel"/>
     <w:tmpl w:val="AF3291FE"/>
@@ -6323,7 +6823,7 @@
       </w:rPr>
     </w:lvl>
   </w:abstractNum>
-  <w:abstractNum w:abstractNumId="9" w15:restartNumberingAfterBreak="0">
+  <w:abstractNum w:abstractNumId="11" w15:restartNumberingAfterBreak="0">
     <w:nsid w:val="76736058"/>
     <w:multiLevelType w:val="hybridMultilevel"/>
     <w:tmpl w:val="DA4C30DE"/>
@@ -6436,31 +6936,31 @@
       </w:rPr>
     </w:lvl>
   </w:abstractNum>
-  <w:num w:numId="1" w16cid:durableId="1954433435">
+  <w:num w:numId="1">
+    <w:abstractNumId w:val="8"/>
+  </w:num>
+  <w:num w:numId="2">
+    <w:abstractNumId w:val="10"/>
+  </w:num>
+  <w:num w:numId="3">
     <w:abstractNumId w:val="7"/>
   </w:num>
-  <w:num w:numId="2" w16cid:durableId="1633826288">
-    <w:abstractNumId w:val="8"/>
+  <w:num w:numId="4">
+    <w:abstractNumId w:val="11"/>
   </w:num>
-  <w:num w:numId="3" w16cid:durableId="123814339">
+  <w:num w:numId="5">
+    <w:abstractNumId w:val="4"/>
+  </w:num>
+  <w:num w:numId="6">
     <w:abstractNumId w:val="6"/>
   </w:num>
-  <w:num w:numId="4" w16cid:durableId="686910375">
-    <w:abstractNumId w:val="9"/>
-  </w:num>
-  <w:num w:numId="5" w16cid:durableId="1691031797">
-    <w:abstractNumId w:val="3"/>
-  </w:num>
-  <w:num w:numId="6" w16cid:durableId="1120415992">
-    <w:abstractNumId w:val="5"/>
-  </w:num>
-  <w:num w:numId="7" w16cid:durableId="1795055095">
+  <w:num w:numId="7">
     <w:abstractNumId w:val="2"/>
   </w:num>
-  <w:num w:numId="8" w16cid:durableId="1869485601">
+  <w:num w:numId="8">
     <w:abstractNumId w:val="0"/>
   </w:num>
-  <w:num w:numId="9" w16cid:durableId="697046509">
+  <w:num w:numId="9">
     <w:abstractNumId w:val="1"/>
     <w:lvlOverride w:ilvl="0">
       <w:lvl w:ilvl="0">
@@ -6478,14 +6978,20 @@
       </w:lvl>
     </w:lvlOverride>
   </w:num>
-  <w:num w:numId="10" w16cid:durableId="358893324">
-    <w:abstractNumId w:val="4"/>
+  <w:num w:numId="10">
+    <w:abstractNumId w:val="5"/>
+  </w:num>
+  <w:num w:numId="11">
+    <w:abstractNumId w:val="9"/>
+  </w:num>
+  <w:num w:numId="12">
+    <w:abstractNumId w:val="3"/>
   </w:num>
 </w:numbering>
 </file>
 
 <file path=word/styles.xml><?xml version="1.0" encoding="utf-8"?>
-<w:styles xmlns:mc="http://schemas.openxmlformats.org/markup-compatibility/2006" xmlns:r="http://schemas.openxmlformats.org/officeDocument/2006/relationships" xmlns:w="http://schemas.openxmlformats.org/wordprocessingml/2006/main" xmlns:w14="http://schemas.microsoft.com/office/word/2010/wordml" xmlns:w15="http://schemas.microsoft.com/office/word/2012/wordml" xmlns:w16cex="http://schemas.microsoft.com/office/word/2018/wordml/cex" xmlns:w16cid="http://schemas.microsoft.com/office/word/2016/wordml/cid" xmlns:w16="http://schemas.microsoft.com/office/word/2018/wordml" xmlns:w16du="http://schemas.microsoft.com/office/word/2023/wordml/word16du" xmlns:w16sdtdh="http://schemas.microsoft.com/office/word/2020/wordml/sdtdatahash" xmlns:w16sdtfl="http://schemas.microsoft.com/office/word/2024/wordml/sdtformatlock" xmlns:w16se="http://schemas.microsoft.com/office/word/2015/wordml/symex" mc:Ignorable="w14 w15 w16se w16cid w16 w16cex w16sdtdh w16sdtfl w16du">
+<w:styles xmlns:mc="http://schemas.openxmlformats.org/markup-compatibility/2006" xmlns:r="http://schemas.openxmlformats.org/officeDocument/2006/relationships" xmlns:w="http://schemas.openxmlformats.org/wordprocessingml/2006/main" xmlns:w14="http://schemas.microsoft.com/office/word/2010/wordml" xmlns:w15="http://schemas.microsoft.com/office/word/2012/wordml" xmlns:w16cex="http://schemas.microsoft.com/office/word/2018/wordml/cex" xmlns:w16cid="http://schemas.microsoft.com/office/word/2016/wordml/cid" xmlns:w16="http://schemas.microsoft.com/office/word/2018/wordml" xmlns:w16sdtdh="http://schemas.microsoft.com/office/word/2020/wordml/sdtdatahash" xmlns:w16se="http://schemas.microsoft.com/office/word/2015/wordml/symex" mc:Ignorable="w14 w15 w16se w16cid w16 w16cex w16sdtdh">
   <w:docDefaults>
     <w:rPrDefault>
       <w:rPr>
@@ -7716,6 +8222,15 @@
 </file>
 
 <file path=customXml/item1.xml><?xml version="1.0" encoding="utf-8"?>
+<?mso-contentType ?>
+<FormTemplates xmlns="http://schemas.microsoft.com/sharepoint/v3/contenttype/forms">
+  <Display>DocumentLibraryForm</Display>
+  <Edit>DocumentLibraryForm</Edit>
+  <New>DocumentLibraryForm</New>
+</FormTemplates>
+</file>
+
+<file path=customXml/item2.xml><?xml version="1.0" encoding="utf-8"?>
 <ct:contentTypeSchema xmlns:ct="http://schemas.microsoft.com/office/2006/metadata/contentType" xmlns:ma="http://schemas.microsoft.com/office/2006/metadata/properties/metaAttributes" ct:_="" ma:_="" ma:contentTypeName="Documento" ma:contentTypeID="0x010100A84EB69FEAAC124494464A843FB65F1B" ma:contentTypeVersion="15" ma:contentTypeDescription="Crear nuevo documento." ma:contentTypeScope="" ma:versionID="1640012617edff0de1b425616c9fe0b9">
   <xsd:schema xmlns:xsd="http://www.w3.org/2001/XMLSchema" xmlns:xs="http://www.w3.org/2001/XMLSchema" xmlns:p="http://schemas.microsoft.com/office/2006/metadata/properties" xmlns:ns2="e70db583-0384-45f2-bee4-d71087a4ae97" xmlns:ns3="d6169a53-58c7-4834-a922-92accc0d3c74" targetNamespace="http://schemas.microsoft.com/office/2006/metadata/properties" ma:root="true" ma:fieldsID="07db4f0170a8a23d5fd96252d775c9ce" ns2:_="" ns3:_="">
     <xsd:import namespace="e70db583-0384-45f2-bee4-d71087a4ae97"/>
@@ -7952,16 +8467,15 @@
 </ct:contentTypeSchema>
 </file>
 
-<file path=customXml/item2.xml><?xml version="1.0" encoding="utf-8"?>
-<?mso-contentType ?>
-<FormTemplates xmlns="http://schemas.microsoft.com/sharepoint/v3/contenttype/forms">
-  <Display>DocumentLibraryForm</Display>
-  <Edit>DocumentLibraryForm</Edit>
-  <New>DocumentLibraryForm</New>
-</FormTemplates>
+<file path=customXml/itemProps1.xml><?xml version="1.0" encoding="utf-8"?>
+<ds:datastoreItem xmlns:ds="http://schemas.openxmlformats.org/officeDocument/2006/customXml" ds:itemID="{28618440-9741-4A85-8383-ED2D768AAC91}">
+  <ds:schemaRefs>
+    <ds:schemaRef ds:uri="http://schemas.microsoft.com/sharepoint/v3/contenttype/forms"/>
+  </ds:schemaRefs>
+</ds:datastoreItem>
 </file>
 
-<file path=customXml/itemProps1.xml><?xml version="1.0" encoding="utf-8"?>
+<file path=customXml/itemProps2.xml><?xml version="1.0" encoding="utf-8"?>
 <ds:datastoreItem xmlns:ds="http://schemas.openxmlformats.org/officeDocument/2006/customXml" ds:itemID="{9948394E-78DD-4969-B9D1-4268901C028F}">
   <ds:schemaRefs>
     <ds:schemaRef ds:uri="http://schemas.microsoft.com/office/2006/metadata/contentType"/>
@@ -7978,12 +8492,4 @@
     <ds:schemaRef ds:uri="http://schemas.microsoft.com/internal/obd"/>
   </ds:schemaRefs>
 </ds:datastoreItem>
-</file>
-
-<file path=customXml/itemProps2.xml><?xml version="1.0" encoding="utf-8"?>
-<ds:datastoreItem xmlns:ds="http://schemas.openxmlformats.org/officeDocument/2006/customXml" ds:itemID="{28618440-9741-4A85-8383-ED2D768AAC91}">
-  <ds:schemaRefs>
-    <ds:schemaRef ds:uri="http://schemas.microsoft.com/sharepoint/v3/contenttype/forms"/>
-  </ds:schemaRefs>
-</ds:datastoreItem>
 </file>
</xml_diff>

<commit_message>
introducir los cambios en main (#216)
* Creación de la interfaz para crear reseña y corrección de errores (#203)

* Creación de la interfaz de usuario para ver los detalles de la reseña creada (#206)

* Creación de SelectDispositivosReview_PO y corrección de errores (#209)

* Creación de CrearReview_PO (#211)

* Creación de DetalleReview_PO y de UC_Reviews_UIT (#213)

* Modificación de Casos de Prueba y Plan de Pruebas con el caso de uso Reseña (#215)

---------

Co-authored-by: Samuel150305 <Samuel.gomez3@alu.uclm.es>
</commit_message>
<xml_diff>
--- a/req/Plan de Pruebas (1).docx
+++ b/req/Plan de Pruebas (1).docx
@@ -1,6 +1,6 @@
 
 <file path=word/document.xml><?xml version="1.0" encoding="utf-8"?>
-<w:document xmlns:wpc="http://schemas.microsoft.com/office/word/2010/wordprocessingCanvas" xmlns:cx="http://schemas.microsoft.com/office/drawing/2014/chartex" xmlns:cx1="http://schemas.microsoft.com/office/drawing/2015/9/8/chartex" xmlns:cx2="http://schemas.microsoft.com/office/drawing/2015/10/21/chartex" xmlns:cx3="http://schemas.microsoft.com/office/drawing/2016/5/9/chartex" xmlns:cx4="http://schemas.microsoft.com/office/drawing/2016/5/10/chartex" xmlns:cx5="http://schemas.microsoft.com/office/drawing/2016/5/11/chartex" xmlns:cx6="http://schemas.microsoft.com/office/drawing/2016/5/12/chartex" xmlns:cx7="http://schemas.microsoft.com/office/drawing/2016/5/13/chartex" xmlns:cx8="http://schemas.microsoft.com/office/drawing/2016/5/14/chartex" xmlns:mc="http://schemas.openxmlformats.org/markup-compatibility/2006" xmlns:aink="http://schemas.microsoft.com/office/drawing/2016/ink" xmlns:am3d="http://schemas.microsoft.com/office/drawing/2017/model3d" xmlns:o="urn:schemas-microsoft-com:office:office" xmlns:oel="http://schemas.microsoft.com/office/2019/extlst" xmlns:r="http://schemas.openxmlformats.org/officeDocument/2006/relationships" xmlns:m="http://schemas.openxmlformats.org/officeDocument/2006/math" xmlns:v="urn:schemas-microsoft-com:vml" xmlns:wp14="http://schemas.microsoft.com/office/word/2010/wordprocessingDrawing" xmlns:wp="http://schemas.openxmlformats.org/drawingml/2006/wordprocessingDrawing" xmlns:w10="urn:schemas-microsoft-com:office:word" xmlns:w="http://schemas.openxmlformats.org/wordprocessingml/2006/main" xmlns:w14="http://schemas.microsoft.com/office/word/2010/wordml" xmlns:w15="http://schemas.microsoft.com/office/word/2012/wordml" xmlns:w16cex="http://schemas.microsoft.com/office/word/2018/wordml/cex" xmlns:w16cid="http://schemas.microsoft.com/office/word/2016/wordml/cid" xmlns:w16="http://schemas.microsoft.com/office/word/2018/wordml" xmlns:w16du="http://schemas.microsoft.com/office/word/2023/wordml/word16du" xmlns:w16sdtdh="http://schemas.microsoft.com/office/word/2020/wordml/sdtdatahash" xmlns:w16sdtfl="http://schemas.microsoft.com/office/word/2024/wordml/sdtformatlock" xmlns:w16se="http://schemas.microsoft.com/office/word/2015/wordml/symex" xmlns:wpg="http://schemas.microsoft.com/office/word/2010/wordprocessingGroup" xmlns:wpi="http://schemas.microsoft.com/office/word/2010/wordprocessingInk" xmlns:wne="http://schemas.microsoft.com/office/word/2006/wordml" xmlns:wps="http://schemas.microsoft.com/office/word/2010/wordprocessingShape" mc:Ignorable="w14 w15 w16se w16cid w16 w16cex w16sdtdh w16sdtfl w16du wp14">
+<w:document xmlns:wpc="http://schemas.microsoft.com/office/word/2010/wordprocessingCanvas" xmlns:cx="http://schemas.microsoft.com/office/drawing/2014/chartex" xmlns:cx1="http://schemas.microsoft.com/office/drawing/2015/9/8/chartex" xmlns:cx2="http://schemas.microsoft.com/office/drawing/2015/10/21/chartex" xmlns:cx3="http://schemas.microsoft.com/office/drawing/2016/5/9/chartex" xmlns:cx4="http://schemas.microsoft.com/office/drawing/2016/5/10/chartex" xmlns:cx5="http://schemas.microsoft.com/office/drawing/2016/5/11/chartex" xmlns:cx6="http://schemas.microsoft.com/office/drawing/2016/5/12/chartex" xmlns:cx7="http://schemas.microsoft.com/office/drawing/2016/5/13/chartex" xmlns:cx8="http://schemas.microsoft.com/office/drawing/2016/5/14/chartex" xmlns:mc="http://schemas.openxmlformats.org/markup-compatibility/2006" xmlns:aink="http://schemas.microsoft.com/office/drawing/2016/ink" xmlns:am3d="http://schemas.microsoft.com/office/drawing/2017/model3d" xmlns:o="urn:schemas-microsoft-com:office:office" xmlns:r="http://schemas.openxmlformats.org/officeDocument/2006/relationships" xmlns:m="http://schemas.openxmlformats.org/officeDocument/2006/math" xmlns:v="urn:schemas-microsoft-com:vml" xmlns:wp14="http://schemas.microsoft.com/office/word/2010/wordprocessingDrawing" xmlns:wp="http://schemas.openxmlformats.org/drawingml/2006/wordprocessingDrawing" xmlns:w10="urn:schemas-microsoft-com:office:word" xmlns:w="http://schemas.openxmlformats.org/wordprocessingml/2006/main" xmlns:w14="http://schemas.microsoft.com/office/word/2010/wordml" xmlns:w15="http://schemas.microsoft.com/office/word/2012/wordml" xmlns:w16cex="http://schemas.microsoft.com/office/word/2018/wordml/cex" xmlns:w16cid="http://schemas.microsoft.com/office/word/2016/wordml/cid" xmlns:w16="http://schemas.microsoft.com/office/word/2018/wordml" xmlns:w16sdtdh="http://schemas.microsoft.com/office/word/2020/wordml/sdtdatahash" xmlns:w16se="http://schemas.microsoft.com/office/word/2015/wordml/symex" xmlns:wpg="http://schemas.microsoft.com/office/word/2010/wordprocessingGroup" xmlns:wpi="http://schemas.microsoft.com/office/word/2010/wordprocessingInk" xmlns:wne="http://schemas.microsoft.com/office/word/2006/wordml" xmlns:wps="http://schemas.microsoft.com/office/word/2010/wordprocessingShape" mc:Ignorable="w14 w15 w16se w16cid w16 w16cex w16sdtdh wp14">
   <w:body>
     <w:p>
       <w:pPr>
@@ -507,6 +507,12 @@
                 <w:lang w:val="es-ES"/>
               </w:rPr>
             </w:pPr>
+            <w:r>
+              <w:rPr>
+                <w:lang w:val="es-ES"/>
+              </w:rPr>
+              <w:t>&lt;17/12/2025&gt;</w:t>
+            </w:r>
           </w:p>
         </w:tc>
         <w:tc>
@@ -520,6 +526,12 @@
                 <w:lang w:val="es-ES"/>
               </w:rPr>
             </w:pPr>
+            <w:r>
+              <w:rPr>
+                <w:lang w:val="es-ES"/>
+              </w:rPr>
+              <w:t>&lt;1.2&gt;</w:t>
+            </w:r>
           </w:p>
         </w:tc>
         <w:tc>
@@ -533,6 +545,18 @@
                 <w:lang w:val="es-ES"/>
               </w:rPr>
             </w:pPr>
+            <w:r>
+              <w:rPr>
+                <w:lang w:val="es-ES"/>
+              </w:rPr>
+              <w:t>Creación del plan de pruebas para el CU</w:t>
+            </w:r>
+            <w:r>
+              <w:rPr>
+                <w:lang w:val="es-ES"/>
+              </w:rPr>
+              <w:t>3</w:t>
+            </w:r>
           </w:p>
         </w:tc>
         <w:tc>
@@ -546,6 +570,12 @@
                 <w:lang w:val="es-ES"/>
               </w:rPr>
             </w:pPr>
+            <w:r>
+              <w:rPr>
+                <w:lang w:val="es-ES"/>
+              </w:rPr>
+              <w:t>Samuel Gómez Lechiguero</w:t>
+            </w:r>
           </w:p>
         </w:tc>
       </w:tr>
@@ -2833,14 +2863,28 @@
           <w:lang w:val="es-ES"/>
         </w:rPr>
       </w:pPr>
-      <w:fldSimple w:instr=" TITLE  \* MERGEFORMAT ">
-        <w:r>
-          <w:rPr>
-            <w:lang w:val="es-ES"/>
-          </w:rPr>
-          <w:t>Plan de Pruebas</w:t>
-        </w:r>
-      </w:fldSimple>
+      <w:r>
+        <w:lastRenderedPageBreak/>
+        <w:fldChar w:fldCharType="begin"/>
+      </w:r>
+      <w:r>
+        <w:instrText xml:space="preserve"> TITLE  \* MERGEFORMAT </w:instrText>
+      </w:r>
+      <w:r>
+        <w:fldChar w:fldCharType="separate"/>
+      </w:r>
+      <w:r>
+        <w:rPr>
+          <w:lang w:val="es-ES"/>
+        </w:rPr>
+        <w:t>Plan de Pruebas</w:t>
+      </w:r>
+      <w:r>
+        <w:rPr>
+          <w:lang w:val="es-ES"/>
+        </w:rPr>
+        <w:fldChar w:fldCharType="end"/>
+      </w:r>
     </w:p>
     <w:p>
       <w:pPr>
@@ -3293,6 +3337,194 @@
     </w:p>
     <w:p>
       <w:pPr>
+        <w:rPr>
+          <w:lang w:val="es-ES"/>
+        </w:rPr>
+      </w:pPr>
+      <w:r>
+        <w:rPr>
+          <w:lang w:val="es-ES"/>
+        </w:rPr>
+        <w:t>CU3: Reseñar Dispositivos</w:t>
+      </w:r>
+    </w:p>
+    <w:p>
+      <w:pPr>
+        <w:pStyle w:val="Prrafodelista"/>
+        <w:numPr>
+          <w:ilvl w:val="0"/>
+          <w:numId w:val="11"/>
+        </w:numPr>
+        <w:rPr>
+          <w:lang w:val="es-ES"/>
+        </w:rPr>
+      </w:pPr>
+      <w:r>
+        <w:rPr>
+          <w:lang w:val="es-ES"/>
+        </w:rPr>
+        <w:t>Visualización de lista de dispositivos y capacidad de selección</w:t>
+      </w:r>
+    </w:p>
+    <w:p>
+      <w:pPr>
+        <w:pStyle w:val="Prrafodelista"/>
+        <w:numPr>
+          <w:ilvl w:val="0"/>
+          <w:numId w:val="11"/>
+        </w:numPr>
+        <w:rPr>
+          <w:lang w:val="es-ES"/>
+        </w:rPr>
+      </w:pPr>
+      <w:r>
+        <w:rPr>
+          <w:lang w:val="es-ES"/>
+        </w:rPr>
+        <w:t xml:space="preserve">Filtrado de los diferentes dispositivos por </w:t>
+      </w:r>
+      <w:r>
+        <w:rPr>
+          <w:lang w:val="es-ES"/>
+        </w:rPr>
+        <w:t>m</w:t>
+      </w:r>
+      <w:r>
+        <w:rPr>
+          <w:lang w:val="es-ES"/>
+        </w:rPr>
+        <w:t>arca</w:t>
+      </w:r>
+      <w:r>
+        <w:rPr>
+          <w:lang w:val="es-ES"/>
+        </w:rPr>
+        <w:t xml:space="preserve"> y </w:t>
+      </w:r>
+      <w:r>
+        <w:rPr>
+          <w:lang w:val="es-ES"/>
+        </w:rPr>
+        <w:t>año</w:t>
+      </w:r>
+    </w:p>
+    <w:p>
+      <w:pPr>
+        <w:pStyle w:val="Prrafodelista"/>
+        <w:numPr>
+          <w:ilvl w:val="0"/>
+          <w:numId w:val="11"/>
+        </w:numPr>
+        <w:rPr>
+          <w:lang w:val="es-ES"/>
+        </w:rPr>
+      </w:pPr>
+      <w:r>
+        <w:rPr>
+          <w:lang w:val="es-ES"/>
+        </w:rPr>
+        <w:t xml:space="preserve">Gestión del carrito de </w:t>
+      </w:r>
+      <w:r>
+        <w:rPr>
+          <w:lang w:val="es-ES"/>
+        </w:rPr>
+        <w:t>reseñas</w:t>
+      </w:r>
+    </w:p>
+    <w:p>
+      <w:pPr>
+        <w:pStyle w:val="Prrafodelista"/>
+        <w:numPr>
+          <w:ilvl w:val="0"/>
+          <w:numId w:val="11"/>
+        </w:numPr>
+        <w:rPr>
+          <w:lang w:val="es-ES"/>
+        </w:rPr>
+      </w:pPr>
+      <w:r>
+        <w:rPr>
+          <w:lang w:val="es-ES"/>
+        </w:rPr>
+        <w:t xml:space="preserve">Proceso de </w:t>
+      </w:r>
+      <w:r>
+        <w:rPr>
+          <w:lang w:val="es-ES"/>
+        </w:rPr>
+        <w:t>realización de la reseña</w:t>
+      </w:r>
+    </w:p>
+    <w:p>
+      <w:pPr>
+        <w:pStyle w:val="Prrafodelista"/>
+        <w:numPr>
+          <w:ilvl w:val="0"/>
+          <w:numId w:val="11"/>
+        </w:numPr>
+        <w:rPr>
+          <w:lang w:val="es-ES"/>
+        </w:rPr>
+      </w:pPr>
+      <w:r>
+        <w:rPr>
+          <w:lang w:val="es-ES"/>
+        </w:rPr>
+        <w:t>Diferentes validaciones que sigan la lógica del negocio.</w:t>
+      </w:r>
+    </w:p>
+    <w:p>
+      <w:pPr>
+        <w:pStyle w:val="Prrafodelista"/>
+        <w:numPr>
+          <w:ilvl w:val="0"/>
+          <w:numId w:val="11"/>
+        </w:numPr>
+        <w:rPr>
+          <w:lang w:val="es-ES"/>
+        </w:rPr>
+      </w:pPr>
+      <w:r>
+        <w:rPr>
+          <w:lang w:val="es-ES"/>
+        </w:rPr>
+        <w:t xml:space="preserve">Confirmación </w:t>
+      </w:r>
+      <w:r>
+        <w:rPr>
+          <w:lang w:val="es-ES"/>
+        </w:rPr>
+        <w:t>de la reseña</w:t>
+      </w:r>
+      <w:r>
+        <w:rPr>
+          <w:lang w:val="es-ES"/>
+        </w:rPr>
+        <w:t>, mostrando detalles de est</w:t>
+      </w:r>
+      <w:r>
+        <w:rPr>
+          <w:lang w:val="es-ES"/>
+        </w:rPr>
+        <w:t>a</w:t>
+      </w:r>
+      <w:r>
+        <w:rPr>
+          <w:lang w:val="es-ES"/>
+        </w:rPr>
+        <w:t>.</w:t>
+      </w:r>
+    </w:p>
+    <w:p>
+      <w:pPr>
+        <w:rPr>
+          <w:lang w:val="es-ES"/>
+        </w:rPr>
+      </w:pPr>
+    </w:p>
+    <w:p>
+      <w:pPr>
         <w:pStyle w:val="Ttulo2"/>
         <w:rPr>
           <w:lang w:val="es-ES"/>
@@ -3340,35 +3572,7 @@
         <w:rPr>
           <w:lang w:val="es-ES"/>
         </w:rPr>
-        <w:t xml:space="preserve">Especificación </w:t>
-      </w:r>
-      <w:proofErr w:type="spellStart"/>
-      <w:r>
-        <w:rPr>
-          <w:lang w:val="es-ES"/>
-        </w:rPr>
-        <w:t>OpenAPI</w:t>
-      </w:r>
-      <w:proofErr w:type="spellEnd"/>
-      <w:r>
-        <w:rPr>
-          <w:lang w:val="es-ES"/>
-        </w:rPr>
-        <w:t xml:space="preserve"> (</w:t>
-      </w:r>
-      <w:proofErr w:type="spellStart"/>
-      <w:r>
-        <w:rPr>
-          <w:lang w:val="es-ES"/>
-        </w:rPr>
-        <w:t>Swagger</w:t>
-      </w:r>
-      <w:proofErr w:type="spellEnd"/>
-      <w:r>
-        <w:rPr>
-          <w:lang w:val="es-ES"/>
-        </w:rPr>
-        <w:t xml:space="preserve">) de la API </w:t>
+        <w:t xml:space="preserve">Especificación OpenAPI (Swagger) de la API </w:t>
       </w:r>
       <w:r>
         <w:rPr>
@@ -3462,35 +3666,23 @@
         <w:t>Frontend (WebApp)</w:t>
       </w:r>
       <w:r>
-        <w:t xml:space="preserve">: </w:t>
-      </w:r>
-      <w:proofErr w:type="spellStart"/>
-      <w:r>
-        <w:t>Paginas</w:t>
-      </w:r>
-      <w:proofErr w:type="spellEnd"/>
-      <w:r>
-        <w:t xml:space="preserve"> web</w:t>
+        <w:t>: Paginas web</w:t>
       </w:r>
       <w:r>
         <w:t>,</w:t>
       </w:r>
       <w:r>
-        <w:t xml:space="preserve"> </w:t>
-      </w:r>
-      <w:proofErr w:type="spellStart"/>
-      <w:r>
-        <w:t>ComprasStateContainer</w:t>
-      </w:r>
-      <w:proofErr w:type="spellEnd"/>
-      <w:r>
-        <w:t xml:space="preserve"> y </w:t>
-      </w:r>
-      <w:proofErr w:type="spellStart"/>
+        <w:t xml:space="preserve"> ComprasStateContainer</w:t>
+      </w:r>
+      <w:r>
+        <w:t xml:space="preserve">, </w:t>
+      </w:r>
       <w:r>
         <w:t>AlquileresStateContainer</w:t>
       </w:r>
-      <w:proofErr w:type="spellEnd"/>
+      <w:r>
+        <w:t xml:space="preserve"> y ReviewsStateContainer</w:t>
+      </w:r>
     </w:p>
     <w:p>
       <w:pPr>
@@ -3503,36 +3695,12 @@
           <w:lang w:val="es-ES"/>
         </w:rPr>
       </w:pPr>
-      <w:proofErr w:type="spellStart"/>
-      <w:proofErr w:type="gramStart"/>
-      <w:r>
-        <w:rPr>
-          <w:lang w:val="es-ES"/>
-        </w:rPr>
-        <w:t>Backend</w:t>
-      </w:r>
-      <w:proofErr w:type="spellEnd"/>
-      <w:r>
-        <w:rPr>
-          <w:lang w:val="es-ES"/>
-        </w:rPr>
-        <w:t>(</w:t>
-      </w:r>
-      <w:proofErr w:type="gramEnd"/>
-      <w:r>
-        <w:rPr>
-          <w:lang w:val="es-ES"/>
-        </w:rPr>
-        <w:t xml:space="preserve">API): Controladores y </w:t>
-      </w:r>
-      <w:proofErr w:type="spellStart"/>
-      <w:r>
-        <w:rPr>
-          <w:lang w:val="es-ES"/>
-        </w:rPr>
-        <w:t>DTOs</w:t>
-      </w:r>
-      <w:proofErr w:type="spellEnd"/>
+      <w:r>
+        <w:rPr>
+          <w:lang w:val="es-ES"/>
+        </w:rPr>
+        <w:t>Backend(API): Controladores y DTOs</w:t>
+      </w:r>
     </w:p>
     <w:p>
       <w:pPr>
@@ -3565,6 +3733,7 @@
         <w:rPr>
           <w:lang w:val="es-ES"/>
         </w:rPr>
+        <w:lastRenderedPageBreak/>
         <w:br w:type="page"/>
       </w:r>
     </w:p>
@@ -3803,6 +3972,103 @@
           <w:lang w:val="es-ES"/>
         </w:rPr>
       </w:pPr>
+      <w:r>
+        <w:rPr>
+          <w:lang w:val="es-ES"/>
+        </w:rPr>
+        <w:t>CU3:</w:t>
+      </w:r>
+    </w:p>
+    <w:p>
+      <w:pPr>
+        <w:pStyle w:val="Prrafodelista"/>
+        <w:numPr>
+          <w:ilvl w:val="0"/>
+          <w:numId w:val="12"/>
+        </w:numPr>
+        <w:rPr>
+          <w:lang w:val="es-ES"/>
+        </w:rPr>
+      </w:pPr>
+      <w:r>
+        <w:rPr>
+          <w:lang w:val="es-ES"/>
+        </w:rPr>
+        <w:t>Visualización y filtrado de los dispositivos</w:t>
+      </w:r>
+    </w:p>
+    <w:p>
+      <w:pPr>
+        <w:pStyle w:val="Prrafodelista"/>
+        <w:numPr>
+          <w:ilvl w:val="0"/>
+          <w:numId w:val="12"/>
+        </w:numPr>
+        <w:rPr>
+          <w:lang w:val="es-ES"/>
+        </w:rPr>
+      </w:pPr>
+      <w:r>
+        <w:rPr>
+          <w:lang w:val="es-ES"/>
+        </w:rPr>
+        <w:t xml:space="preserve">Cálculo total de los elementos que aparezcan en el carrito de </w:t>
+      </w:r>
+      <w:r>
+        <w:rPr>
+          <w:lang w:val="es-ES"/>
+        </w:rPr>
+        <w:t>reseña</w:t>
+      </w:r>
+    </w:p>
+    <w:p>
+      <w:pPr>
+        <w:pStyle w:val="Prrafodelista"/>
+        <w:numPr>
+          <w:ilvl w:val="0"/>
+          <w:numId w:val="12"/>
+        </w:numPr>
+        <w:rPr>
+          <w:lang w:val="es-ES"/>
+        </w:rPr>
+      </w:pPr>
+      <w:r>
+        <w:rPr>
+          <w:lang w:val="es-ES"/>
+        </w:rPr>
+        <w:t xml:space="preserve">Comprobación de los campos obligatorios a la hora de realizar una </w:t>
+      </w:r>
+      <w:r>
+        <w:rPr>
+          <w:lang w:val="es-ES"/>
+        </w:rPr>
+        <w:t>reseña</w:t>
+      </w:r>
+    </w:p>
+    <w:p>
+      <w:pPr>
+        <w:pStyle w:val="Prrafodelista"/>
+        <w:numPr>
+          <w:ilvl w:val="0"/>
+          <w:numId w:val="12"/>
+        </w:numPr>
+        <w:rPr>
+          <w:lang w:val="es-ES"/>
+        </w:rPr>
+      </w:pPr>
+      <w:r>
+        <w:rPr>
+          <w:lang w:val="es-ES"/>
+        </w:rPr>
+        <w:t>Generación correcta del ID</w:t>
+      </w:r>
+    </w:p>
+    <w:p>
+      <w:pPr>
+        <w:rPr>
+          <w:lang w:val="es-ES"/>
+        </w:rPr>
+      </w:pPr>
     </w:p>
     <w:p>
       <w:pPr>
@@ -3825,21 +4091,7 @@
         <w:rPr>
           <w:lang w:val="es-ES"/>
         </w:rPr>
-        <w:t xml:space="preserve">Pruebas de </w:t>
-      </w:r>
-      <w:proofErr w:type="spellStart"/>
-      <w:r>
-        <w:rPr>
-          <w:lang w:val="es-ES"/>
-        </w:rPr>
-        <w:t>estres</w:t>
-      </w:r>
-      <w:proofErr w:type="spellEnd"/>
-      <w:r>
-        <w:rPr>
-          <w:lang w:val="es-ES"/>
-        </w:rPr>
-        <w:t xml:space="preserve"> masivo</w:t>
+        <w:t>Pruebas de estres masivo</w:t>
       </w:r>
     </w:p>
     <w:p>
@@ -4033,6 +4285,79 @@
           <w:lang w:val="es-ES"/>
         </w:rPr>
       </w:pPr>
+      <w:r>
+        <w:rPr>
+          <w:lang w:val="es-ES"/>
+        </w:rPr>
+        <w:t>CU3:</w:t>
+      </w:r>
+    </w:p>
+    <w:p>
+      <w:pPr>
+        <w:pStyle w:val="Prrafodelista"/>
+        <w:numPr>
+          <w:ilvl w:val="0"/>
+          <w:numId w:val="10"/>
+        </w:numPr>
+        <w:rPr>
+          <w:lang w:val="es-ES"/>
+        </w:rPr>
+      </w:pPr>
+      <w:r>
+        <w:rPr>
+          <w:lang w:val="es-ES"/>
+        </w:rPr>
+        <w:t>Ejecución manual de los casos de pruebas (CU</w:t>
+      </w:r>
+      <w:r>
+        <w:rPr>
+          <w:lang w:val="es-ES"/>
+        </w:rPr>
+        <w:t>2</w:t>
+      </w:r>
+      <w:r>
+        <w:rPr>
+          <w:lang w:val="es-ES"/>
+        </w:rPr>
+        <w:t>_1 a CU</w:t>
+      </w:r>
+      <w:r>
+        <w:rPr>
+          <w:lang w:val="es-ES"/>
+        </w:rPr>
+        <w:t>2</w:t>
+      </w:r>
+      <w:r>
+        <w:rPr>
+          <w:lang w:val="es-ES"/>
+        </w:rPr>
+        <w:t>_1</w:t>
+      </w:r>
+      <w:r>
+        <w:rPr>
+          <w:lang w:val="es-ES"/>
+        </w:rPr>
+        <w:t>4</w:t>
+      </w:r>
+      <w:r>
+        <w:rPr>
+          <w:lang w:val="es-ES"/>
+        </w:rPr>
+        <w:t xml:space="preserve">) definidos en el documento de </w:t>
+      </w:r>
+      <w:r>
+        <w:rPr>
+          <w:lang w:val="es-ES"/>
+        </w:rPr>
+        <w:t>casos de prueba</w:t>
+      </w:r>
+    </w:p>
+    <w:p>
+      <w:pPr>
+        <w:rPr>
+          <w:lang w:val="es-ES"/>
+        </w:rPr>
+      </w:pPr>
     </w:p>
     <w:p>
       <w:pPr>
@@ -4079,21 +4404,7 @@
         <w:rPr>
           <w:lang w:val="es-ES"/>
         </w:rPr>
-        <w:t xml:space="preserve"> no tarde </w:t>
-      </w:r>
-      <w:proofErr w:type="spellStart"/>
-      <w:r>
-        <w:rPr>
-          <w:lang w:val="es-ES"/>
-        </w:rPr>
-        <w:t>mas</w:t>
-      </w:r>
-      <w:proofErr w:type="spellEnd"/>
-      <w:r>
-        <w:rPr>
-          <w:lang w:val="es-ES"/>
-        </w:rPr>
-        <w:t xml:space="preserve"> de 5 segundo en mostrarse</w:t>
+        <w:t xml:space="preserve"> no tarde mas de 5 segundo en mostrarse</w:t>
       </w:r>
     </w:p>
     <w:p>
@@ -4122,21 +4433,7 @@
         <w:rPr>
           <w:lang w:val="es-ES"/>
         </w:rPr>
-        <w:t xml:space="preserve">Respuesta de la </w:t>
-      </w:r>
-      <w:proofErr w:type="spellStart"/>
-      <w:r>
-        <w:rPr>
-          <w:lang w:val="es-ES"/>
-        </w:rPr>
-        <w:t>interfaza</w:t>
-      </w:r>
-      <w:proofErr w:type="spellEnd"/>
-      <w:r>
-        <w:rPr>
-          <w:lang w:val="es-ES"/>
-        </w:rPr>
-        <w:t xml:space="preserve"> las diferentes acciones que puede hacer el usuario</w:t>
+        <w:t>Respuesta de la interfaza las diferentes acciones que puede hacer el usuario</w:t>
       </w:r>
     </w:p>
     <w:p>
@@ -4187,6 +4484,7 @@
         <w:rPr>
           <w:lang w:val="es-ES"/>
         </w:rPr>
+        <w:lastRenderedPageBreak/>
         <w:t>Criterios para decidir si pasa/falla un elemento</w:t>
       </w:r>
       <w:bookmarkEnd w:id="14"/>
@@ -4374,19 +4672,11 @@
           <w:lang w:val="es-ES"/>
         </w:rPr>
       </w:pPr>
-      <w:proofErr w:type="spellStart"/>
-      <w:r>
-        <w:rPr>
-          <w:lang w:val="es-ES"/>
-        </w:rPr>
-        <w:t>Codigo</w:t>
-      </w:r>
-      <w:proofErr w:type="spellEnd"/>
-      <w:r>
-        <w:rPr>
-          <w:lang w:val="es-ES"/>
-        </w:rPr>
-        <w:t xml:space="preserve"> de GitHub</w:t>
+      <w:r>
+        <w:rPr>
+          <w:lang w:val="es-ES"/>
+        </w:rPr>
+        <w:t>Codigo de GitHub</w:t>
       </w:r>
     </w:p>
     <w:p>
@@ -4586,21 +4876,7 @@
         <w:rPr>
           <w:lang w:val="es-ES"/>
         </w:rPr>
-        <w:t xml:space="preserve">Visual </w:t>
-      </w:r>
-      <w:proofErr w:type="spellStart"/>
-      <w:r>
-        <w:rPr>
-          <w:lang w:val="es-ES"/>
-        </w:rPr>
-        <w:t>studio</w:t>
-      </w:r>
-      <w:proofErr w:type="spellEnd"/>
-      <w:r>
-        <w:rPr>
-          <w:lang w:val="es-ES"/>
-        </w:rPr>
-        <w:t xml:space="preserve"> 2022, .NET 8.0 SDK., Google Chrome y base de datos de Azure</w:t>
+        <w:t>Visual studio 2022, .NET 8.0 SDK., Google Chrome y base de datos de Azure</w:t>
       </w:r>
     </w:p>
     <w:p>
@@ -4664,15 +4940,7 @@
     </w:p>
     <w:p>
       <w:r>
-        <w:t xml:space="preserve">Word, </w:t>
-      </w:r>
-      <w:proofErr w:type="spellStart"/>
-      <w:r>
-        <w:t>Github</w:t>
-      </w:r>
-      <w:proofErr w:type="spellEnd"/>
-      <w:r>
-        <w:t xml:space="preserve"> Actions (CI/CD) y swagger UI</w:t>
+        <w:t>Word, Github Actions (CI/CD) y swagger UI</w:t>
       </w:r>
     </w:p>
     <w:p/>
@@ -4702,41 +4970,13 @@
         <w:rPr>
           <w:lang w:val="es-ES"/>
         </w:rPr>
-        <w:t xml:space="preserve">Despliegue </w:t>
-      </w:r>
-      <w:proofErr w:type="spellStart"/>
-      <w:r>
-        <w:rPr>
-          <w:lang w:val="es-ES"/>
-        </w:rPr>
-        <w:t>automatico</w:t>
-      </w:r>
-      <w:proofErr w:type="spellEnd"/>
-      <w:r>
-        <w:rPr>
-          <w:lang w:val="es-ES"/>
-        </w:rPr>
-        <w:t xml:space="preserve"> en Azure</w:t>
-      </w:r>
-      <w:r>
-        <w:rPr>
-          <w:lang w:val="es-ES"/>
-        </w:rPr>
-        <w:t xml:space="preserve"> y Repositorio de </w:t>
-      </w:r>
-      <w:proofErr w:type="spellStart"/>
-      <w:r>
-        <w:rPr>
-          <w:lang w:val="es-ES"/>
-        </w:rPr>
-        <w:t>github</w:t>
-      </w:r>
-      <w:proofErr w:type="spellEnd"/>
-      <w:r>
-        <w:rPr>
-          <w:lang w:val="es-ES"/>
-        </w:rPr>
-        <w:t>.</w:t>
+        <w:t>Despliegue automatico en Azure</w:t>
+      </w:r>
+      <w:r>
+        <w:rPr>
+          <w:lang w:val="es-ES"/>
+        </w:rPr>
+        <w:t xml:space="preserve"> y Repositorio de github.</w:t>
       </w:r>
     </w:p>
     <w:p>
@@ -4823,19 +5063,64 @@
         <w:rPr>
           <w:lang w:val="es-ES"/>
         </w:rPr>
+        <w:t xml:space="preserve">responsable de la implementación del código, pruebas </w:t>
+      </w:r>
+      <w:r>
+        <w:rPr>
+          <w:lang w:val="es-ES"/>
+        </w:rPr>
+        <w:lastRenderedPageBreak/>
+        <w:t xml:space="preserve">unitarias y corrección del caso de uso para </w:t>
+      </w:r>
+      <w:r>
+        <w:rPr>
+          <w:lang w:val="es-ES"/>
+        </w:rPr>
+        <w:t>Alquilar Dispositivos</w:t>
+      </w:r>
+      <w:r>
+        <w:rPr>
+          <w:lang w:val="es-ES"/>
+        </w:rPr>
+        <w:t>.</w:t>
+      </w:r>
+    </w:p>
+    <w:p>
+      <w:pPr>
+        <w:pStyle w:val="Prrafodelista"/>
+        <w:numPr>
+          <w:ilvl w:val="0"/>
+          <w:numId w:val="10"/>
+        </w:numPr>
+        <w:rPr>
+          <w:lang w:val="es-ES"/>
+        </w:rPr>
+      </w:pPr>
+      <w:r>
+        <w:rPr>
+          <w:b/>
+          <w:bCs/>
+          <w:lang w:val="es-ES"/>
+        </w:rPr>
+        <w:t xml:space="preserve">Samuel Gómez Lechiguero </w:t>
+      </w:r>
+      <w:r>
+        <w:rPr>
+          <w:lang w:val="es-ES"/>
+        </w:rPr>
         <w:t xml:space="preserve">responsable de la implementación del código, pruebas unitarias y corrección del caso de uso para </w:t>
       </w:r>
       <w:r>
         <w:rPr>
           <w:lang w:val="es-ES"/>
         </w:rPr>
-        <w:t>Alquilar Dispositivos</w:t>
-      </w:r>
-      <w:r>
-        <w:rPr>
-          <w:lang w:val="es-ES"/>
-        </w:rPr>
-        <w:t>.</w:t>
+        <w:t>Reseñar</w:t>
+      </w:r>
+      <w:r>
+        <w:rPr>
+          <w:lang w:val="es-ES"/>
+        </w:rPr>
+        <w:t xml:space="preserve"> Dispositivos.</w:t>
       </w:r>
     </w:p>
     <w:p>
@@ -4888,7 +5173,7 @@
 </file>
 
 <file path=word/endnotes.xml><?xml version="1.0" encoding="utf-8"?>
-<w:endnotes xmlns:wpc="http://schemas.microsoft.com/office/word/2010/wordprocessingCanvas" xmlns:cx="http://schemas.microsoft.com/office/drawing/2014/chartex" xmlns:cx1="http://schemas.microsoft.com/office/drawing/2015/9/8/chartex" xmlns:cx2="http://schemas.microsoft.com/office/drawing/2015/10/21/chartex" xmlns:cx3="http://schemas.microsoft.com/office/drawing/2016/5/9/chartex" xmlns:cx4="http://schemas.microsoft.com/office/drawing/2016/5/10/chartex" xmlns:cx5="http://schemas.microsoft.com/office/drawing/2016/5/11/chartex" xmlns:cx6="http://schemas.microsoft.com/office/drawing/2016/5/12/chartex" xmlns:cx7="http://schemas.microsoft.com/office/drawing/2016/5/13/chartex" xmlns:cx8="http://schemas.microsoft.com/office/drawing/2016/5/14/chartex" xmlns:mc="http://schemas.openxmlformats.org/markup-compatibility/2006" xmlns:aink="http://schemas.microsoft.com/office/drawing/2016/ink" xmlns:am3d="http://schemas.microsoft.com/office/drawing/2017/model3d" xmlns:o="urn:schemas-microsoft-com:office:office" xmlns:oel="http://schemas.microsoft.com/office/2019/extlst" xmlns:r="http://schemas.openxmlformats.org/officeDocument/2006/relationships" xmlns:m="http://schemas.openxmlformats.org/officeDocument/2006/math" xmlns:v="urn:schemas-microsoft-com:vml" xmlns:wp14="http://schemas.microsoft.com/office/word/2010/wordprocessingDrawing" xmlns:wp="http://schemas.openxmlformats.org/drawingml/2006/wordprocessingDrawing" xmlns:w10="urn:schemas-microsoft-com:office:word" xmlns:w="http://schemas.openxmlformats.org/wordprocessingml/2006/main" xmlns:w14="http://schemas.microsoft.com/office/word/2010/wordml" xmlns:w15="http://schemas.microsoft.com/office/word/2012/wordml" xmlns:w16cex="http://schemas.microsoft.com/office/word/2018/wordml/cex" xmlns:w16cid="http://schemas.microsoft.com/office/word/2016/wordml/cid" xmlns:w16="http://schemas.microsoft.com/office/word/2018/wordml" xmlns:w16du="http://schemas.microsoft.com/office/word/2023/wordml/word16du" xmlns:w16sdtdh="http://schemas.microsoft.com/office/word/2020/wordml/sdtdatahash" xmlns:w16sdtfl="http://schemas.microsoft.com/office/word/2024/wordml/sdtformatlock" xmlns:w16se="http://schemas.microsoft.com/office/word/2015/wordml/symex" xmlns:wpg="http://schemas.microsoft.com/office/word/2010/wordprocessingGroup" xmlns:wpi="http://schemas.microsoft.com/office/word/2010/wordprocessingInk" xmlns:wne="http://schemas.microsoft.com/office/word/2006/wordml" xmlns:wps="http://schemas.microsoft.com/office/word/2010/wordprocessingShape" mc:Ignorable="w14 w15 w16se w16cid w16 w16cex w16sdtdh w16sdtfl w16du wp14">
+<w:endnotes xmlns:wpc="http://schemas.microsoft.com/office/word/2010/wordprocessingCanvas" xmlns:cx="http://schemas.microsoft.com/office/drawing/2014/chartex" xmlns:cx1="http://schemas.microsoft.com/office/drawing/2015/9/8/chartex" xmlns:cx2="http://schemas.microsoft.com/office/drawing/2015/10/21/chartex" xmlns:cx3="http://schemas.microsoft.com/office/drawing/2016/5/9/chartex" xmlns:cx4="http://schemas.microsoft.com/office/drawing/2016/5/10/chartex" xmlns:cx5="http://schemas.microsoft.com/office/drawing/2016/5/11/chartex" xmlns:cx6="http://schemas.microsoft.com/office/drawing/2016/5/12/chartex" xmlns:cx7="http://schemas.microsoft.com/office/drawing/2016/5/13/chartex" xmlns:cx8="http://schemas.microsoft.com/office/drawing/2016/5/14/chartex" xmlns:mc="http://schemas.openxmlformats.org/markup-compatibility/2006" xmlns:aink="http://schemas.microsoft.com/office/drawing/2016/ink" xmlns:am3d="http://schemas.microsoft.com/office/drawing/2017/model3d" xmlns:o="urn:schemas-microsoft-com:office:office" xmlns:r="http://schemas.openxmlformats.org/officeDocument/2006/relationships" xmlns:m="http://schemas.openxmlformats.org/officeDocument/2006/math" xmlns:v="urn:schemas-microsoft-com:vml" xmlns:wp14="http://schemas.microsoft.com/office/word/2010/wordprocessingDrawing" xmlns:wp="http://schemas.openxmlformats.org/drawingml/2006/wordprocessingDrawing" xmlns:w10="urn:schemas-microsoft-com:office:word" xmlns:w="http://schemas.openxmlformats.org/wordprocessingml/2006/main" xmlns:w14="http://schemas.microsoft.com/office/word/2010/wordml" xmlns:w15="http://schemas.microsoft.com/office/word/2012/wordml" xmlns:w16cex="http://schemas.microsoft.com/office/word/2018/wordml/cex" xmlns:w16cid="http://schemas.microsoft.com/office/word/2016/wordml/cid" xmlns:w16="http://schemas.microsoft.com/office/word/2018/wordml" xmlns:w16sdtdh="http://schemas.microsoft.com/office/word/2020/wordml/sdtdatahash" xmlns:w16se="http://schemas.microsoft.com/office/word/2015/wordml/symex" xmlns:wpg="http://schemas.microsoft.com/office/word/2010/wordprocessingGroup" xmlns:wpi="http://schemas.microsoft.com/office/word/2010/wordprocessingInk" xmlns:wne="http://schemas.microsoft.com/office/word/2006/wordml" xmlns:wps="http://schemas.microsoft.com/office/word/2010/wordprocessingShape" mc:Ignorable="w14 w15 w16se w16cid w16 w16cex w16sdtdh wp14">
   <w:endnote w:type="separator" w:id="-1">
     <w:p>
       <w:pPr>
@@ -4913,7 +5198,7 @@
 </file>
 
 <file path=word/footer1.xml><?xml version="1.0" encoding="utf-8"?>
-<w:ftr xmlns:wpc="http://schemas.microsoft.com/office/word/2010/wordprocessingCanvas" xmlns:cx="http://schemas.microsoft.com/office/drawing/2014/chartex" xmlns:cx1="http://schemas.microsoft.com/office/drawing/2015/9/8/chartex" xmlns:cx2="http://schemas.microsoft.com/office/drawing/2015/10/21/chartex" xmlns:cx3="http://schemas.microsoft.com/office/drawing/2016/5/9/chartex" xmlns:cx4="http://schemas.microsoft.com/office/drawing/2016/5/10/chartex" xmlns:cx5="http://schemas.microsoft.com/office/drawing/2016/5/11/chartex" xmlns:cx6="http://schemas.microsoft.com/office/drawing/2016/5/12/chartex" xmlns:cx7="http://schemas.microsoft.com/office/drawing/2016/5/13/chartex" xmlns:cx8="http://schemas.microsoft.com/office/drawing/2016/5/14/chartex" xmlns:mc="http://schemas.openxmlformats.org/markup-compatibility/2006" xmlns:aink="http://schemas.microsoft.com/office/drawing/2016/ink" xmlns:am3d="http://schemas.microsoft.com/office/drawing/2017/model3d" xmlns:o="urn:schemas-microsoft-com:office:office" xmlns:oel="http://schemas.microsoft.com/office/2019/extlst" xmlns:r="http://schemas.openxmlformats.org/officeDocument/2006/relationships" xmlns:m="http://schemas.openxmlformats.org/officeDocument/2006/math" xmlns:v="urn:schemas-microsoft-com:vml" xmlns:wp14="http://schemas.microsoft.com/office/word/2010/wordprocessingDrawing" xmlns:wp="http://schemas.openxmlformats.org/drawingml/2006/wordprocessingDrawing" xmlns:w10="urn:schemas-microsoft-com:office:word" xmlns:w="http://schemas.openxmlformats.org/wordprocessingml/2006/main" xmlns:w14="http://schemas.microsoft.com/office/word/2010/wordml" xmlns:w15="http://schemas.microsoft.com/office/word/2012/wordml" xmlns:w16cex="http://schemas.microsoft.com/office/word/2018/wordml/cex" xmlns:w16cid="http://schemas.microsoft.com/office/word/2016/wordml/cid" xmlns:w16="http://schemas.microsoft.com/office/word/2018/wordml" xmlns:w16du="http://schemas.microsoft.com/office/word/2023/wordml/word16du" xmlns:w16sdtdh="http://schemas.microsoft.com/office/word/2020/wordml/sdtdatahash" xmlns:w16sdtfl="http://schemas.microsoft.com/office/word/2024/wordml/sdtformatlock" xmlns:w16se="http://schemas.microsoft.com/office/word/2015/wordml/symex" xmlns:wpg="http://schemas.microsoft.com/office/word/2010/wordprocessingGroup" xmlns:wpi="http://schemas.microsoft.com/office/word/2010/wordprocessingInk" xmlns:wne="http://schemas.microsoft.com/office/word/2006/wordml" xmlns:wps="http://schemas.microsoft.com/office/word/2010/wordprocessingShape" mc:Ignorable="w14 w15 w16se w16cid w16 w16cex w16sdtdh w16sdtfl w16du wp14">
+<w:ftr xmlns:wpc="http://schemas.microsoft.com/office/word/2010/wordprocessingCanvas" xmlns:cx="http://schemas.microsoft.com/office/drawing/2014/chartex" xmlns:cx1="http://schemas.microsoft.com/office/drawing/2015/9/8/chartex" xmlns:cx2="http://schemas.microsoft.com/office/drawing/2015/10/21/chartex" xmlns:cx3="http://schemas.microsoft.com/office/drawing/2016/5/9/chartex" xmlns:cx4="http://schemas.microsoft.com/office/drawing/2016/5/10/chartex" xmlns:cx5="http://schemas.microsoft.com/office/drawing/2016/5/11/chartex" xmlns:cx6="http://schemas.microsoft.com/office/drawing/2016/5/12/chartex" xmlns:cx7="http://schemas.microsoft.com/office/drawing/2016/5/13/chartex" xmlns:cx8="http://schemas.microsoft.com/office/drawing/2016/5/14/chartex" xmlns:mc="http://schemas.openxmlformats.org/markup-compatibility/2006" xmlns:aink="http://schemas.microsoft.com/office/drawing/2016/ink" xmlns:am3d="http://schemas.microsoft.com/office/drawing/2017/model3d" xmlns:o="urn:schemas-microsoft-com:office:office" xmlns:r="http://schemas.openxmlformats.org/officeDocument/2006/relationships" xmlns:m="http://schemas.openxmlformats.org/officeDocument/2006/math" xmlns:v="urn:schemas-microsoft-com:vml" xmlns:wp14="http://schemas.microsoft.com/office/word/2010/wordprocessingDrawing" xmlns:wp="http://schemas.openxmlformats.org/drawingml/2006/wordprocessingDrawing" xmlns:w10="urn:schemas-microsoft-com:office:word" xmlns:w="http://schemas.openxmlformats.org/wordprocessingml/2006/main" xmlns:w14="http://schemas.microsoft.com/office/word/2010/wordml" xmlns:w15="http://schemas.microsoft.com/office/word/2012/wordml" xmlns:w16cex="http://schemas.microsoft.com/office/word/2018/wordml/cex" xmlns:w16cid="http://schemas.microsoft.com/office/word/2016/wordml/cid" xmlns:w16="http://schemas.microsoft.com/office/word/2018/wordml" xmlns:w16sdtdh="http://schemas.microsoft.com/office/word/2020/wordml/sdtdatahash" xmlns:w16se="http://schemas.microsoft.com/office/word/2015/wordml/symex" xmlns:wpg="http://schemas.microsoft.com/office/word/2010/wordprocessingGroup" xmlns:wpi="http://schemas.microsoft.com/office/word/2010/wordprocessingInk" xmlns:wne="http://schemas.microsoft.com/office/word/2006/wordml" xmlns:wps="http://schemas.microsoft.com/office/word/2010/wordprocessingShape" mc:Ignorable="w14 w15 w16se w16cid w16 w16cex w16sdtdh wp14">
   <w:tbl>
     <w:tblPr>
       <w:tblW w:w="0" w:type="auto"/>
@@ -4974,7 +5259,7 @@
 </file>
 
 <file path=word/footer2.xml><?xml version="1.0" encoding="utf-8"?>
-<w:ftr xmlns:wpc="http://schemas.microsoft.com/office/word/2010/wordprocessingCanvas" xmlns:cx="http://schemas.microsoft.com/office/drawing/2014/chartex" xmlns:cx1="http://schemas.microsoft.com/office/drawing/2015/9/8/chartex" xmlns:cx2="http://schemas.microsoft.com/office/drawing/2015/10/21/chartex" xmlns:cx3="http://schemas.microsoft.com/office/drawing/2016/5/9/chartex" xmlns:cx4="http://schemas.microsoft.com/office/drawing/2016/5/10/chartex" xmlns:cx5="http://schemas.microsoft.com/office/drawing/2016/5/11/chartex" xmlns:cx6="http://schemas.microsoft.com/office/drawing/2016/5/12/chartex" xmlns:cx7="http://schemas.microsoft.com/office/drawing/2016/5/13/chartex" xmlns:cx8="http://schemas.microsoft.com/office/drawing/2016/5/14/chartex" xmlns:mc="http://schemas.openxmlformats.org/markup-compatibility/2006" xmlns:aink="http://schemas.microsoft.com/office/drawing/2016/ink" xmlns:am3d="http://schemas.microsoft.com/office/drawing/2017/model3d" xmlns:o="urn:schemas-microsoft-com:office:office" xmlns:oel="http://schemas.microsoft.com/office/2019/extlst" xmlns:r="http://schemas.openxmlformats.org/officeDocument/2006/relationships" xmlns:m="http://schemas.openxmlformats.org/officeDocument/2006/math" xmlns:v="urn:schemas-microsoft-com:vml" xmlns:wp14="http://schemas.microsoft.com/office/word/2010/wordprocessingDrawing" xmlns:wp="http://schemas.openxmlformats.org/drawingml/2006/wordprocessingDrawing" xmlns:w10="urn:schemas-microsoft-com:office:word" xmlns:w="http://schemas.openxmlformats.org/wordprocessingml/2006/main" xmlns:w14="http://schemas.microsoft.com/office/word/2010/wordml" xmlns:w15="http://schemas.microsoft.com/office/word/2012/wordml" xmlns:w16cex="http://schemas.microsoft.com/office/word/2018/wordml/cex" xmlns:w16cid="http://schemas.microsoft.com/office/word/2016/wordml/cid" xmlns:w16="http://schemas.microsoft.com/office/word/2018/wordml" xmlns:w16du="http://schemas.microsoft.com/office/word/2023/wordml/word16du" xmlns:w16sdtdh="http://schemas.microsoft.com/office/word/2020/wordml/sdtdatahash" xmlns:w16sdtfl="http://schemas.microsoft.com/office/word/2024/wordml/sdtformatlock" xmlns:w16se="http://schemas.microsoft.com/office/word/2015/wordml/symex" xmlns:wpg="http://schemas.microsoft.com/office/word/2010/wordprocessingGroup" xmlns:wpi="http://schemas.microsoft.com/office/word/2010/wordprocessingInk" xmlns:wne="http://schemas.microsoft.com/office/word/2006/wordml" xmlns:wps="http://schemas.microsoft.com/office/word/2010/wordprocessingShape" mc:Ignorable="w14 w15 w16se w16cid w16 w16cex w16sdtdh w16sdtfl w16du wp14">
+<w:ftr xmlns:wpc="http://schemas.microsoft.com/office/word/2010/wordprocessingCanvas" xmlns:cx="http://schemas.microsoft.com/office/drawing/2014/chartex" xmlns:cx1="http://schemas.microsoft.com/office/drawing/2015/9/8/chartex" xmlns:cx2="http://schemas.microsoft.com/office/drawing/2015/10/21/chartex" xmlns:cx3="http://schemas.microsoft.com/office/drawing/2016/5/9/chartex" xmlns:cx4="http://schemas.microsoft.com/office/drawing/2016/5/10/chartex" xmlns:cx5="http://schemas.microsoft.com/office/drawing/2016/5/11/chartex" xmlns:cx6="http://schemas.microsoft.com/office/drawing/2016/5/12/chartex" xmlns:cx7="http://schemas.microsoft.com/office/drawing/2016/5/13/chartex" xmlns:cx8="http://schemas.microsoft.com/office/drawing/2016/5/14/chartex" xmlns:mc="http://schemas.openxmlformats.org/markup-compatibility/2006" xmlns:aink="http://schemas.microsoft.com/office/drawing/2016/ink" xmlns:am3d="http://schemas.microsoft.com/office/drawing/2017/model3d" xmlns:o="urn:schemas-microsoft-com:office:office" xmlns:r="http://schemas.openxmlformats.org/officeDocument/2006/relationships" xmlns:m="http://schemas.openxmlformats.org/officeDocument/2006/math" xmlns:v="urn:schemas-microsoft-com:vml" xmlns:wp14="http://schemas.microsoft.com/office/word/2010/wordprocessingDrawing" xmlns:wp="http://schemas.openxmlformats.org/drawingml/2006/wordprocessingDrawing" xmlns:w10="urn:schemas-microsoft-com:office:word" xmlns:w="http://schemas.openxmlformats.org/wordprocessingml/2006/main" xmlns:w14="http://schemas.microsoft.com/office/word/2010/wordml" xmlns:w15="http://schemas.microsoft.com/office/word/2012/wordml" xmlns:w16cex="http://schemas.microsoft.com/office/word/2018/wordml/cex" xmlns:w16cid="http://schemas.microsoft.com/office/word/2016/wordml/cid" xmlns:w16="http://schemas.microsoft.com/office/word/2018/wordml" xmlns:w16sdtdh="http://schemas.microsoft.com/office/word/2020/wordml/sdtdatahash" xmlns:w16se="http://schemas.microsoft.com/office/word/2015/wordml/symex" xmlns:wpg="http://schemas.microsoft.com/office/word/2010/wordprocessingGroup" xmlns:wpi="http://schemas.microsoft.com/office/word/2010/wordprocessingInk" xmlns:wne="http://schemas.microsoft.com/office/word/2006/wordml" xmlns:wps="http://schemas.microsoft.com/office/word/2010/wordprocessingShape" mc:Ignorable="w14 w15 w16se w16cid w16 w16cex w16sdtdh wp14">
   <w:tbl>
     <w:tblPr>
       <w:tblW w:w="0" w:type="auto"/>
@@ -5097,7 +5382,7 @@
 </file>
 
 <file path=word/footer3.xml><?xml version="1.0" encoding="utf-8"?>
-<w:ftr xmlns:wpc="http://schemas.microsoft.com/office/word/2010/wordprocessingCanvas" xmlns:cx="http://schemas.microsoft.com/office/drawing/2014/chartex" xmlns:cx1="http://schemas.microsoft.com/office/drawing/2015/9/8/chartex" xmlns:cx2="http://schemas.microsoft.com/office/drawing/2015/10/21/chartex" xmlns:cx3="http://schemas.microsoft.com/office/drawing/2016/5/9/chartex" xmlns:cx4="http://schemas.microsoft.com/office/drawing/2016/5/10/chartex" xmlns:cx5="http://schemas.microsoft.com/office/drawing/2016/5/11/chartex" xmlns:cx6="http://schemas.microsoft.com/office/drawing/2016/5/12/chartex" xmlns:cx7="http://schemas.microsoft.com/office/drawing/2016/5/13/chartex" xmlns:cx8="http://schemas.microsoft.com/office/drawing/2016/5/14/chartex" xmlns:mc="http://schemas.openxmlformats.org/markup-compatibility/2006" xmlns:aink="http://schemas.microsoft.com/office/drawing/2016/ink" xmlns:am3d="http://schemas.microsoft.com/office/drawing/2017/model3d" xmlns:o="urn:schemas-microsoft-com:office:office" xmlns:oel="http://schemas.microsoft.com/office/2019/extlst" xmlns:r="http://schemas.openxmlformats.org/officeDocument/2006/relationships" xmlns:m="http://schemas.openxmlformats.org/officeDocument/2006/math" xmlns:v="urn:schemas-microsoft-com:vml" xmlns:wp14="http://schemas.microsoft.com/office/word/2010/wordprocessingDrawing" xmlns:wp="http://schemas.openxmlformats.org/drawingml/2006/wordprocessingDrawing" xmlns:w10="urn:schemas-microsoft-com:office:word" xmlns:w="http://schemas.openxmlformats.org/wordprocessingml/2006/main" xmlns:w14="http://schemas.microsoft.com/office/word/2010/wordml" xmlns:w15="http://schemas.microsoft.com/office/word/2012/wordml" xmlns:w16cex="http://schemas.microsoft.com/office/word/2018/wordml/cex" xmlns:w16cid="http://schemas.microsoft.com/office/word/2016/wordml/cid" xmlns:w16="http://schemas.microsoft.com/office/word/2018/wordml" xmlns:w16du="http://schemas.microsoft.com/office/word/2023/wordml/word16du" xmlns:w16sdtdh="http://schemas.microsoft.com/office/word/2020/wordml/sdtdatahash" xmlns:w16sdtfl="http://schemas.microsoft.com/office/word/2024/wordml/sdtformatlock" xmlns:w16se="http://schemas.microsoft.com/office/word/2015/wordml/symex" xmlns:wpg="http://schemas.microsoft.com/office/word/2010/wordprocessingGroup" xmlns:wpi="http://schemas.microsoft.com/office/word/2010/wordprocessingInk" xmlns:wne="http://schemas.microsoft.com/office/word/2006/wordml" xmlns:wps="http://schemas.microsoft.com/office/word/2010/wordprocessingShape" mc:Ignorable="w14 w15 w16se w16cid w16 w16cex w16sdtdh w16sdtfl w16du wp14">
+<w:ftr xmlns:wpc="http://schemas.microsoft.com/office/word/2010/wordprocessingCanvas" xmlns:cx="http://schemas.microsoft.com/office/drawing/2014/chartex" xmlns:cx1="http://schemas.microsoft.com/office/drawing/2015/9/8/chartex" xmlns:cx2="http://schemas.microsoft.com/office/drawing/2015/10/21/chartex" xmlns:cx3="http://schemas.microsoft.com/office/drawing/2016/5/9/chartex" xmlns:cx4="http://schemas.microsoft.com/office/drawing/2016/5/10/chartex" xmlns:cx5="http://schemas.microsoft.com/office/drawing/2016/5/11/chartex" xmlns:cx6="http://schemas.microsoft.com/office/drawing/2016/5/12/chartex" xmlns:cx7="http://schemas.microsoft.com/office/drawing/2016/5/13/chartex" xmlns:cx8="http://schemas.microsoft.com/office/drawing/2016/5/14/chartex" xmlns:mc="http://schemas.openxmlformats.org/markup-compatibility/2006" xmlns:aink="http://schemas.microsoft.com/office/drawing/2016/ink" xmlns:am3d="http://schemas.microsoft.com/office/drawing/2017/model3d" xmlns:o="urn:schemas-microsoft-com:office:office" xmlns:r="http://schemas.openxmlformats.org/officeDocument/2006/relationships" xmlns:m="http://schemas.openxmlformats.org/officeDocument/2006/math" xmlns:v="urn:schemas-microsoft-com:vml" xmlns:wp14="http://schemas.microsoft.com/office/word/2010/wordprocessingDrawing" xmlns:wp="http://schemas.openxmlformats.org/drawingml/2006/wordprocessingDrawing" xmlns:w10="urn:schemas-microsoft-com:office:word" xmlns:w="http://schemas.openxmlformats.org/wordprocessingml/2006/main" xmlns:w14="http://schemas.microsoft.com/office/word/2010/wordml" xmlns:w15="http://schemas.microsoft.com/office/word/2012/wordml" xmlns:w16cex="http://schemas.microsoft.com/office/word/2018/wordml/cex" xmlns:w16cid="http://schemas.microsoft.com/office/word/2016/wordml/cid" xmlns:w16="http://schemas.microsoft.com/office/word/2018/wordml" xmlns:w16sdtdh="http://schemas.microsoft.com/office/word/2020/wordml/sdtdatahash" xmlns:w16se="http://schemas.microsoft.com/office/word/2015/wordml/symex" xmlns:wpg="http://schemas.microsoft.com/office/word/2010/wordprocessingGroup" xmlns:wpi="http://schemas.microsoft.com/office/word/2010/wordprocessingInk" xmlns:wne="http://schemas.microsoft.com/office/word/2006/wordml" xmlns:wps="http://schemas.microsoft.com/office/word/2010/wordprocessingShape" mc:Ignorable="w14 w15 w16se w16cid w16 w16cex w16sdtdh wp14">
   <w:tbl>
     <w:tblPr>
       <w:tblW w:w="0" w:type="auto"/>
@@ -5157,11 +5442,21 @@
             </w:rPr>
             <w:t>Ó</w:t>
           </w:r>
-          <w:fldSimple w:instr=" DOCPROPERTY &quot;Company&quot;  \* MERGEFORMAT ">
-            <w:r>
-              <w:t>&lt;Company Name&gt;</w:t>
-            </w:r>
-          </w:fldSimple>
+          <w:r>
+            <w:fldChar w:fldCharType="begin"/>
+          </w:r>
+          <w:r>
+            <w:instrText xml:space="preserve"> DOCPROPERTY "Company"  \* MERGEFORMAT </w:instrText>
+          </w:r>
+          <w:r>
+            <w:fldChar w:fldCharType="separate"/>
+          </w:r>
+          <w:r>
+            <w:t>&lt;Company Name&gt;</w:t>
+          </w:r>
+          <w:r>
+            <w:fldChar w:fldCharType="end"/>
+          </w:r>
           <w:r>
             <w:t>, 2000</w:t>
           </w:r>
@@ -5225,7 +5520,7 @@
 </file>
 
 <file path=word/footnotes.xml><?xml version="1.0" encoding="utf-8"?>
-<w:footnotes xmlns:wpc="http://schemas.microsoft.com/office/word/2010/wordprocessingCanvas" xmlns:cx="http://schemas.microsoft.com/office/drawing/2014/chartex" xmlns:cx1="http://schemas.microsoft.com/office/drawing/2015/9/8/chartex" xmlns:cx2="http://schemas.microsoft.com/office/drawing/2015/10/21/chartex" xmlns:cx3="http://schemas.microsoft.com/office/drawing/2016/5/9/chartex" xmlns:cx4="http://schemas.microsoft.com/office/drawing/2016/5/10/chartex" xmlns:cx5="http://schemas.microsoft.com/office/drawing/2016/5/11/chartex" xmlns:cx6="http://schemas.microsoft.com/office/drawing/2016/5/12/chartex" xmlns:cx7="http://schemas.microsoft.com/office/drawing/2016/5/13/chartex" xmlns:cx8="http://schemas.microsoft.com/office/drawing/2016/5/14/chartex" xmlns:mc="http://schemas.openxmlformats.org/markup-compatibility/2006" xmlns:aink="http://schemas.microsoft.com/office/drawing/2016/ink" xmlns:am3d="http://schemas.microsoft.com/office/drawing/2017/model3d" xmlns:o="urn:schemas-microsoft-com:office:office" xmlns:oel="http://schemas.microsoft.com/office/2019/extlst" xmlns:r="http://schemas.openxmlformats.org/officeDocument/2006/relationships" xmlns:m="http://schemas.openxmlformats.org/officeDocument/2006/math" xmlns:v="urn:schemas-microsoft-com:vml" xmlns:wp14="http://schemas.microsoft.com/office/word/2010/wordprocessingDrawing" xmlns:wp="http://schemas.openxmlformats.org/drawingml/2006/wordprocessingDrawing" xmlns:w10="urn:schemas-microsoft-com:office:word" xmlns:w="http://schemas.openxmlformats.org/wordprocessingml/2006/main" xmlns:w14="http://schemas.microsoft.com/office/word/2010/wordml" xmlns:w15="http://schemas.microsoft.com/office/word/2012/wordml" xmlns:w16cex="http://schemas.microsoft.com/office/word/2018/wordml/cex" xmlns:w16cid="http://schemas.microsoft.com/office/word/2016/wordml/cid" xmlns:w16="http://schemas.microsoft.com/office/word/2018/wordml" xmlns:w16du="http://schemas.microsoft.com/office/word/2023/wordml/word16du" xmlns:w16sdtdh="http://schemas.microsoft.com/office/word/2020/wordml/sdtdatahash" xmlns:w16sdtfl="http://schemas.microsoft.com/office/word/2024/wordml/sdtformatlock" xmlns:w16se="http://schemas.microsoft.com/office/word/2015/wordml/symex" xmlns:wpg="http://schemas.microsoft.com/office/word/2010/wordprocessingGroup" xmlns:wpi="http://schemas.microsoft.com/office/word/2010/wordprocessingInk" xmlns:wne="http://schemas.microsoft.com/office/word/2006/wordml" xmlns:wps="http://schemas.microsoft.com/office/word/2010/wordprocessingShape" mc:Ignorable="w14 w15 w16se w16cid w16 w16cex w16sdtdh w16sdtfl w16du wp14">
+<w:footnotes xmlns:wpc="http://schemas.microsoft.com/office/word/2010/wordprocessingCanvas" xmlns:cx="http://schemas.microsoft.com/office/drawing/2014/chartex" xmlns:cx1="http://schemas.microsoft.com/office/drawing/2015/9/8/chartex" xmlns:cx2="http://schemas.microsoft.com/office/drawing/2015/10/21/chartex" xmlns:cx3="http://schemas.microsoft.com/office/drawing/2016/5/9/chartex" xmlns:cx4="http://schemas.microsoft.com/office/drawing/2016/5/10/chartex" xmlns:cx5="http://schemas.microsoft.com/office/drawing/2016/5/11/chartex" xmlns:cx6="http://schemas.microsoft.com/office/drawing/2016/5/12/chartex" xmlns:cx7="http://schemas.microsoft.com/office/drawing/2016/5/13/chartex" xmlns:cx8="http://schemas.microsoft.com/office/drawing/2016/5/14/chartex" xmlns:mc="http://schemas.openxmlformats.org/markup-compatibility/2006" xmlns:aink="http://schemas.microsoft.com/office/drawing/2016/ink" xmlns:am3d="http://schemas.microsoft.com/office/drawing/2017/model3d" xmlns:o="urn:schemas-microsoft-com:office:office" xmlns:r="http://schemas.openxmlformats.org/officeDocument/2006/relationships" xmlns:m="http://schemas.openxmlformats.org/officeDocument/2006/math" xmlns:v="urn:schemas-microsoft-com:vml" xmlns:wp14="http://schemas.microsoft.com/office/word/2010/wordprocessingDrawing" xmlns:wp="http://schemas.openxmlformats.org/drawingml/2006/wordprocessingDrawing" xmlns:w10="urn:schemas-microsoft-com:office:word" xmlns:w="http://schemas.openxmlformats.org/wordprocessingml/2006/main" xmlns:w14="http://schemas.microsoft.com/office/word/2010/wordml" xmlns:w15="http://schemas.microsoft.com/office/word/2012/wordml" xmlns:w16cex="http://schemas.microsoft.com/office/word/2018/wordml/cex" xmlns:w16cid="http://schemas.microsoft.com/office/word/2016/wordml/cid" xmlns:w16="http://schemas.microsoft.com/office/word/2018/wordml" xmlns:w16sdtdh="http://schemas.microsoft.com/office/word/2020/wordml/sdtdatahash" xmlns:w16se="http://schemas.microsoft.com/office/word/2015/wordml/symex" xmlns:wpg="http://schemas.microsoft.com/office/word/2010/wordprocessingGroup" xmlns:wpi="http://schemas.microsoft.com/office/word/2010/wordprocessingInk" xmlns:wne="http://schemas.microsoft.com/office/word/2006/wordml" xmlns:wps="http://schemas.microsoft.com/office/word/2010/wordprocessingShape" mc:Ignorable="w14 w15 w16se w16cid w16 w16cex w16sdtdh wp14">
   <w:footnote w:type="separator" w:id="-1">
     <w:p>
       <w:pPr>
@@ -5250,7 +5545,7 @@
 </file>
 
 <file path=word/header1.xml><?xml version="1.0" encoding="utf-8"?>
-<w:hdr xmlns:wpc="http://schemas.microsoft.com/office/word/2010/wordprocessingCanvas" xmlns:cx="http://schemas.microsoft.com/office/drawing/2014/chartex" xmlns:cx1="http://schemas.microsoft.com/office/drawing/2015/9/8/chartex" xmlns:cx2="http://schemas.microsoft.com/office/drawing/2015/10/21/chartex" xmlns:cx3="http://schemas.microsoft.com/office/drawing/2016/5/9/chartex" xmlns:cx4="http://schemas.microsoft.com/office/drawing/2016/5/10/chartex" xmlns:cx5="http://schemas.microsoft.com/office/drawing/2016/5/11/chartex" xmlns:cx6="http://schemas.microsoft.com/office/drawing/2016/5/12/chartex" xmlns:cx7="http://schemas.microsoft.com/office/drawing/2016/5/13/chartex" xmlns:cx8="http://schemas.microsoft.com/office/drawing/2016/5/14/chartex" xmlns:mc="http://schemas.openxmlformats.org/markup-compatibility/2006" xmlns:aink="http://schemas.microsoft.com/office/drawing/2016/ink" xmlns:am3d="http://schemas.microsoft.com/office/drawing/2017/model3d" xmlns:o="urn:schemas-microsoft-com:office:office" xmlns:oel="http://schemas.microsoft.com/office/2019/extlst" xmlns:r="http://schemas.openxmlformats.org/officeDocument/2006/relationships" xmlns:m="http://schemas.openxmlformats.org/officeDocument/2006/math" xmlns:v="urn:schemas-microsoft-com:vml" xmlns:wp14="http://schemas.microsoft.com/office/word/2010/wordprocessingDrawing" xmlns:wp="http://schemas.openxmlformats.org/drawingml/2006/wordprocessingDrawing" xmlns:w10="urn:schemas-microsoft-com:office:word" xmlns:w="http://schemas.openxmlformats.org/wordprocessingml/2006/main" xmlns:w14="http://schemas.microsoft.com/office/word/2010/wordml" xmlns:w15="http://schemas.microsoft.com/office/word/2012/wordml" xmlns:w16cex="http://schemas.microsoft.com/office/word/2018/wordml/cex" xmlns:w16cid="http://schemas.microsoft.com/office/word/2016/wordml/cid" xmlns:w16="http://schemas.microsoft.com/office/word/2018/wordml" xmlns:w16du="http://schemas.microsoft.com/office/word/2023/wordml/word16du" xmlns:w16sdtdh="http://schemas.microsoft.com/office/word/2020/wordml/sdtdatahash" xmlns:w16sdtfl="http://schemas.microsoft.com/office/word/2024/wordml/sdtformatlock" xmlns:w16se="http://schemas.microsoft.com/office/word/2015/wordml/symex" xmlns:wpg="http://schemas.microsoft.com/office/word/2010/wordprocessingGroup" xmlns:wpi="http://schemas.microsoft.com/office/word/2010/wordprocessingInk" xmlns:wne="http://schemas.microsoft.com/office/word/2006/wordml" xmlns:wps="http://schemas.microsoft.com/office/word/2010/wordprocessingShape" mc:Ignorable="w14 w15 w16se w16cid w16 w16cex w16sdtdh w16sdtfl w16du wp14">
+<w:hdr xmlns:wpc="http://schemas.microsoft.com/office/word/2010/wordprocessingCanvas" xmlns:cx="http://schemas.microsoft.com/office/drawing/2014/chartex" xmlns:cx1="http://schemas.microsoft.com/office/drawing/2015/9/8/chartex" xmlns:cx2="http://schemas.microsoft.com/office/drawing/2015/10/21/chartex" xmlns:cx3="http://schemas.microsoft.com/office/drawing/2016/5/9/chartex" xmlns:cx4="http://schemas.microsoft.com/office/drawing/2016/5/10/chartex" xmlns:cx5="http://schemas.microsoft.com/office/drawing/2016/5/11/chartex" xmlns:cx6="http://schemas.microsoft.com/office/drawing/2016/5/12/chartex" xmlns:cx7="http://schemas.microsoft.com/office/drawing/2016/5/13/chartex" xmlns:cx8="http://schemas.microsoft.com/office/drawing/2016/5/14/chartex" xmlns:mc="http://schemas.openxmlformats.org/markup-compatibility/2006" xmlns:aink="http://schemas.microsoft.com/office/drawing/2016/ink" xmlns:am3d="http://schemas.microsoft.com/office/drawing/2017/model3d" xmlns:o="urn:schemas-microsoft-com:office:office" xmlns:r="http://schemas.openxmlformats.org/officeDocument/2006/relationships" xmlns:m="http://schemas.openxmlformats.org/officeDocument/2006/math" xmlns:v="urn:schemas-microsoft-com:vml" xmlns:wp14="http://schemas.microsoft.com/office/word/2010/wordprocessingDrawing" xmlns:wp="http://schemas.openxmlformats.org/drawingml/2006/wordprocessingDrawing" xmlns:w10="urn:schemas-microsoft-com:office:word" xmlns:w="http://schemas.openxmlformats.org/wordprocessingml/2006/main" xmlns:w14="http://schemas.microsoft.com/office/word/2010/wordml" xmlns:w15="http://schemas.microsoft.com/office/word/2012/wordml" xmlns:w16cex="http://schemas.microsoft.com/office/word/2018/wordml/cex" xmlns:w16cid="http://schemas.microsoft.com/office/word/2016/wordml/cid" xmlns:w16="http://schemas.microsoft.com/office/word/2018/wordml" xmlns:w16sdtdh="http://schemas.microsoft.com/office/word/2020/wordml/sdtdatahash" xmlns:w16se="http://schemas.microsoft.com/office/word/2015/wordml/symex" xmlns:wpg="http://schemas.microsoft.com/office/word/2010/wordprocessingGroup" xmlns:wpi="http://schemas.microsoft.com/office/word/2010/wordprocessingInk" xmlns:wne="http://schemas.microsoft.com/office/word/2006/wordml" xmlns:wps="http://schemas.microsoft.com/office/word/2010/wordprocessingShape" mc:Ignorable="w14 w15 w16se w16cid w16 w16cex w16sdtdh wp14">
   <w:p>
     <w:pPr>
       <w:rPr>
@@ -5300,7 +5595,7 @@
 </file>
 
 <file path=word/header2.xml><?xml version="1.0" encoding="utf-8"?>
-<w:hdr xmlns:wpc="http://schemas.microsoft.com/office/word/2010/wordprocessingCanvas" xmlns:cx="http://schemas.microsoft.com/office/drawing/2014/chartex" xmlns:cx1="http://schemas.microsoft.com/office/drawing/2015/9/8/chartex" xmlns:cx2="http://schemas.microsoft.com/office/drawing/2015/10/21/chartex" xmlns:cx3="http://schemas.microsoft.com/office/drawing/2016/5/9/chartex" xmlns:cx4="http://schemas.microsoft.com/office/drawing/2016/5/10/chartex" xmlns:cx5="http://schemas.microsoft.com/office/drawing/2016/5/11/chartex" xmlns:cx6="http://schemas.microsoft.com/office/drawing/2016/5/12/chartex" xmlns:cx7="http://schemas.microsoft.com/office/drawing/2016/5/13/chartex" xmlns:cx8="http://schemas.microsoft.com/office/drawing/2016/5/14/chartex" xmlns:mc="http://schemas.openxmlformats.org/markup-compatibility/2006" xmlns:aink="http://schemas.microsoft.com/office/drawing/2016/ink" xmlns:am3d="http://schemas.microsoft.com/office/drawing/2017/model3d" xmlns:o="urn:schemas-microsoft-com:office:office" xmlns:oel="http://schemas.microsoft.com/office/2019/extlst" xmlns:r="http://schemas.openxmlformats.org/officeDocument/2006/relationships" xmlns:m="http://schemas.openxmlformats.org/officeDocument/2006/math" xmlns:v="urn:schemas-microsoft-com:vml" xmlns:wp14="http://schemas.microsoft.com/office/word/2010/wordprocessingDrawing" xmlns:wp="http://schemas.openxmlformats.org/drawingml/2006/wordprocessingDrawing" xmlns:w10="urn:schemas-microsoft-com:office:word" xmlns:w="http://schemas.openxmlformats.org/wordprocessingml/2006/main" xmlns:w14="http://schemas.microsoft.com/office/word/2010/wordml" xmlns:w15="http://schemas.microsoft.com/office/word/2012/wordml" xmlns:w16cex="http://schemas.microsoft.com/office/word/2018/wordml/cex" xmlns:w16cid="http://schemas.microsoft.com/office/word/2016/wordml/cid" xmlns:w16="http://schemas.microsoft.com/office/word/2018/wordml" xmlns:w16du="http://schemas.microsoft.com/office/word/2023/wordml/word16du" xmlns:w16sdtdh="http://schemas.microsoft.com/office/word/2020/wordml/sdtdatahash" xmlns:w16sdtfl="http://schemas.microsoft.com/office/word/2024/wordml/sdtformatlock" xmlns:w16se="http://schemas.microsoft.com/office/word/2015/wordml/symex" xmlns:wpg="http://schemas.microsoft.com/office/word/2010/wordprocessingGroup" xmlns:wpi="http://schemas.microsoft.com/office/word/2010/wordprocessingInk" xmlns:wne="http://schemas.microsoft.com/office/word/2006/wordml" xmlns:wps="http://schemas.microsoft.com/office/word/2010/wordprocessingShape" mc:Ignorable="w14 w15 w16se w16cid w16 w16cex w16sdtdh w16sdtfl w16du wp14">
+<w:hdr xmlns:wpc="http://schemas.microsoft.com/office/word/2010/wordprocessingCanvas" xmlns:cx="http://schemas.microsoft.com/office/drawing/2014/chartex" xmlns:cx1="http://schemas.microsoft.com/office/drawing/2015/9/8/chartex" xmlns:cx2="http://schemas.microsoft.com/office/drawing/2015/10/21/chartex" xmlns:cx3="http://schemas.microsoft.com/office/drawing/2016/5/9/chartex" xmlns:cx4="http://schemas.microsoft.com/office/drawing/2016/5/10/chartex" xmlns:cx5="http://schemas.microsoft.com/office/drawing/2016/5/11/chartex" xmlns:cx6="http://schemas.microsoft.com/office/drawing/2016/5/12/chartex" xmlns:cx7="http://schemas.microsoft.com/office/drawing/2016/5/13/chartex" xmlns:cx8="http://schemas.microsoft.com/office/drawing/2016/5/14/chartex" xmlns:mc="http://schemas.openxmlformats.org/markup-compatibility/2006" xmlns:aink="http://schemas.microsoft.com/office/drawing/2016/ink" xmlns:am3d="http://schemas.microsoft.com/office/drawing/2017/model3d" xmlns:o="urn:schemas-microsoft-com:office:office" xmlns:r="http://schemas.openxmlformats.org/officeDocument/2006/relationships" xmlns:m="http://schemas.openxmlformats.org/officeDocument/2006/math" xmlns:v="urn:schemas-microsoft-com:vml" xmlns:wp14="http://schemas.microsoft.com/office/word/2010/wordprocessingDrawing" xmlns:wp="http://schemas.openxmlformats.org/drawingml/2006/wordprocessingDrawing" xmlns:w10="urn:schemas-microsoft-com:office:word" xmlns:w="http://schemas.openxmlformats.org/wordprocessingml/2006/main" xmlns:w14="http://schemas.microsoft.com/office/word/2010/wordml" xmlns:w15="http://schemas.microsoft.com/office/word/2012/wordml" xmlns:w16cex="http://schemas.microsoft.com/office/word/2018/wordml/cex" xmlns:w16cid="http://schemas.microsoft.com/office/word/2016/wordml/cid" xmlns:w16="http://schemas.microsoft.com/office/word/2018/wordml" xmlns:w16sdtdh="http://schemas.microsoft.com/office/word/2020/wordml/sdtdatahash" xmlns:w16se="http://schemas.microsoft.com/office/word/2015/wordml/symex" xmlns:wpg="http://schemas.microsoft.com/office/word/2010/wordprocessingGroup" xmlns:wpi="http://schemas.microsoft.com/office/word/2010/wordprocessingInk" xmlns:wne="http://schemas.microsoft.com/office/word/2006/wordml" xmlns:wps="http://schemas.microsoft.com/office/word/2010/wordprocessingShape" mc:Ignorable="w14 w15 w16se w16cid w16 w16cex w16sdtdh wp14">
   <w:tbl>
     <w:tblPr>
       <w:tblW w:w="0" w:type="auto"/>
@@ -5349,21 +5644,13 @@
             <w:ind w:right="68"/>
           </w:pPr>
           <w:r>
-            <w:t xml:space="preserve">  </w:t>
-          </w:r>
-          <w:proofErr w:type="spellStart"/>
-          <w:r>
-            <w:t>Versi</w:t>
+            <w:t xml:space="preserve">  Versi</w:t>
           </w:r>
           <w:r>
             <w:t>ó</w:t>
           </w:r>
           <w:r>
-            <w:t>n</w:t>
-          </w:r>
-          <w:proofErr w:type="spellEnd"/>
-          <w:r>
-            <w:t>:           &lt;1.</w:t>
+            <w:t>n:           &lt;1.</w:t>
           </w:r>
           <w:r>
             <w:t>1</w:t>
@@ -5390,13 +5677,8 @@
             <w:fldChar w:fldCharType="separate"/>
           </w:r>
           <w:r>
-            <w:t xml:space="preserve">Plan de </w:t>
+            <w:t>Plan de Pruebas</w:t>
           </w:r>
-          <w:proofErr w:type="spellStart"/>
-          <w:r>
-            <w:t>Pruebas</w:t>
-          </w:r>
-          <w:proofErr w:type="spellEnd"/>
           <w:r>
             <w:fldChar w:fldCharType="end"/>
           </w:r>
@@ -5408,15 +5690,7 @@
         </w:tcPr>
         <w:p>
           <w:r>
-            <w:t xml:space="preserve">  </w:t>
-          </w:r>
-          <w:proofErr w:type="spellStart"/>
-          <w:r>
-            <w:t>Fecha</w:t>
-          </w:r>
-          <w:proofErr w:type="spellEnd"/>
-          <w:r>
-            <w:t>:  16/12/2025</w:t>
+            <w:t xml:space="preserve">  Fecha:  16/12/2025</w:t>
           </w:r>
         </w:p>
       </w:tc>
@@ -5444,7 +5718,7 @@
 </file>
 
 <file path=word/numbering.xml><?xml version="1.0" encoding="utf-8"?>
-<w:numbering xmlns:wpc="http://schemas.microsoft.com/office/word/2010/wordprocessingCanvas" xmlns:cx="http://schemas.microsoft.com/office/drawing/2014/chartex" xmlns:cx1="http://schemas.microsoft.com/office/drawing/2015/9/8/chartex" xmlns:cx2="http://schemas.microsoft.com/office/drawing/2015/10/21/chartex" xmlns:cx3="http://schemas.microsoft.com/office/drawing/2016/5/9/chartex" xmlns:cx4="http://schemas.microsoft.com/office/drawing/2016/5/10/chartex" xmlns:cx5="http://schemas.microsoft.com/office/drawing/2016/5/11/chartex" xmlns:cx6="http://schemas.microsoft.com/office/drawing/2016/5/12/chartex" xmlns:cx7="http://schemas.microsoft.com/office/drawing/2016/5/13/chartex" xmlns:cx8="http://schemas.microsoft.com/office/drawing/2016/5/14/chartex" xmlns:mc="http://schemas.openxmlformats.org/markup-compatibility/2006" xmlns:aink="http://schemas.microsoft.com/office/drawing/2016/ink" xmlns:am3d="http://schemas.microsoft.com/office/drawing/2017/model3d" xmlns:o="urn:schemas-microsoft-com:office:office" xmlns:oel="http://schemas.microsoft.com/office/2019/extlst" xmlns:r="http://schemas.openxmlformats.org/officeDocument/2006/relationships" xmlns:m="http://schemas.openxmlformats.org/officeDocument/2006/math" xmlns:v="urn:schemas-microsoft-com:vml" xmlns:wp14="http://schemas.microsoft.com/office/word/2010/wordprocessingDrawing" xmlns:wp="http://schemas.openxmlformats.org/drawingml/2006/wordprocessingDrawing" xmlns:w10="urn:schemas-microsoft-com:office:word" xmlns:w="http://schemas.openxmlformats.org/wordprocessingml/2006/main" xmlns:w14="http://schemas.microsoft.com/office/word/2010/wordml" xmlns:w15="http://schemas.microsoft.com/office/word/2012/wordml" xmlns:w16cex="http://schemas.microsoft.com/office/word/2018/wordml/cex" xmlns:w16cid="http://schemas.microsoft.com/office/word/2016/wordml/cid" xmlns:w16="http://schemas.microsoft.com/office/word/2018/wordml" xmlns:w16du="http://schemas.microsoft.com/office/word/2023/wordml/word16du" xmlns:w16sdtdh="http://schemas.microsoft.com/office/word/2020/wordml/sdtdatahash" xmlns:w16sdtfl="http://schemas.microsoft.com/office/word/2024/wordml/sdtformatlock" xmlns:w16se="http://schemas.microsoft.com/office/word/2015/wordml/symex" xmlns:wpg="http://schemas.microsoft.com/office/word/2010/wordprocessingGroup" xmlns:wpi="http://schemas.microsoft.com/office/word/2010/wordprocessingInk" xmlns:wne="http://schemas.microsoft.com/office/word/2006/wordml" xmlns:wps="http://schemas.microsoft.com/office/word/2010/wordprocessingShape" mc:Ignorable="w14 w15 w16se w16cid w16 w16cex w16sdtdh w16sdtfl w16du wp14">
+<w:numbering xmlns:wpc="http://schemas.microsoft.com/office/word/2010/wordprocessingCanvas" xmlns:cx="http://schemas.microsoft.com/office/drawing/2014/chartex" xmlns:cx1="http://schemas.microsoft.com/office/drawing/2015/9/8/chartex" xmlns:cx2="http://schemas.microsoft.com/office/drawing/2015/10/21/chartex" xmlns:cx3="http://schemas.microsoft.com/office/drawing/2016/5/9/chartex" xmlns:cx4="http://schemas.microsoft.com/office/drawing/2016/5/10/chartex" xmlns:cx5="http://schemas.microsoft.com/office/drawing/2016/5/11/chartex" xmlns:cx6="http://schemas.microsoft.com/office/drawing/2016/5/12/chartex" xmlns:cx7="http://schemas.microsoft.com/office/drawing/2016/5/13/chartex" xmlns:cx8="http://schemas.microsoft.com/office/drawing/2016/5/14/chartex" xmlns:mc="http://schemas.openxmlformats.org/markup-compatibility/2006" xmlns:aink="http://schemas.microsoft.com/office/drawing/2016/ink" xmlns:am3d="http://schemas.microsoft.com/office/drawing/2017/model3d" xmlns:o="urn:schemas-microsoft-com:office:office" xmlns:r="http://schemas.openxmlformats.org/officeDocument/2006/relationships" xmlns:m="http://schemas.openxmlformats.org/officeDocument/2006/math" xmlns:v="urn:schemas-microsoft-com:vml" xmlns:wp14="http://schemas.microsoft.com/office/word/2010/wordprocessingDrawing" xmlns:wp="http://schemas.openxmlformats.org/drawingml/2006/wordprocessingDrawing" xmlns:w10="urn:schemas-microsoft-com:office:word" xmlns:w="http://schemas.openxmlformats.org/wordprocessingml/2006/main" xmlns:w14="http://schemas.microsoft.com/office/word/2010/wordml" xmlns:w15="http://schemas.microsoft.com/office/word/2012/wordml" xmlns:w16cex="http://schemas.microsoft.com/office/word/2018/wordml/cex" xmlns:w16cid="http://schemas.microsoft.com/office/word/2016/wordml/cid" xmlns:w16="http://schemas.microsoft.com/office/word/2018/wordml" xmlns:w16sdtdh="http://schemas.microsoft.com/office/word/2020/wordml/sdtdatahash" xmlns:w16se="http://schemas.microsoft.com/office/word/2015/wordml/symex" xmlns:wpg="http://schemas.microsoft.com/office/word/2010/wordprocessingGroup" xmlns:wpi="http://schemas.microsoft.com/office/word/2010/wordprocessingInk" xmlns:wne="http://schemas.microsoft.com/office/word/2006/wordml" xmlns:wps="http://schemas.microsoft.com/office/word/2010/wordprocessingShape" mc:Ignorable="w14 w15 w16se w16cid w16 w16cex w16sdtdh wp14">
   <w:abstractNum w:abstractNumId="0" w15:restartNumberingAfterBreak="0">
     <w:nsid w:val="FFFFFFFB"/>
     <w:multiLevelType w:val="multilevel"/>
@@ -5646,6 +5920,119 @@
     </w:lvl>
   </w:abstractNum>
   <w:abstractNum w:abstractNumId="3" w15:restartNumberingAfterBreak="0">
+    <w:nsid w:val="2349701D"/>
+    <w:multiLevelType w:val="hybridMultilevel"/>
+    <w:tmpl w:val="9BA6D542"/>
+    <w:lvl w:ilvl="0" w:tplc="0C0A0001">
+      <w:start w:val="1"/>
+      <w:numFmt w:val="bullet"/>
+      <w:lvlText w:val=""/>
+      <w:lvlJc w:val="left"/>
+      <w:pPr>
+        <w:ind w:left="720" w:hanging="360"/>
+      </w:pPr>
+      <w:rPr>
+        <w:rFonts w:ascii="Symbol" w:hAnsi="Symbol" w:hint="default"/>
+      </w:rPr>
+    </w:lvl>
+    <w:lvl w:ilvl="1" w:tplc="0C0A0003" w:tentative="1">
+      <w:start w:val="1"/>
+      <w:numFmt w:val="bullet"/>
+      <w:lvlText w:val="o"/>
+      <w:lvlJc w:val="left"/>
+      <w:pPr>
+        <w:ind w:left="1440" w:hanging="360"/>
+      </w:pPr>
+      <w:rPr>
+        <w:rFonts w:ascii="Courier New" w:hAnsi="Courier New" w:cs="Courier New" w:hint="default"/>
+      </w:rPr>
+    </w:lvl>
+    <w:lvl w:ilvl="2" w:tplc="0C0A0005" w:tentative="1">
+      <w:start w:val="1"/>
+      <w:numFmt w:val="bullet"/>
+      <w:lvlText w:val=""/>
+      <w:lvlJc w:val="left"/>
+      <w:pPr>
+        <w:ind w:left="2160" w:hanging="360"/>
+      </w:pPr>
+      <w:rPr>
+        <w:rFonts w:ascii="Wingdings" w:hAnsi="Wingdings" w:hint="default"/>
+      </w:rPr>
+    </w:lvl>
+    <w:lvl w:ilvl="3" w:tplc="0C0A0001" w:tentative="1">
+      <w:start w:val="1"/>
+      <w:numFmt w:val="bullet"/>
+      <w:lvlText w:val=""/>
+      <w:lvlJc w:val="left"/>
+      <w:pPr>
+        <w:ind w:left="2880" w:hanging="360"/>
+      </w:pPr>
+      <w:rPr>
+        <w:rFonts w:ascii="Symbol" w:hAnsi="Symbol" w:hint="default"/>
+      </w:rPr>
+    </w:lvl>
+    <w:lvl w:ilvl="4" w:tplc="0C0A0003" w:tentative="1">
+      <w:start w:val="1"/>
+      <w:numFmt w:val="bullet"/>
+      <w:lvlText w:val="o"/>
+      <w:lvlJc w:val="left"/>
+      <w:pPr>
+        <w:ind w:left="3600" w:hanging="360"/>
+      </w:pPr>
+      <w:rPr>
+        <w:rFonts w:ascii="Courier New" w:hAnsi="Courier New" w:cs="Courier New" w:hint="default"/>
+      </w:rPr>
+    </w:lvl>
+    <w:lvl w:ilvl="5" w:tplc="0C0A0005" w:tentative="1">
+      <w:start w:val="1"/>
+      <w:numFmt w:val="bullet"/>
+      <w:lvlText w:val=""/>
+      <w:lvlJc w:val="left"/>
+      <w:pPr>
+        <w:ind w:left="4320" w:hanging="360"/>
+      </w:pPr>
+      <w:rPr>
+        <w:rFonts w:ascii="Wingdings" w:hAnsi="Wingdings" w:hint="default"/>
+      </w:rPr>
+    </w:lvl>
+    <w:lvl w:ilvl="6" w:tplc="0C0A0001" w:tentative="1">
+      <w:start w:val="1"/>
+      <w:numFmt w:val="bullet"/>
+      <w:lvlText w:val=""/>
+      <w:lvlJc w:val="left"/>
+      <w:pPr>
+        <w:ind w:left="5040" w:hanging="360"/>
+      </w:pPr>
+      <w:rPr>
+        <w:rFonts w:ascii="Symbol" w:hAnsi="Symbol" w:hint="default"/>
+      </w:rPr>
+    </w:lvl>
+    <w:lvl w:ilvl="7" w:tplc="0C0A0003" w:tentative="1">
+      <w:start w:val="1"/>
+      <w:numFmt w:val="bullet"/>
+      <w:lvlText w:val="o"/>
+      <w:lvlJc w:val="left"/>
+      <w:pPr>
+        <w:ind w:left="5760" w:hanging="360"/>
+      </w:pPr>
+      <w:rPr>
+        <w:rFonts w:ascii="Courier New" w:hAnsi="Courier New" w:cs="Courier New" w:hint="default"/>
+      </w:rPr>
+    </w:lvl>
+    <w:lvl w:ilvl="8" w:tplc="0C0A0005" w:tentative="1">
+      <w:start w:val="1"/>
+      <w:numFmt w:val="bullet"/>
+      <w:lvlText w:val=""/>
+      <w:lvlJc w:val="left"/>
+      <w:pPr>
+        <w:ind w:left="6480" w:hanging="360"/>
+      </w:pPr>
+      <w:rPr>
+        <w:rFonts w:ascii="Wingdings" w:hAnsi="Wingdings" w:hint="default"/>
+      </w:rPr>
+    </w:lvl>
+  </w:abstractNum>
+  <w:abstractNum w:abstractNumId="4" w15:restartNumberingAfterBreak="0">
     <w:nsid w:val="2F615D18"/>
     <w:multiLevelType w:val="hybridMultilevel"/>
     <w:tmpl w:val="29CC0528"/>
@@ -5758,10 +6145,10 @@
       </w:rPr>
     </w:lvl>
   </w:abstractNum>
-  <w:abstractNum w:abstractNumId="4" w15:restartNumberingAfterBreak="0">
+  <w:abstractNum w:abstractNumId="5" w15:restartNumberingAfterBreak="0">
     <w:nsid w:val="5B9B1EBD"/>
     <w:multiLevelType w:val="hybridMultilevel"/>
-    <w:tmpl w:val="90BCE344"/>
+    <w:tmpl w:val="15E44B3A"/>
     <w:lvl w:ilvl="0" w:tplc="0C0A0001">
       <w:start w:val="1"/>
       <w:numFmt w:val="bullet"/>
@@ -5871,7 +6258,7 @@
       </w:rPr>
     </w:lvl>
   </w:abstractNum>
-  <w:abstractNum w:abstractNumId="5" w15:restartNumberingAfterBreak="0">
+  <w:abstractNum w:abstractNumId="6" w15:restartNumberingAfterBreak="0">
     <w:nsid w:val="6A3DBB61"/>
     <w:multiLevelType w:val="hybridMultilevel"/>
     <w:tmpl w:val="6A92DA18"/>
@@ -5984,7 +6371,7 @@
       </w:rPr>
     </w:lvl>
   </w:abstractNum>
-  <w:abstractNum w:abstractNumId="6" w15:restartNumberingAfterBreak="0">
+  <w:abstractNum w:abstractNumId="7" w15:restartNumberingAfterBreak="0">
     <w:nsid w:val="6ACCDED1"/>
     <w:multiLevelType w:val="hybridMultilevel"/>
     <w:tmpl w:val="47EC8492"/>
@@ -6097,7 +6484,7 @@
       </w:rPr>
     </w:lvl>
   </w:abstractNum>
-  <w:abstractNum w:abstractNumId="7" w15:restartNumberingAfterBreak="0">
+  <w:abstractNum w:abstractNumId="8" w15:restartNumberingAfterBreak="0">
     <w:nsid w:val="6B27A863"/>
     <w:multiLevelType w:val="hybridMultilevel"/>
     <w:tmpl w:val="5B3469BE"/>
@@ -6210,7 +6597,120 @@
       </w:rPr>
     </w:lvl>
   </w:abstractNum>
-  <w:abstractNum w:abstractNumId="8" w15:restartNumberingAfterBreak="0">
+  <w:abstractNum w:abstractNumId="9" w15:restartNumberingAfterBreak="0">
+    <w:nsid w:val="6D0B1CE9"/>
+    <w:multiLevelType w:val="hybridMultilevel"/>
+    <w:tmpl w:val="972E4924"/>
+    <w:lvl w:ilvl="0" w:tplc="0C0A0001">
+      <w:start w:val="1"/>
+      <w:numFmt w:val="bullet"/>
+      <w:lvlText w:val=""/>
+      <w:lvlJc w:val="left"/>
+      <w:pPr>
+        <w:ind w:left="720" w:hanging="360"/>
+      </w:pPr>
+      <w:rPr>
+        <w:rFonts w:ascii="Symbol" w:hAnsi="Symbol" w:hint="default"/>
+      </w:rPr>
+    </w:lvl>
+    <w:lvl w:ilvl="1" w:tplc="0C0A0003" w:tentative="1">
+      <w:start w:val="1"/>
+      <w:numFmt w:val="bullet"/>
+      <w:lvlText w:val="o"/>
+      <w:lvlJc w:val="left"/>
+      <w:pPr>
+        <w:ind w:left="1440" w:hanging="360"/>
+      </w:pPr>
+      <w:rPr>
+        <w:rFonts w:ascii="Courier New" w:hAnsi="Courier New" w:cs="Courier New" w:hint="default"/>
+      </w:rPr>
+    </w:lvl>
+    <w:lvl w:ilvl="2" w:tplc="0C0A0005" w:tentative="1">
+      <w:start w:val="1"/>
+      <w:numFmt w:val="bullet"/>
+      <w:lvlText w:val=""/>
+      <w:lvlJc w:val="left"/>
+      <w:pPr>
+        <w:ind w:left="2160" w:hanging="360"/>
+      </w:pPr>
+      <w:rPr>
+        <w:rFonts w:ascii="Wingdings" w:hAnsi="Wingdings" w:hint="default"/>
+      </w:rPr>
+    </w:lvl>
+    <w:lvl w:ilvl="3" w:tplc="0C0A0001" w:tentative="1">
+      <w:start w:val="1"/>
+      <w:numFmt w:val="bullet"/>
+      <w:lvlText w:val=""/>
+      <w:lvlJc w:val="left"/>
+      <w:pPr>
+        <w:ind w:left="2880" w:hanging="360"/>
+      </w:pPr>
+      <w:rPr>
+        <w:rFonts w:ascii="Symbol" w:hAnsi="Symbol" w:hint="default"/>
+      </w:rPr>
+    </w:lvl>
+    <w:lvl w:ilvl="4" w:tplc="0C0A0003" w:tentative="1">
+      <w:start w:val="1"/>
+      <w:numFmt w:val="bullet"/>
+      <w:lvlText w:val="o"/>
+      <w:lvlJc w:val="left"/>
+      <w:pPr>
+        <w:ind w:left="3600" w:hanging="360"/>
+      </w:pPr>
+      <w:rPr>
+        <w:rFonts w:ascii="Courier New" w:hAnsi="Courier New" w:cs="Courier New" w:hint="default"/>
+      </w:rPr>
+    </w:lvl>
+    <w:lvl w:ilvl="5" w:tplc="0C0A0005" w:tentative="1">
+      <w:start w:val="1"/>
+      <w:numFmt w:val="bullet"/>
+      <w:lvlText w:val=""/>
+      <w:lvlJc w:val="left"/>
+      <w:pPr>
+        <w:ind w:left="4320" w:hanging="360"/>
+      </w:pPr>
+      <w:rPr>
+        <w:rFonts w:ascii="Wingdings" w:hAnsi="Wingdings" w:hint="default"/>
+      </w:rPr>
+    </w:lvl>
+    <w:lvl w:ilvl="6" w:tplc="0C0A0001" w:tentative="1">
+      <w:start w:val="1"/>
+      <w:numFmt w:val="bullet"/>
+      <w:lvlText w:val=""/>
+      <w:lvlJc w:val="left"/>
+      <w:pPr>
+        <w:ind w:left="5040" w:hanging="360"/>
+      </w:pPr>
+      <w:rPr>
+        <w:rFonts w:ascii="Symbol" w:hAnsi="Symbol" w:hint="default"/>
+      </w:rPr>
+    </w:lvl>
+    <w:lvl w:ilvl="7" w:tplc="0C0A0003" w:tentative="1">
+      <w:start w:val="1"/>
+      <w:numFmt w:val="bullet"/>
+      <w:lvlText w:val="o"/>
+      <w:lvlJc w:val="left"/>
+      <w:pPr>
+        <w:ind w:left="5760" w:hanging="360"/>
+      </w:pPr>
+      <w:rPr>
+        <w:rFonts w:ascii="Courier New" w:hAnsi="Courier New" w:cs="Courier New" w:hint="default"/>
+      </w:rPr>
+    </w:lvl>
+    <w:lvl w:ilvl="8" w:tplc="0C0A0005" w:tentative="1">
+      <w:start w:val="1"/>
+      <w:numFmt w:val="bullet"/>
+      <w:lvlText w:val=""/>
+      <w:lvlJc w:val="left"/>
+      <w:pPr>
+        <w:ind w:left="6480" w:hanging="360"/>
+      </w:pPr>
+      <w:rPr>
+        <w:rFonts w:ascii="Wingdings" w:hAnsi="Wingdings" w:hint="default"/>
+      </w:rPr>
+    </w:lvl>
+  </w:abstractNum>
+  <w:abstractNum w:abstractNumId="10" w15:restartNumberingAfterBreak="0">
     <w:nsid w:val="6D34B284"/>
     <w:multiLevelType w:val="hybridMultilevel"/>
     <w:tmpl w:val="AF3291FE"/>
@@ -6323,7 +6823,7 @@
       </w:rPr>
     </w:lvl>
   </w:abstractNum>
-  <w:abstractNum w:abstractNumId="9" w15:restartNumberingAfterBreak="0">
+  <w:abstractNum w:abstractNumId="11" w15:restartNumberingAfterBreak="0">
     <w:nsid w:val="76736058"/>
     <w:multiLevelType w:val="hybridMultilevel"/>
     <w:tmpl w:val="DA4C30DE"/>
@@ -6436,31 +6936,31 @@
       </w:rPr>
     </w:lvl>
   </w:abstractNum>
-  <w:num w:numId="1" w16cid:durableId="1954433435">
+  <w:num w:numId="1">
+    <w:abstractNumId w:val="8"/>
+  </w:num>
+  <w:num w:numId="2">
+    <w:abstractNumId w:val="10"/>
+  </w:num>
+  <w:num w:numId="3">
     <w:abstractNumId w:val="7"/>
   </w:num>
-  <w:num w:numId="2" w16cid:durableId="1633826288">
-    <w:abstractNumId w:val="8"/>
+  <w:num w:numId="4">
+    <w:abstractNumId w:val="11"/>
   </w:num>
-  <w:num w:numId="3" w16cid:durableId="123814339">
+  <w:num w:numId="5">
+    <w:abstractNumId w:val="4"/>
+  </w:num>
+  <w:num w:numId="6">
     <w:abstractNumId w:val="6"/>
   </w:num>
-  <w:num w:numId="4" w16cid:durableId="686910375">
-    <w:abstractNumId w:val="9"/>
-  </w:num>
-  <w:num w:numId="5" w16cid:durableId="1691031797">
-    <w:abstractNumId w:val="3"/>
-  </w:num>
-  <w:num w:numId="6" w16cid:durableId="1120415992">
-    <w:abstractNumId w:val="5"/>
-  </w:num>
-  <w:num w:numId="7" w16cid:durableId="1795055095">
+  <w:num w:numId="7">
     <w:abstractNumId w:val="2"/>
   </w:num>
-  <w:num w:numId="8" w16cid:durableId="1869485601">
+  <w:num w:numId="8">
     <w:abstractNumId w:val="0"/>
   </w:num>
-  <w:num w:numId="9" w16cid:durableId="697046509">
+  <w:num w:numId="9">
     <w:abstractNumId w:val="1"/>
     <w:lvlOverride w:ilvl="0">
       <w:lvl w:ilvl="0">
@@ -6478,14 +6978,20 @@
       </w:lvl>
     </w:lvlOverride>
   </w:num>
-  <w:num w:numId="10" w16cid:durableId="358893324">
-    <w:abstractNumId w:val="4"/>
+  <w:num w:numId="10">
+    <w:abstractNumId w:val="5"/>
+  </w:num>
+  <w:num w:numId="11">
+    <w:abstractNumId w:val="9"/>
+  </w:num>
+  <w:num w:numId="12">
+    <w:abstractNumId w:val="3"/>
   </w:num>
 </w:numbering>
 </file>
 
 <file path=word/styles.xml><?xml version="1.0" encoding="utf-8"?>
-<w:styles xmlns:mc="http://schemas.openxmlformats.org/markup-compatibility/2006" xmlns:r="http://schemas.openxmlformats.org/officeDocument/2006/relationships" xmlns:w="http://schemas.openxmlformats.org/wordprocessingml/2006/main" xmlns:w14="http://schemas.microsoft.com/office/word/2010/wordml" xmlns:w15="http://schemas.microsoft.com/office/word/2012/wordml" xmlns:w16cex="http://schemas.microsoft.com/office/word/2018/wordml/cex" xmlns:w16cid="http://schemas.microsoft.com/office/word/2016/wordml/cid" xmlns:w16="http://schemas.microsoft.com/office/word/2018/wordml" xmlns:w16du="http://schemas.microsoft.com/office/word/2023/wordml/word16du" xmlns:w16sdtdh="http://schemas.microsoft.com/office/word/2020/wordml/sdtdatahash" xmlns:w16sdtfl="http://schemas.microsoft.com/office/word/2024/wordml/sdtformatlock" xmlns:w16se="http://schemas.microsoft.com/office/word/2015/wordml/symex" mc:Ignorable="w14 w15 w16se w16cid w16 w16cex w16sdtdh w16sdtfl w16du">
+<w:styles xmlns:mc="http://schemas.openxmlformats.org/markup-compatibility/2006" xmlns:r="http://schemas.openxmlformats.org/officeDocument/2006/relationships" xmlns:w="http://schemas.openxmlformats.org/wordprocessingml/2006/main" xmlns:w14="http://schemas.microsoft.com/office/word/2010/wordml" xmlns:w15="http://schemas.microsoft.com/office/word/2012/wordml" xmlns:w16cex="http://schemas.microsoft.com/office/word/2018/wordml/cex" xmlns:w16cid="http://schemas.microsoft.com/office/word/2016/wordml/cid" xmlns:w16="http://schemas.microsoft.com/office/word/2018/wordml" xmlns:w16sdtdh="http://schemas.microsoft.com/office/word/2020/wordml/sdtdatahash" xmlns:w16se="http://schemas.microsoft.com/office/word/2015/wordml/symex" mc:Ignorable="w14 w15 w16se w16cid w16 w16cex w16sdtdh">
   <w:docDefaults>
     <w:rPrDefault>
       <w:rPr>
@@ -7716,6 +8222,15 @@
 </file>
 
 <file path=customXml/item1.xml><?xml version="1.0" encoding="utf-8"?>
+<?mso-contentType ?>
+<FormTemplates xmlns="http://schemas.microsoft.com/sharepoint/v3/contenttype/forms">
+  <Display>DocumentLibraryForm</Display>
+  <Edit>DocumentLibraryForm</Edit>
+  <New>DocumentLibraryForm</New>
+</FormTemplates>
+</file>
+
+<file path=customXml/item2.xml><?xml version="1.0" encoding="utf-8"?>
 <ct:contentTypeSchema xmlns:ct="http://schemas.microsoft.com/office/2006/metadata/contentType" xmlns:ma="http://schemas.microsoft.com/office/2006/metadata/properties/metaAttributes" ct:_="" ma:_="" ma:contentTypeName="Documento" ma:contentTypeID="0x010100A84EB69FEAAC124494464A843FB65F1B" ma:contentTypeVersion="15" ma:contentTypeDescription="Crear nuevo documento." ma:contentTypeScope="" ma:versionID="1640012617edff0de1b425616c9fe0b9">
   <xsd:schema xmlns:xsd="http://www.w3.org/2001/XMLSchema" xmlns:xs="http://www.w3.org/2001/XMLSchema" xmlns:p="http://schemas.microsoft.com/office/2006/metadata/properties" xmlns:ns2="e70db583-0384-45f2-bee4-d71087a4ae97" xmlns:ns3="d6169a53-58c7-4834-a922-92accc0d3c74" targetNamespace="http://schemas.microsoft.com/office/2006/metadata/properties" ma:root="true" ma:fieldsID="07db4f0170a8a23d5fd96252d775c9ce" ns2:_="" ns3:_="">
     <xsd:import namespace="e70db583-0384-45f2-bee4-d71087a4ae97"/>
@@ -7952,16 +8467,15 @@
 </ct:contentTypeSchema>
 </file>
 
-<file path=customXml/item2.xml><?xml version="1.0" encoding="utf-8"?>
-<?mso-contentType ?>
-<FormTemplates xmlns="http://schemas.microsoft.com/sharepoint/v3/contenttype/forms">
-  <Display>DocumentLibraryForm</Display>
-  <Edit>DocumentLibraryForm</Edit>
-  <New>DocumentLibraryForm</New>
-</FormTemplates>
+<file path=customXml/itemProps1.xml><?xml version="1.0" encoding="utf-8"?>
+<ds:datastoreItem xmlns:ds="http://schemas.openxmlformats.org/officeDocument/2006/customXml" ds:itemID="{28618440-9741-4A85-8383-ED2D768AAC91}">
+  <ds:schemaRefs>
+    <ds:schemaRef ds:uri="http://schemas.microsoft.com/sharepoint/v3/contenttype/forms"/>
+  </ds:schemaRefs>
+</ds:datastoreItem>
 </file>
 
-<file path=customXml/itemProps1.xml><?xml version="1.0" encoding="utf-8"?>
+<file path=customXml/itemProps2.xml><?xml version="1.0" encoding="utf-8"?>
 <ds:datastoreItem xmlns:ds="http://schemas.openxmlformats.org/officeDocument/2006/customXml" ds:itemID="{9948394E-78DD-4969-B9D1-4268901C028F}">
   <ds:schemaRefs>
     <ds:schemaRef ds:uri="http://schemas.microsoft.com/office/2006/metadata/contentType"/>
@@ -7978,12 +8492,4 @@
     <ds:schemaRef ds:uri="http://schemas.microsoft.com/internal/obd"/>
   </ds:schemaRefs>
 </ds:datastoreItem>
-</file>
-
-<file path=customXml/itemProps2.xml><?xml version="1.0" encoding="utf-8"?>
-<ds:datastoreItem xmlns:ds="http://schemas.openxmlformats.org/officeDocument/2006/customXml" ds:itemID="{28618440-9741-4A85-8383-ED2D768AAC91}">
-  <ds:schemaRefs>
-    <ds:schemaRef ds:uri="http://schemas.microsoft.com/sharepoint/v3/contenttype/forms"/>
-  </ds:schemaRefs>
-</ds:datastoreItem>
 </file>
</xml_diff>